<commit_message>
second commit: change template and more
</commit_message>
<xml_diff>
--- a/static/src/template/template_female.docx
+++ b/static/src/template/template_female.docx
@@ -387,7 +387,6 @@
                 <w:b/>
                 <w:bCs/>
                 <w:color w:val="C00000"/>
-                <w:lang w:val="vi-VN"/>
               </w:rPr>
             </w:pPr>
             <w:r>
@@ -417,7 +416,36 @@
                 <w:color w:val="C00000"/>
                 <w:lang w:val="vi-VN"/>
               </w:rPr>
-              <w:t>:_______________</w:t>
+              <w:t>:</w:t>
+            </w:r>
+            <w:r>
+              <w:rPr>
+                <w:rFonts w:ascii="Times New Roman" w:eastAsia="SimSun" w:hAnsi="Times New Roman" w:cs="Times New Roman"/>
+                <w:b/>
+                <w:bCs/>
+                <w:color w:val="FFFFFF" w:themeColor="background1"/>
+                <w:lang w:val="vi-VN"/>
+              </w:rPr>
+              <w:t>______</w:t>
+            </w:r>
+            <w:r>
+              <w:rPr>
+                <w:rFonts w:ascii="Times New Roman" w:eastAsia="SimSun" w:hAnsi="Times New Roman" w:cs="Times New Roman"/>
+                <w:b/>
+                <w:bCs/>
+                <w:color w:val="FFFFFF" w:themeColor="background1"/>
+              </w:rPr>
+              <w:t>_</w:t>
+            </w:r>
+            <w:r>
+              <w:rPr>
+                <w:rFonts w:ascii="Times New Roman" w:eastAsia="SimSun" w:hAnsi="Times New Roman" w:cs="Times New Roman"/>
+                <w:b/>
+                <w:bCs/>
+                <w:color w:val="FFFFFF" w:themeColor="background1"/>
+                <w:lang w:val="vi-VN"/>
+              </w:rPr>
+              <w:t>_________</w:t>
             </w:r>
           </w:p>
         </w:tc>
@@ -1138,30 +1166,46 @@
               <w:rPr>
                 <w:rFonts w:ascii="SimSun" w:eastAsia="SimSun" w:hAnsi="SimSun"/>
                 <w:color w:val="000099"/>
-                <w:lang w:val="vi-VN"/>
-              </w:rPr>
-            </w:pPr>
-            <w:r>
-              <w:rPr>
-                <w:rFonts w:ascii="SimSun" w:eastAsia="SimSun" w:hAnsi="SimSun" w:cs="Segoe UI Symbol"/>
-                <w:color w:val="000099"/>
-                <w:lang w:val="vi-VN"/>
+              </w:rPr>
+            </w:pPr>
+            <w:proofErr w:type="gramStart"/>
+            <w:r>
+              <w:rPr>
+                <w:rFonts w:ascii="SimSun" w:eastAsia="SimSun" w:hAnsi="SimSun" w:cs="Segoe UI Symbol"/>
+                <w:color w:val="000099"/>
               </w:rPr>
               <w:t>{{ o33 }</w:t>
             </w:r>
-            <w:r>
-              <w:rPr>
-                <w:rFonts w:ascii="SimSun" w:eastAsia="SimSun" w:hAnsi="SimSun" w:cs="Segoe UI Symbol"/>
-                <w:color w:val="000099"/>
-              </w:rPr>
-              <w:t xml:space="preserve">} </w:t>
-            </w:r>
-            <w:r>
-              <w:rPr>
-                <w:rFonts w:ascii="SimSun" w:eastAsia="SimSun" w:hAnsi="SimSun"/>
-                <w:color w:val="000080"/>
-              </w:rPr>
-              <w:t>有</w:t>
+            <w:proofErr w:type="gramEnd"/>
+            <w:r>
+              <w:rPr>
+                <w:rFonts w:ascii="SimSun" w:eastAsia="SimSun" w:hAnsi="SimSun" w:cs="Segoe UI Symbol"/>
+                <w:color w:val="000099"/>
+              </w:rPr>
+              <w:t>}</w:t>
+            </w:r>
+            <w:r>
+              <w:rPr>
+                <w:rFonts w:ascii="SimSun" w:eastAsia="SimSun" w:hAnsi="SimSun" w:cs="Segoe UI Symbol"/>
+                <w:color w:val="000099"/>
+              </w:rPr>
+              <w:t xml:space="preserve"> </w:t>
+            </w:r>
+            <w:proofErr w:type="gramStart"/>
+            <w:r>
+              <w:rPr>
+                <w:rFonts w:ascii="SimSun" w:eastAsia="SimSun" w:hAnsi="SimSun" w:cs="Segoe UI Symbol"/>
+                <w:color w:val="000099"/>
+              </w:rPr>
+              <w:t>{{ oy</w:t>
+            </w:r>
+            <w:proofErr w:type="gramEnd"/>
+            <w:r>
+              <w:rPr>
+                <w:rFonts w:ascii="SimSun" w:eastAsia="SimSun" w:hAnsi="SimSun" w:cs="Segoe UI Symbol"/>
+                <w:color w:val="000099"/>
+              </w:rPr>
+              <w:t>33 }}</w:t>
             </w:r>
           </w:p>
         </w:tc>
@@ -1398,27 +1442,44 @@
                 <w:color w:val="000099"/>
               </w:rPr>
             </w:pPr>
-            <w:r>
-              <w:rPr>
-                <w:rFonts w:ascii="SimSun" w:eastAsia="SimSun" w:hAnsi="SimSun" w:cs="Segoe UI Symbol"/>
-                <w:color w:val="000099"/>
-                <w:lang w:val="vi-VN"/>
-              </w:rPr>
-              <w:t>{{ o4 }}</w:t>
-            </w:r>
-            <w:r>
-              <w:rPr>
-                <w:rFonts w:ascii="SimSun" w:eastAsia="SimSun" w:hAnsi="SimSun" w:cs="Segoe UI Symbol"/>
+            <w:proofErr w:type="gramStart"/>
+            <w:r>
+              <w:rPr>
+                <w:rFonts w:ascii="SimSun" w:eastAsia="SimSun" w:hAnsi="SimSun"/>
+                <w:color w:val="000099"/>
+              </w:rPr>
+              <w:t>{{ o4 }</w:t>
+            </w:r>
+            <w:proofErr w:type="gramEnd"/>
+            <w:r>
+              <w:rPr>
+                <w:rFonts w:ascii="SimSun" w:eastAsia="SimSun" w:hAnsi="SimSun"/>
+                <w:color w:val="000099"/>
+              </w:rPr>
+              <w:t>}</w:t>
+            </w:r>
+            <w:r>
+              <w:rPr>
+                <w:rFonts w:ascii="SimSun" w:eastAsia="SimSun" w:hAnsi="SimSun"/>
                 <w:color w:val="000099"/>
               </w:rPr>
               <w:t xml:space="preserve"> </w:t>
             </w:r>
-            <w:r>
-              <w:rPr>
-                <w:rFonts w:ascii="SimSun" w:eastAsia="SimSun" w:hAnsi="SimSun"/>
-                <w:color w:val="000080"/>
-              </w:rPr>
-              <w:t>有</w:t>
+            <w:proofErr w:type="gramStart"/>
+            <w:r>
+              <w:rPr>
+                <w:rFonts w:ascii="SimSun" w:eastAsia="SimSun" w:hAnsi="SimSun"/>
+                <w:color w:val="000099"/>
+              </w:rPr>
+              <w:t>{{ oy</w:t>
+            </w:r>
+            <w:proofErr w:type="gramEnd"/>
+            <w:r>
+              <w:rPr>
+                <w:rFonts w:ascii="SimSun" w:eastAsia="SimSun" w:hAnsi="SimSun"/>
+                <w:color w:val="000099"/>
+              </w:rPr>
+              <w:t>4 }}</w:t>
             </w:r>
           </w:p>
         </w:tc>
@@ -1652,45 +1713,46 @@
               <w:rPr>
                 <w:rFonts w:ascii="SimSun" w:eastAsia="SimSun" w:hAnsi="SimSun"/>
                 <w:color w:val="000099"/>
-                <w:lang w:val="vi-VN"/>
-              </w:rPr>
-            </w:pPr>
-            <w:r>
-              <w:rPr>
-                <w:rFonts w:ascii="SimSun" w:eastAsia="SimSun" w:hAnsi="SimSun" w:cs="Segoe UI Symbol"/>
-                <w:color w:val="000099"/>
-                <w:lang w:val="vi-VN"/>
-              </w:rPr>
-              <w:t>{{ o</w:t>
-            </w:r>
-            <w:r>
-              <w:rPr>
-                <w:rFonts w:ascii="SimSun" w:eastAsia="SimSun" w:hAnsi="SimSun" w:cs="Segoe UI Symbol"/>
-                <w:color w:val="000099"/>
-              </w:rPr>
-              <w:t>6</w:t>
-            </w:r>
-            <w:r>
-              <w:rPr>
-                <w:rFonts w:ascii="SimSun" w:eastAsia="SimSun" w:hAnsi="SimSun" w:cs="Segoe UI Symbol"/>
-                <w:color w:val="000099"/>
-                <w:lang w:val="vi-VN"/>
-              </w:rPr>
-              <w:t xml:space="preserve"> }}</w:t>
-            </w:r>
-            <w:r>
-              <w:rPr>
-                <w:rFonts w:ascii="SimSun" w:eastAsia="SimSun" w:hAnsi="SimSun" w:cs="Segoe UI Symbol"/>
+              </w:rPr>
+            </w:pPr>
+            <w:proofErr w:type="gramStart"/>
+            <w:r>
+              <w:rPr>
+                <w:rFonts w:ascii="SimSun" w:eastAsia="SimSun" w:hAnsi="SimSun"/>
+                <w:color w:val="000099"/>
+              </w:rPr>
+              <w:t>{{ o6 }</w:t>
+            </w:r>
+            <w:proofErr w:type="gramEnd"/>
+            <w:r>
+              <w:rPr>
+                <w:rFonts w:ascii="SimSun" w:eastAsia="SimSun" w:hAnsi="SimSun"/>
+                <w:color w:val="000099"/>
+              </w:rPr>
+              <w:t>}</w:t>
+            </w:r>
+            <w:r>
+              <w:rPr>
+                <w:rFonts w:ascii="SimSun" w:eastAsia="SimSun" w:hAnsi="SimSun"/>
                 <w:color w:val="000099"/>
               </w:rPr>
               <w:t xml:space="preserve"> </w:t>
             </w:r>
-            <w:r>
-              <w:rPr>
-                <w:rFonts w:ascii="SimSun" w:eastAsia="SimSun" w:hAnsi="SimSun"/>
-                <w:color w:val="000080"/>
-              </w:rPr>
-              <w:t>有</w:t>
+            <w:proofErr w:type="gramStart"/>
+            <w:r>
+              <w:rPr>
+                <w:rFonts w:ascii="SimSun" w:eastAsia="SimSun" w:hAnsi="SimSun"/>
+                <w:color w:val="000099"/>
+              </w:rPr>
+              <w:t>{{ oy</w:t>
+            </w:r>
+            <w:proofErr w:type="gramEnd"/>
+            <w:r>
+              <w:rPr>
+                <w:rFonts w:ascii="SimSun" w:eastAsia="SimSun" w:hAnsi="SimSun"/>
+                <w:color w:val="000099"/>
+              </w:rPr>
+              <w:t>6 }}</w:t>
             </w:r>
           </w:p>
         </w:tc>
@@ -1897,45 +1959,46 @@
               <w:rPr>
                 <w:rFonts w:ascii="SimSun" w:eastAsia="SimSun" w:hAnsi="SimSun"/>
                 <w:color w:val="000099"/>
-                <w:lang w:val="vi-VN"/>
-              </w:rPr>
-            </w:pPr>
-            <w:r>
-              <w:rPr>
-                <w:rFonts w:ascii="SimSun" w:eastAsia="SimSun" w:hAnsi="SimSun" w:cs="Segoe UI Symbol"/>
-                <w:color w:val="000099"/>
-                <w:lang w:val="vi-VN"/>
-              </w:rPr>
-              <w:t>{{ o</w:t>
-            </w:r>
-            <w:r>
-              <w:rPr>
-                <w:rFonts w:ascii="SimSun" w:eastAsia="SimSun" w:hAnsi="SimSun" w:cs="Segoe UI Symbol"/>
-                <w:color w:val="000099"/>
-              </w:rPr>
-              <w:t>8</w:t>
-            </w:r>
-            <w:r>
-              <w:rPr>
-                <w:rFonts w:ascii="SimSun" w:eastAsia="SimSun" w:hAnsi="SimSun" w:cs="Segoe UI Symbol"/>
-                <w:color w:val="000099"/>
-                <w:lang w:val="vi-VN"/>
-              </w:rPr>
-              <w:t xml:space="preserve"> }}</w:t>
-            </w:r>
-            <w:r>
-              <w:rPr>
-                <w:rFonts w:ascii="SimSun" w:eastAsia="SimSun" w:hAnsi="SimSun" w:cs="Segoe UI Symbol"/>
+              </w:rPr>
+            </w:pPr>
+            <w:proofErr w:type="gramStart"/>
+            <w:r>
+              <w:rPr>
+                <w:rFonts w:ascii="SimSun" w:eastAsia="SimSun" w:hAnsi="SimSun"/>
+                <w:color w:val="000099"/>
+              </w:rPr>
+              <w:t>{{ o8 }</w:t>
+            </w:r>
+            <w:proofErr w:type="gramEnd"/>
+            <w:r>
+              <w:rPr>
+                <w:rFonts w:ascii="SimSun" w:eastAsia="SimSun" w:hAnsi="SimSun"/>
+                <w:color w:val="000099"/>
+              </w:rPr>
+              <w:t>}</w:t>
+            </w:r>
+            <w:r>
+              <w:rPr>
+                <w:rFonts w:ascii="SimSun" w:eastAsia="SimSun" w:hAnsi="SimSun"/>
                 <w:color w:val="000099"/>
               </w:rPr>
               <w:t xml:space="preserve"> </w:t>
             </w:r>
-            <w:r>
-              <w:rPr>
-                <w:rFonts w:ascii="SimSun" w:eastAsia="SimSun" w:hAnsi="SimSun"/>
-                <w:color w:val="000080"/>
-              </w:rPr>
-              <w:t>有</w:t>
+            <w:proofErr w:type="gramStart"/>
+            <w:r>
+              <w:rPr>
+                <w:rFonts w:ascii="SimSun" w:eastAsia="SimSun" w:hAnsi="SimSun"/>
+                <w:color w:val="000099"/>
+              </w:rPr>
+              <w:t>{{ oy</w:t>
+            </w:r>
+            <w:proofErr w:type="gramEnd"/>
+            <w:r>
+              <w:rPr>
+                <w:rFonts w:ascii="SimSun" w:eastAsia="SimSun" w:hAnsi="SimSun"/>
+                <w:color w:val="000099"/>
+              </w:rPr>
+              <w:t>8 }}</w:t>
             </w:r>
           </w:p>
         </w:tc>
@@ -2054,27 +2117,72 @@
                 <w:rFonts w:ascii="SimSun" w:eastAsia="SimSun" w:hAnsi="SimSun"/>
                 <w:color w:val="000099"/>
               </w:rPr>
-              <w:t xml:space="preserve">{{ </w:t>
-            </w:r>
-            <w:r>
-              <w:rPr>
-                <w:rFonts w:ascii="SimSun" w:eastAsia="SimSun" w:hAnsi="SimSun"/>
-                <w:color w:val="000099"/>
-              </w:rPr>
-              <w:t>sin</w:t>
-            </w:r>
-            <w:r>
-              <w:rPr>
-                <w:rFonts w:ascii="SimSun" w:eastAsia="SimSun" w:hAnsi="SimSun"/>
-                <w:color w:val="000099"/>
+              <w:t>{{ sin }}</w:t>
+            </w:r>
+          </w:p>
+        </w:tc>
+        <w:tc>
+          <w:tcPr>
+            <w:tcW w:w="1417" w:type="dxa"/>
+            <w:tcMar>
+              <w:top w:w="0" w:type="dxa"/>
+              <w:left w:w="0" w:type="dxa"/>
+              <w:bottom w:w="0" w:type="dxa"/>
+              <w:right w:w="0" w:type="dxa"/>
+            </w:tcMar>
+            <w:vAlign w:val="center"/>
+          </w:tcPr>
+          <w:p>
+            <w:pPr>
+              <w:jc w:val="center"/>
+              <w:rPr>
+                <w:rFonts w:ascii="SimSun" w:eastAsia="SimSun" w:hAnsi="SimSun"/>
+                <w:color w:val="000099"/>
+                <w:lang w:val="vi-VN"/>
+              </w:rPr>
+            </w:pPr>
+            <w:r>
+              <w:rPr>
+                <w:rFonts w:ascii="SimSun" w:eastAsia="SimSun" w:hAnsi="SimSun" w:cs="Segoe UI Symbol"/>
+                <w:color w:val="000099"/>
+                <w:lang w:val="vi-VN"/>
+              </w:rPr>
+              <w:t>{{ o1</w:t>
+            </w:r>
+            <w:r>
+              <w:rPr>
+                <w:rFonts w:ascii="SimSun" w:eastAsia="SimSun" w:hAnsi="SimSun" w:cs="Segoe UI Symbol"/>
+                <w:color w:val="000099"/>
+              </w:rPr>
+              <w:t>6</w:t>
+            </w:r>
+            <w:r>
+              <w:rPr>
+                <w:rFonts w:ascii="SimSun" w:eastAsia="SimSun" w:hAnsi="SimSun" w:cs="Segoe UI Symbol"/>
+                <w:color w:val="000099"/>
+                <w:lang w:val="vi-VN"/>
               </w:rPr>
               <w:t xml:space="preserve"> }}</w:t>
             </w:r>
-          </w:p>
-        </w:tc>
-        <w:tc>
-          <w:tcPr>
-            <w:tcW w:w="1417" w:type="dxa"/>
+            <w:r>
+              <w:rPr>
+                <w:rFonts w:ascii="SimSun" w:eastAsia="SimSun" w:hAnsi="SimSun" w:cs="Segoe UI Symbol"/>
+                <w:color w:val="000099"/>
+              </w:rPr>
+              <w:t xml:space="preserve"> </w:t>
+            </w:r>
+            <w:r>
+              <w:rPr>
+                <w:rFonts w:ascii="SimSun" w:eastAsia="SimSun" w:hAnsi="SimSun"/>
+                <w:color w:val="000080"/>
+              </w:rPr>
+              <w:t>{{ mar }}</w:t>
+            </w:r>
+          </w:p>
+        </w:tc>
+        <w:tc>
+          <w:tcPr>
+            <w:tcW w:w="1387" w:type="dxa"/>
             <w:tcMar>
               <w:top w:w="0" w:type="dxa"/>
               <w:left w:w="0" w:type="dxa"/>
@@ -2105,7 +2213,7 @@
                 <w:rFonts w:ascii="SimSun" w:eastAsia="SimSun" w:hAnsi="SimSun" w:cs="Segoe UI Symbol"/>
                 <w:color w:val="000099"/>
               </w:rPr>
-              <w:t>6</w:t>
+              <w:t>7</w:t>
             </w:r>
             <w:r>
               <w:rPr>
@@ -2127,94 +2235,7 @@
                 <w:rFonts w:ascii="SimSun" w:eastAsia="SimSun" w:hAnsi="SimSun"/>
                 <w:color w:val="000080"/>
               </w:rPr>
-              <w:t xml:space="preserve">{{ </w:t>
-            </w:r>
-            <w:r>
-              <w:rPr>
-                <w:rFonts w:ascii="SimSun" w:eastAsia="SimSun" w:hAnsi="SimSun"/>
-                <w:color w:val="000080"/>
-              </w:rPr>
-              <w:t>mar</w:t>
-            </w:r>
-            <w:r>
-              <w:rPr>
-                <w:rFonts w:ascii="SimSun" w:eastAsia="SimSun" w:hAnsi="SimSun"/>
-                <w:color w:val="000080"/>
-              </w:rPr>
-              <w:t xml:space="preserve"> }}</w:t>
-            </w:r>
-          </w:p>
-        </w:tc>
-        <w:tc>
-          <w:tcPr>
-            <w:tcW w:w="1387" w:type="dxa"/>
-            <w:tcMar>
-              <w:top w:w="0" w:type="dxa"/>
-              <w:left w:w="0" w:type="dxa"/>
-              <w:bottom w:w="0" w:type="dxa"/>
-              <w:right w:w="0" w:type="dxa"/>
-            </w:tcMar>
-            <w:vAlign w:val="center"/>
-          </w:tcPr>
-          <w:p>
-            <w:pPr>
-              <w:jc w:val="center"/>
-              <w:rPr>
-                <w:rFonts w:ascii="SimSun" w:eastAsia="SimSun" w:hAnsi="SimSun"/>
-                <w:color w:val="000099"/>
-                <w:lang w:val="vi-VN"/>
-              </w:rPr>
-            </w:pPr>
-            <w:r>
-              <w:rPr>
-                <w:rFonts w:ascii="SimSun" w:eastAsia="SimSun" w:hAnsi="SimSun" w:cs="Segoe UI Symbol"/>
-                <w:color w:val="000099"/>
-                <w:lang w:val="vi-VN"/>
-              </w:rPr>
-              <w:t>{{ o1</w:t>
-            </w:r>
-            <w:r>
-              <w:rPr>
-                <w:rFonts w:ascii="SimSun" w:eastAsia="SimSun" w:hAnsi="SimSun" w:cs="Segoe UI Symbol"/>
-                <w:color w:val="000099"/>
-              </w:rPr>
-              <w:t>7</w:t>
-            </w:r>
-            <w:r>
-              <w:rPr>
-                <w:rFonts w:ascii="SimSun" w:eastAsia="SimSun" w:hAnsi="SimSun" w:cs="Segoe UI Symbol"/>
-                <w:color w:val="000099"/>
-                <w:lang w:val="vi-VN"/>
-              </w:rPr>
-              <w:t xml:space="preserve"> }}</w:t>
-            </w:r>
-            <w:r>
-              <w:rPr>
-                <w:rFonts w:ascii="SimSun" w:eastAsia="SimSun" w:hAnsi="SimSun" w:cs="Segoe UI Symbol"/>
-                <w:color w:val="000099"/>
-              </w:rPr>
-              <w:t xml:space="preserve"> </w:t>
-            </w:r>
-            <w:r>
-              <w:rPr>
-                <w:rFonts w:ascii="SimSun" w:eastAsia="SimSun" w:hAnsi="SimSun"/>
-                <w:color w:val="000080"/>
-              </w:rPr>
-              <w:t xml:space="preserve">{{ </w:t>
-            </w:r>
-            <w:r>
-              <w:rPr>
-                <w:rFonts w:ascii="SimSun" w:eastAsia="SimSun" w:hAnsi="SimSun"/>
-                <w:color w:val="000080"/>
-              </w:rPr>
-              <w:t>div</w:t>
-            </w:r>
-            <w:r>
-              <w:rPr>
-                <w:rFonts w:ascii="SimSun" w:eastAsia="SimSun" w:hAnsi="SimSun"/>
-                <w:color w:val="000080"/>
-              </w:rPr>
-              <w:t xml:space="preserve"> }}</w:t>
+              <w:t>{{ div }}</w:t>
             </w:r>
           </w:p>
         </w:tc>
@@ -2326,45 +2347,46 @@
               <w:rPr>
                 <w:rFonts w:ascii="SimSun" w:eastAsia="SimSun" w:hAnsi="SimSun"/>
                 <w:color w:val="000099"/>
-                <w:lang w:val="vi-VN"/>
-              </w:rPr>
-            </w:pPr>
-            <w:r>
-              <w:rPr>
-                <w:rFonts w:ascii="SimSun" w:eastAsia="SimSun" w:hAnsi="SimSun" w:cs="Segoe UI Symbol"/>
-                <w:color w:val="000099"/>
-                <w:lang w:val="vi-VN"/>
-              </w:rPr>
-              <w:t>{{ o1</w:t>
-            </w:r>
-            <w:r>
-              <w:rPr>
-                <w:rFonts w:ascii="SimSun" w:eastAsia="SimSun" w:hAnsi="SimSun" w:cs="Segoe UI Symbol"/>
-                <w:color w:val="000099"/>
-              </w:rPr>
-              <w:t>0</w:t>
-            </w:r>
-            <w:r>
-              <w:rPr>
-                <w:rFonts w:ascii="SimSun" w:eastAsia="SimSun" w:hAnsi="SimSun" w:cs="Segoe UI Symbol"/>
-                <w:color w:val="000099"/>
-                <w:lang w:val="vi-VN"/>
-              </w:rPr>
-              <w:t xml:space="preserve"> }}</w:t>
-            </w:r>
-            <w:r>
-              <w:rPr>
-                <w:rFonts w:ascii="SimSun" w:eastAsia="SimSun" w:hAnsi="SimSun" w:cs="Segoe UI Symbol"/>
+              </w:rPr>
+            </w:pPr>
+            <w:proofErr w:type="gramStart"/>
+            <w:r>
+              <w:rPr>
+                <w:rFonts w:ascii="SimSun" w:eastAsia="SimSun" w:hAnsi="SimSun"/>
+                <w:color w:val="000099"/>
+              </w:rPr>
+              <w:t>{{ o10 }</w:t>
+            </w:r>
+            <w:proofErr w:type="gramEnd"/>
+            <w:r>
+              <w:rPr>
+                <w:rFonts w:ascii="SimSun" w:eastAsia="SimSun" w:hAnsi="SimSun"/>
+                <w:color w:val="000099"/>
+              </w:rPr>
+              <w:t>}</w:t>
+            </w:r>
+            <w:r>
+              <w:rPr>
+                <w:rFonts w:ascii="SimSun" w:eastAsia="SimSun" w:hAnsi="SimSun"/>
                 <w:color w:val="000099"/>
               </w:rPr>
               <w:t xml:space="preserve"> </w:t>
             </w:r>
-            <w:r>
-              <w:rPr>
-                <w:rFonts w:ascii="SimSun" w:eastAsia="SimSun" w:hAnsi="SimSun"/>
-                <w:color w:val="000080"/>
-              </w:rPr>
-              <w:t>有</w:t>
+            <w:proofErr w:type="gramStart"/>
+            <w:r>
+              <w:rPr>
+                <w:rFonts w:ascii="SimSun" w:eastAsia="SimSun" w:hAnsi="SimSun"/>
+                <w:color w:val="000099"/>
+              </w:rPr>
+              <w:t>{{ oy</w:t>
+            </w:r>
+            <w:proofErr w:type="gramEnd"/>
+            <w:r>
+              <w:rPr>
+                <w:rFonts w:ascii="SimSun" w:eastAsia="SimSun" w:hAnsi="SimSun"/>
+                <w:color w:val="000099"/>
+              </w:rPr>
+              <w:t>10 }}</w:t>
             </w:r>
           </w:p>
         </w:tc>
@@ -2483,94 +2505,66 @@
                 <w:rFonts w:ascii="SimSun" w:eastAsia="SimSun" w:hAnsi="SimSun"/>
                 <w:color w:val="000080"/>
               </w:rPr>
-              <w:t xml:space="preserve">{{ </w:t>
+              <w:t>{{ NOR }}</w:t>
+            </w:r>
+          </w:p>
+        </w:tc>
+        <w:tc>
+          <w:tcPr>
+            <w:tcW w:w="1417" w:type="dxa"/>
+            <w:tcMar>
+              <w:top w:w="0" w:type="dxa"/>
+              <w:left w:w="0" w:type="dxa"/>
+              <w:bottom w:w="0" w:type="dxa"/>
+              <w:right w:w="0" w:type="dxa"/>
+            </w:tcMar>
+            <w:vAlign w:val="center"/>
+          </w:tcPr>
+          <w:p>
+            <w:pPr>
+              <w:jc w:val="center"/>
+              <w:rPr>
+                <w:rFonts w:ascii="SimSun" w:eastAsia="SimSun" w:hAnsi="SimSun"/>
+                <w:color w:val="000099"/>
+                <w:lang w:val="vi-VN"/>
+              </w:rPr>
+            </w:pPr>
+            <w:r>
+              <w:rPr>
+                <w:rFonts w:ascii="SimSun" w:eastAsia="SimSun" w:hAnsi="SimSun" w:cs="Segoe UI Symbol"/>
+                <w:color w:val="000099"/>
+                <w:lang w:val="vi-VN"/>
+              </w:rPr>
+              <w:t>{{ o</w:t>
+            </w:r>
+            <w:r>
+              <w:rPr>
+                <w:rFonts w:ascii="SimSun" w:eastAsia="SimSun" w:hAnsi="SimSun" w:cs="Segoe UI Symbol"/>
+                <w:color w:val="000099"/>
+              </w:rPr>
+              <w:t>19</w:t>
+            </w:r>
+            <w:r>
+              <w:rPr>
+                <w:rFonts w:ascii="SimSun" w:eastAsia="SimSun" w:hAnsi="SimSun" w:cs="Segoe UI Symbol"/>
+                <w:color w:val="000099"/>
+                <w:lang w:val="vi-VN"/>
+              </w:rPr>
+              <w:t xml:space="preserve"> }}</w:t>
+            </w:r>
+            <w:r>
+              <w:rPr>
+                <w:rFonts w:ascii="SimSun" w:eastAsia="SimSun" w:hAnsi="SimSun" w:cs="Segoe UI Symbol"/>
+                <w:color w:val="000099"/>
+              </w:rPr>
+              <w:t xml:space="preserve"> </w:t>
             </w:r>
             <w:r>
               <w:rPr>
                 <w:rFonts w:ascii="SimSun" w:eastAsia="SimSun" w:hAnsi="SimSun"/>
                 <w:color w:val="000080"/>
               </w:rPr>
-              <w:t>NOR</w:t>
-            </w:r>
-            <w:r>
-              <w:rPr>
-                <w:rFonts w:ascii="SimSun" w:eastAsia="SimSun" w:hAnsi="SimSun"/>
-                <w:color w:val="000080"/>
-              </w:rPr>
-              <w:t xml:space="preserve"> }}</w:t>
-            </w:r>
-          </w:p>
-        </w:tc>
-        <w:tc>
-          <w:tcPr>
-            <w:tcW w:w="1417" w:type="dxa"/>
-            <w:tcMar>
-              <w:top w:w="0" w:type="dxa"/>
-              <w:left w:w="0" w:type="dxa"/>
-              <w:bottom w:w="0" w:type="dxa"/>
-              <w:right w:w="0" w:type="dxa"/>
-            </w:tcMar>
-            <w:vAlign w:val="center"/>
-          </w:tcPr>
-          <w:p>
-            <w:pPr>
-              <w:jc w:val="center"/>
-              <w:rPr>
-                <w:rFonts w:ascii="SimSun" w:eastAsia="SimSun" w:hAnsi="SimSun"/>
-                <w:color w:val="000099"/>
-                <w:lang w:val="vi-VN"/>
-              </w:rPr>
-            </w:pPr>
-            <w:r>
-              <w:rPr>
-                <w:rFonts w:ascii="SimSun" w:eastAsia="SimSun" w:hAnsi="SimSun" w:cs="Segoe UI Symbol"/>
-                <w:color w:val="000099"/>
-                <w:lang w:val="vi-VN"/>
-              </w:rPr>
-              <w:t>{{ o</w:t>
-            </w:r>
-            <w:r>
-              <w:rPr>
-                <w:rFonts w:ascii="SimSun" w:eastAsia="SimSun" w:hAnsi="SimSun" w:cs="Segoe UI Symbol"/>
-                <w:color w:val="000099"/>
-              </w:rPr>
-              <w:t>19</w:t>
-            </w:r>
-            <w:r>
-              <w:rPr>
-                <w:rFonts w:ascii="SimSun" w:eastAsia="SimSun" w:hAnsi="SimSun" w:cs="Segoe UI Symbol"/>
-                <w:color w:val="000099"/>
-                <w:lang w:val="vi-VN"/>
-              </w:rPr>
-              <w:t xml:space="preserve"> }}</w:t>
-            </w:r>
-            <w:r>
-              <w:rPr>
-                <w:rFonts w:ascii="SimSun" w:eastAsia="SimSun" w:hAnsi="SimSun" w:cs="Segoe UI Symbol"/>
-                <w:color w:val="000099"/>
-              </w:rPr>
-              <w:t xml:space="preserve"> </w:t>
-            </w:r>
-            <w:r>
-              <w:rPr>
-                <w:rFonts w:ascii="SimSun" w:eastAsia="SimSun" w:hAnsi="SimSun"/>
-                <w:color w:val="000080"/>
-              </w:rPr>
-              <w:t xml:space="preserve">{{ </w:t>
-            </w:r>
-            <w:r>
-              <w:rPr>
-                <w:rFonts w:ascii="SimSun" w:eastAsia="SimSun" w:hAnsi="SimSun"/>
-                <w:color w:val="000080"/>
-              </w:rPr>
-              <w:t>MYO</w:t>
-            </w:r>
-            <w:r>
-              <w:rPr>
-                <w:rFonts w:ascii="SimSun" w:eastAsia="SimSun" w:hAnsi="SimSun"/>
-                <w:color w:val="000080"/>
-              </w:rPr>
-              <w:t xml:space="preserve"> }}</w:t>
+              <w:t>{{ MYO }}</w:t>
             </w:r>
           </w:p>
         </w:tc>
@@ -2723,45 +2717,46 @@
               <w:rPr>
                 <w:rFonts w:ascii="SimSun" w:eastAsia="SimSun" w:hAnsi="SimSun"/>
                 <w:color w:val="000099"/>
-                <w:lang w:val="vi-VN"/>
-              </w:rPr>
-            </w:pPr>
-            <w:r>
-              <w:rPr>
-                <w:rFonts w:ascii="SimSun" w:eastAsia="SimSun" w:hAnsi="SimSun" w:cs="Segoe UI Symbol"/>
-                <w:color w:val="000099"/>
-                <w:lang w:val="vi-VN"/>
-              </w:rPr>
-              <w:t>{{o1</w:t>
-            </w:r>
-            <w:r>
-              <w:rPr>
-                <w:rFonts w:ascii="SimSun" w:eastAsia="SimSun" w:hAnsi="SimSun" w:cs="Segoe UI Symbol"/>
-                <w:color w:val="000099"/>
-              </w:rPr>
-              <w:t>2</w:t>
-            </w:r>
-            <w:r>
-              <w:rPr>
-                <w:rFonts w:ascii="SimSun" w:eastAsia="SimSun" w:hAnsi="SimSun" w:cs="Segoe UI Symbol"/>
-                <w:color w:val="000099"/>
-                <w:lang w:val="vi-VN"/>
-              </w:rPr>
-              <w:t xml:space="preserve"> }}</w:t>
-            </w:r>
-            <w:r>
-              <w:rPr>
-                <w:rFonts w:ascii="SimSun" w:eastAsia="SimSun" w:hAnsi="SimSun" w:cs="Segoe UI Symbol"/>
+              </w:rPr>
+            </w:pPr>
+            <w:proofErr w:type="gramStart"/>
+            <w:r>
+              <w:rPr>
+                <w:rFonts w:ascii="SimSun" w:eastAsia="SimSun" w:hAnsi="SimSun"/>
+                <w:color w:val="000099"/>
+              </w:rPr>
+              <w:t>{{ o12 }</w:t>
+            </w:r>
+            <w:proofErr w:type="gramEnd"/>
+            <w:r>
+              <w:rPr>
+                <w:rFonts w:ascii="SimSun" w:eastAsia="SimSun" w:hAnsi="SimSun"/>
+                <w:color w:val="000099"/>
+              </w:rPr>
+              <w:t>}</w:t>
+            </w:r>
+            <w:r>
+              <w:rPr>
+                <w:rFonts w:ascii="SimSun" w:eastAsia="SimSun" w:hAnsi="SimSun"/>
                 <w:color w:val="000099"/>
               </w:rPr>
               <w:t xml:space="preserve"> </w:t>
             </w:r>
-            <w:r>
-              <w:rPr>
-                <w:rFonts w:ascii="SimSun" w:eastAsia="SimSun" w:hAnsi="SimSun"/>
-                <w:color w:val="000080"/>
-              </w:rPr>
-              <w:t>有</w:t>
+            <w:proofErr w:type="gramStart"/>
+            <w:r>
+              <w:rPr>
+                <w:rFonts w:ascii="SimSun" w:eastAsia="SimSun" w:hAnsi="SimSun"/>
+                <w:color w:val="000099"/>
+              </w:rPr>
+              <w:t>{{ oy</w:t>
+            </w:r>
+            <w:proofErr w:type="gramEnd"/>
+            <w:r>
+              <w:rPr>
+                <w:rFonts w:ascii="SimSun" w:eastAsia="SimSun" w:hAnsi="SimSun"/>
+                <w:color w:val="000099"/>
+              </w:rPr>
+              <w:t>12 }}</w:t>
             </w:r>
           </w:p>
         </w:tc>
@@ -2840,110 +2835,108 @@
             <w:pPr>
               <w:jc w:val="center"/>
               <w:rPr>
-                <w:rFonts w:eastAsia="SimSun"/>
-                <w:color w:val="000099"/>
-                <w:lang w:val="vi-VN"/>
-              </w:rPr>
-            </w:pPr>
-            <w:r>
-              <w:rPr>
-                <w:rFonts w:ascii="SimSun" w:eastAsia="SimSun" w:hAnsi="SimSun" w:cs="Segoe UI Symbol"/>
-                <w:color w:val="000099"/>
-                <w:lang w:val="vi-VN"/>
-              </w:rPr>
-              <w:t>{{ o2</w:t>
-            </w:r>
-            <w:r>
-              <w:rPr>
-                <w:rFonts w:ascii="SimSun" w:eastAsia="SimSun" w:hAnsi="SimSun" w:cs="Segoe UI Symbol"/>
-                <w:color w:val="000099"/>
-              </w:rPr>
-              <w:t>1</w:t>
-            </w:r>
-            <w:r>
-              <w:rPr>
-                <w:rFonts w:ascii="SimSun" w:eastAsia="SimSun" w:hAnsi="SimSun" w:cs="Segoe UI Symbol"/>
-                <w:color w:val="000099"/>
-                <w:lang w:val="vi-VN"/>
+                <w:rFonts w:ascii="SimSun" w:eastAsia="SimSun" w:hAnsi="SimSun"/>
+                <w:color w:val="000099"/>
+              </w:rPr>
+            </w:pPr>
+            <w:proofErr w:type="gramStart"/>
+            <w:r>
+              <w:rPr>
+                <w:rFonts w:ascii="SimSun" w:eastAsia="SimSun" w:hAnsi="SimSun"/>
+                <w:color w:val="000099"/>
+              </w:rPr>
+              <w:t>{{ o21 }</w:t>
+            </w:r>
+            <w:proofErr w:type="gramEnd"/>
+            <w:r>
+              <w:rPr>
+                <w:rFonts w:ascii="SimSun" w:eastAsia="SimSun" w:hAnsi="SimSun"/>
+                <w:color w:val="000099"/>
+              </w:rPr>
+              <w:t>}</w:t>
+            </w:r>
+            <w:r>
+              <w:rPr>
+                <w:rFonts w:ascii="SimSun" w:eastAsia="SimSun" w:hAnsi="SimSun"/>
+                <w:color w:val="000099"/>
+              </w:rPr>
+              <w:t xml:space="preserve"> </w:t>
+            </w:r>
+            <w:proofErr w:type="gramStart"/>
+            <w:r>
+              <w:rPr>
+                <w:rFonts w:ascii="SimSun" w:eastAsia="SimSun" w:hAnsi="SimSun"/>
+                <w:color w:val="000099"/>
+              </w:rPr>
+              <w:t>{{ RH</w:t>
+            </w:r>
+            <w:proofErr w:type="gramEnd"/>
+            <w:r>
+              <w:rPr>
+                <w:rFonts w:ascii="SimSun" w:eastAsia="SimSun" w:hAnsi="SimSun"/>
+                <w:color w:val="000099"/>
               </w:rPr>
               <w:t xml:space="preserve"> }}</w:t>
             </w:r>
-            <w:r>
-              <w:rPr>
-                <w:rFonts w:eastAsia="SimSun" w:cs="Segoe UI Symbol"/>
-                <w:color w:val="000099"/>
-                <w:lang w:val="vi-VN"/>
+          </w:p>
+        </w:tc>
+        <w:tc>
+          <w:tcPr>
+            <w:tcW w:w="1417" w:type="dxa"/>
+            <w:tcMar>
+              <w:top w:w="0" w:type="dxa"/>
+              <w:left w:w="0" w:type="dxa"/>
+              <w:bottom w:w="0" w:type="dxa"/>
+              <w:right w:w="0" w:type="dxa"/>
+            </w:tcMar>
+            <w:vAlign w:val="center"/>
+          </w:tcPr>
+          <w:p>
+            <w:pPr>
+              <w:jc w:val="center"/>
+              <w:rPr>
+                <w:rFonts w:ascii="SimSun" w:eastAsia="SimSun" w:hAnsi="SimSun"/>
+                <w:color w:val="000099"/>
+              </w:rPr>
+            </w:pPr>
+            <w:proofErr w:type="gramStart"/>
+            <w:r>
+              <w:rPr>
+                <w:rFonts w:ascii="SimSun" w:eastAsia="SimSun" w:hAnsi="SimSun"/>
+                <w:color w:val="000099"/>
+              </w:rPr>
+              <w:t>{{ o22 }</w:t>
+            </w:r>
+            <w:proofErr w:type="gramEnd"/>
+            <w:r>
+              <w:rPr>
+                <w:rFonts w:ascii="SimSun" w:eastAsia="SimSun" w:hAnsi="SimSun"/>
+                <w:color w:val="000099"/>
+              </w:rPr>
+              <w:t>}</w:t>
+            </w:r>
+            <w:r>
+              <w:rPr>
+                <w:rFonts w:ascii="SimSun" w:eastAsia="SimSun" w:hAnsi="SimSun"/>
+                <w:color w:val="000099"/>
               </w:rPr>
               <w:t xml:space="preserve"> </w:t>
             </w:r>
-            <w:r>
-              <w:rPr>
-                <w:rFonts w:ascii="SimSun" w:eastAsia="SimSun" w:hAnsi="SimSun" w:cs="Segoe UI Symbol"/>
-                <w:color w:val="000099"/>
-                <w:lang w:val="vi-VN"/>
-              </w:rPr>
-              <w:t>{{ RH }}</w:t>
-            </w:r>
-          </w:p>
-        </w:tc>
-        <w:tc>
-          <w:tcPr>
-            <w:tcW w:w="1417" w:type="dxa"/>
-            <w:tcMar>
-              <w:top w:w="0" w:type="dxa"/>
-              <w:left w:w="0" w:type="dxa"/>
-              <w:bottom w:w="0" w:type="dxa"/>
-              <w:right w:w="0" w:type="dxa"/>
-            </w:tcMar>
-            <w:vAlign w:val="center"/>
-          </w:tcPr>
-          <w:p>
-            <w:pPr>
-              <w:jc w:val="center"/>
-              <w:rPr>
-                <w:rFonts w:eastAsia="SimSun"/>
-                <w:color w:val="000099"/>
-                <w:lang w:val="vi-VN"/>
-              </w:rPr>
-            </w:pPr>
-            <w:r>
-              <w:rPr>
-                <w:rFonts w:ascii="SimSun" w:eastAsia="SimSun" w:hAnsi="SimSun" w:cs="Segoe UI Symbol"/>
-                <w:color w:val="000099"/>
-                <w:lang w:val="vi-VN"/>
-              </w:rPr>
-              <w:t>{{ o2</w:t>
-            </w:r>
-            <w:r>
-              <w:rPr>
-                <w:rFonts w:ascii="SimSun" w:eastAsia="SimSun" w:hAnsi="SimSun" w:cs="Segoe UI Symbol"/>
-                <w:color w:val="000099"/>
-              </w:rPr>
-              <w:t>2</w:t>
-            </w:r>
-            <w:r>
-              <w:rPr>
-                <w:rFonts w:ascii="SimSun" w:eastAsia="SimSun" w:hAnsi="SimSun" w:cs="Segoe UI Symbol"/>
-                <w:color w:val="000099"/>
-                <w:lang w:val="vi-VN"/>
+            <w:proofErr w:type="gramStart"/>
+            <w:r>
+              <w:rPr>
+                <w:rFonts w:ascii="SimSun" w:eastAsia="SimSun" w:hAnsi="SimSun"/>
+                <w:color w:val="000099"/>
+              </w:rPr>
+              <w:t>{{ LH</w:t>
+            </w:r>
+            <w:proofErr w:type="gramEnd"/>
+            <w:r>
+              <w:rPr>
+                <w:rFonts w:ascii="SimSun" w:eastAsia="SimSun" w:hAnsi="SimSun"/>
+                <w:color w:val="000099"/>
               </w:rPr>
               <w:t xml:space="preserve"> }}</w:t>
-            </w:r>
-            <w:r>
-              <w:rPr>
-                <w:rFonts w:eastAsia="SimSun" w:cs="Segoe UI Symbol"/>
-                <w:color w:val="000099"/>
-                <w:lang w:val="vi-VN"/>
-              </w:rPr>
-              <w:t xml:space="preserve"> </w:t>
-            </w:r>
-            <w:r>
-              <w:rPr>
-                <w:rFonts w:ascii="SimSun" w:eastAsia="SimSun" w:hAnsi="SimSun" w:cs="Segoe UI Symbol"/>
-                <w:color w:val="000099"/>
-                <w:lang w:val="vi-VN"/>
-              </w:rPr>
-              <w:t>{{ LH }}</w:t>
             </w:r>
           </w:p>
         </w:tc>
@@ -3076,46 +3069,57 @@
                 <w:rFonts w:ascii="SimSun" w:eastAsia="SimSun" w:hAnsi="SimSun" w:cs="Courier New"/>
                 <w:color w:val="000099"/>
                 <w:kern w:val="0"/>
-                <w:lang w:val="vi-VN"/>
                 <w14:ligatures w14:val="none"/>
               </w:rPr>
             </w:pPr>
-            <w:r>
-              <w:rPr>
-                <w:rFonts w:ascii="SimSun" w:eastAsia="SimSun" w:hAnsi="SimSun" w:cs="Segoe UI Symbol"/>
-                <w:color w:val="000099"/>
-                <w:lang w:val="vi-VN"/>
-              </w:rPr>
-              <w:t>{{o1</w:t>
-            </w:r>
-            <w:r>
-              <w:rPr>
-                <w:rFonts w:ascii="SimSun" w:eastAsia="SimSun" w:hAnsi="SimSun" w:cs="Segoe UI Symbol"/>
-                <w:color w:val="000099"/>
-              </w:rPr>
-              <w:t>4</w:t>
-            </w:r>
-            <w:r>
-              <w:rPr>
-                <w:rFonts w:ascii="SimSun" w:eastAsia="SimSun" w:hAnsi="SimSun" w:cs="Segoe UI Symbol"/>
-                <w:color w:val="000099"/>
-                <w:lang w:val="vi-VN"/>
-              </w:rPr>
-              <w:t xml:space="preserve"> }}</w:t>
-            </w:r>
-            <w:r>
-              <w:rPr>
-                <w:rFonts w:ascii="SimSun" w:eastAsia="SimSun" w:hAnsi="SimSun" w:cs="Segoe UI Symbol"/>
-                <w:color w:val="000099"/>
+            <w:proofErr w:type="gramStart"/>
+            <w:r>
+              <w:rPr>
+                <w:rFonts w:ascii="SimSun" w:eastAsia="SimSun" w:hAnsi="SimSun" w:cs="Courier New"/>
+                <w:color w:val="000099"/>
+                <w:kern w:val="0"/>
+                <w14:ligatures w14:val="none"/>
+              </w:rPr>
+              <w:t>{{ o14 }</w:t>
+            </w:r>
+            <w:proofErr w:type="gramEnd"/>
+            <w:r>
+              <w:rPr>
+                <w:rFonts w:ascii="SimSun" w:eastAsia="SimSun" w:hAnsi="SimSun" w:cs="Courier New"/>
+                <w:color w:val="000099"/>
+                <w:kern w:val="0"/>
+                <w14:ligatures w14:val="none"/>
+              </w:rPr>
+              <w:t>}</w:t>
+            </w:r>
+            <w:r>
+              <w:rPr>
+                <w:rFonts w:ascii="SimSun" w:eastAsia="SimSun" w:hAnsi="SimSun" w:cs="Courier New"/>
+                <w:color w:val="000099"/>
+                <w:kern w:val="0"/>
+                <w14:ligatures w14:val="none"/>
               </w:rPr>
               <w:t xml:space="preserve"> </w:t>
             </w:r>
-            <w:r>
-              <w:rPr>
-                <w:rFonts w:ascii="SimSun" w:eastAsia="SimSun" w:hAnsi="SimSun"/>
-                <w:color w:val="000080"/>
-              </w:rPr>
-              <w:t>有</w:t>
+            <w:proofErr w:type="gramStart"/>
+            <w:r>
+              <w:rPr>
+                <w:rFonts w:ascii="SimSun" w:eastAsia="SimSun" w:hAnsi="SimSun" w:cs="Courier New"/>
+                <w:color w:val="000099"/>
+                <w:kern w:val="0"/>
+                <w14:ligatures w14:val="none"/>
+              </w:rPr>
+              <w:t>{{ oy</w:t>
+            </w:r>
+            <w:proofErr w:type="gramEnd"/>
+            <w:r>
+              <w:rPr>
+                <w:rFonts w:ascii="SimSun" w:eastAsia="SimSun" w:hAnsi="SimSun" w:cs="Courier New"/>
+                <w:color w:val="000099"/>
+                <w:kern w:val="0"/>
+                <w14:ligatures w14:val="none"/>
+              </w:rPr>
+              <w:t>14 }}</w:t>
             </w:r>
           </w:p>
         </w:tc>
@@ -3453,23 +3457,7 @@
                 <w:color w:val="000099"/>
                 <w:lang w:val="vi-VN"/>
               </w:rPr>
-              <w:t xml:space="preserve">{{ </w:t>
-            </w:r>
-            <w:r>
-              <w:rPr>
-                <w:rFonts w:ascii="Times New Roman" w:eastAsia="SimSun" w:hAnsi="Times New Roman" w:cs="Times New Roman"/>
-                <w:color w:val="000099"/>
-                <w:lang w:val="vi-VN"/>
-              </w:rPr>
-              <w:t>CH</w:t>
-            </w:r>
-            <w:r>
-              <w:rPr>
-                <w:rFonts w:ascii="Times New Roman" w:eastAsia="SimSun" w:hAnsi="Times New Roman" w:cs="Times New Roman"/>
-                <w:color w:val="000099"/>
-                <w:lang w:val="vi-VN"/>
-              </w:rPr>
-              <w:t>1 }}</w:t>
+              <w:t>{{ CH1 }}</w:t>
             </w:r>
           </w:p>
         </w:tc>
@@ -3498,23 +3486,7 @@
                 <w:color w:val="000099"/>
                 <w:lang w:val="vi-VN"/>
               </w:rPr>
-              <w:t xml:space="preserve">{{ </w:t>
-            </w:r>
-            <w:r>
-              <w:rPr>
-                <w:rFonts w:ascii="Times New Roman" w:eastAsia="SimSun" w:hAnsi="Times New Roman" w:cs="Times New Roman"/>
-                <w:color w:val="000099"/>
-                <w:lang w:val="vi-VN"/>
-              </w:rPr>
-              <w:t>CH</w:t>
-            </w:r>
-            <w:r>
-              <w:rPr>
-                <w:rFonts w:ascii="Times New Roman" w:eastAsia="SimSun" w:hAnsi="Times New Roman" w:cs="Times New Roman"/>
-                <w:color w:val="000099"/>
-                <w:lang w:val="vi-VN"/>
-              </w:rPr>
-              <w:t>2 }}</w:t>
+              <w:t>{{ CH2 }}</w:t>
             </w:r>
           </w:p>
         </w:tc>
@@ -3541,23 +3513,7 @@
                 <w:color w:val="000099"/>
                 <w:lang w:val="vi-VN"/>
               </w:rPr>
-              <w:t xml:space="preserve">{{ </w:t>
-            </w:r>
-            <w:r>
-              <w:rPr>
-                <w:rFonts w:ascii="Times New Roman" w:eastAsia="SimSun" w:hAnsi="Times New Roman" w:cs="Times New Roman"/>
-                <w:color w:val="000099"/>
-                <w:lang w:val="vi-VN"/>
-              </w:rPr>
-              <w:t>CH</w:t>
-            </w:r>
-            <w:r>
-              <w:rPr>
-                <w:rFonts w:ascii="Times New Roman" w:eastAsia="SimSun" w:hAnsi="Times New Roman" w:cs="Times New Roman"/>
-                <w:color w:val="000099"/>
-                <w:lang w:val="vi-VN"/>
-              </w:rPr>
-              <w:t>3 }}</w:t>
+              <w:t>{{ CH3 }}</w:t>
             </w:r>
           </w:p>
         </w:tc>
@@ -3969,6 +3925,7 @@
                 <w:color w:val="000099"/>
                 <w:lang w:val="vi-VN"/>
               </w:rPr>
+              <w:lastRenderedPageBreak/>
               <w:t>配偶</w:t>
             </w:r>
           </w:p>
@@ -5309,7 +5266,6 @@
                 <w:color w:val="000099"/>
                 <w:lang w:val="vi-VN"/>
               </w:rPr>
-              <w:lastRenderedPageBreak/>
               <w:t>國內工</w:t>
             </w:r>
           </w:p>

</xml_diff>

<commit_message>
fix eye condition and change red color
</commit_message>
<xml_diff>
--- a/static/src/template/template_female.docx
+++ b/static/src/template/template_female.docx
@@ -348,7 +348,7 @@
                 <w:rFonts w:ascii="SimSun" w:eastAsia="SimSun" w:hAnsi="SimSun"/>
                 <w:b/>
                 <w:bCs/>
-                <w:color w:val="EE0000"/>
+                <w:color w:val="FF2400"/>
                 <w:sz w:val="32"/>
                 <w:szCs w:val="32"/>
               </w:rPr>
@@ -358,7 +358,7 @@
                 <w:rFonts w:ascii="SimSun" w:eastAsia="SimSun" w:hAnsi="SimSun"/>
                 <w:b/>
                 <w:bCs/>
-                <w:color w:val="EE0000"/>
+                <w:color w:val="FF2400"/>
                 <w:sz w:val="32"/>
                 <w:szCs w:val="32"/>
                 <w:lang w:val="vi-VN"/>
@@ -394,7 +394,7 @@
                 <w:rFonts w:ascii="Times New Roman" w:eastAsia="SimSun" w:hAnsi="Times New Roman" w:cs="Times New Roman"/>
                 <w:b/>
                 <w:bCs/>
-                <w:color w:val="C00000"/>
+                <w:color w:val="FF2400"/>
                 <w:lang w:val="vi-VN"/>
               </w:rPr>
               <w:t>N</w:t>
@@ -404,7 +404,7 @@
                 <w:rFonts w:ascii="Times New Roman" w:eastAsia="SimSun" w:hAnsi="Times New Roman" w:cs="Times New Roman"/>
                 <w:b/>
                 <w:bCs/>
-                <w:color w:val="C00000"/>
+                <w:color w:val="FF2400"/>
               </w:rPr>
               <w:t>O</w:t>
             </w:r>
@@ -413,7 +413,7 @@
                 <w:rFonts w:ascii="Times New Roman" w:eastAsia="SimSun" w:hAnsi="Times New Roman" w:cs="Times New Roman"/>
                 <w:b/>
                 <w:bCs/>
-                <w:color w:val="C00000"/>
+                <w:color w:val="FF2400"/>
                 <w:lang w:val="vi-VN"/>
               </w:rPr>
               <w:t>:</w:t>
@@ -797,7 +797,7 @@
                 <w:rFonts w:ascii="Times New Roman" w:eastAsia="SimSun" w:hAnsi="Times New Roman" w:cs="Times New Roman"/>
                 <w:b/>
                 <w:bCs/>
-                <w:color w:val="C00000"/>
+                <w:color w:val="FF2400"/>
                 <w:lang w:val="vi-VN"/>
               </w:rPr>
               <w:t>{{ CODE }}</w:t>
@@ -933,7 +933,7 @@
                 <w:rFonts w:ascii="Times New Roman" w:eastAsia="SimSun" w:hAnsi="Times New Roman" w:cs="Times New Roman"/>
                 <w:b/>
                 <w:bCs/>
-                <w:color w:val="EE0000"/>
+                <w:color w:val="FF2400"/>
                 <w:lang w:val="vi-VN"/>
               </w:rPr>
               <w:t>{{ AGE }}</w:t>
@@ -943,7 +943,7 @@
                 <w:rFonts w:ascii="Times New Roman" w:eastAsia="SimSun" w:hAnsi="Times New Roman" w:cs="Times New Roman"/>
                 <w:b/>
                 <w:bCs/>
-                <w:color w:val="EE0000"/>
+                <w:color w:val="FF2400"/>
               </w:rPr>
               <w:t xml:space="preserve"> </w:t>
             </w:r>
@@ -1074,7 +1074,7 @@
                 <w:rFonts w:ascii="Times New Roman" w:eastAsia="SimSun" w:hAnsi="Times New Roman" w:cs="Times New Roman"/>
                 <w:b/>
                 <w:bCs/>
-                <w:color w:val="C00000"/>
+                <w:color w:val="FF2400"/>
                 <w:lang w:val="vi-VN"/>
               </w:rPr>
               <w:t>{{ BIRTH_DATE }}</w:t>
@@ -1168,44 +1168,19 @@
                 <w:color w:val="000099"/>
               </w:rPr>
             </w:pPr>
-            <w:proofErr w:type="gramStart"/>
-            <w:r>
-              <w:rPr>
-                <w:rFonts w:ascii="SimSun" w:eastAsia="SimSun" w:hAnsi="SimSun" w:cs="Segoe UI Symbol"/>
-                <w:color w:val="000099"/>
-              </w:rPr>
-              <w:t>{{ o33 }</w:t>
-            </w:r>
-            <w:proofErr w:type="gramEnd"/>
-            <w:r>
-              <w:rPr>
-                <w:rFonts w:ascii="SimSun" w:eastAsia="SimSun" w:hAnsi="SimSun" w:cs="Segoe UI Symbol"/>
-                <w:color w:val="000099"/>
-              </w:rPr>
-              <w:t>}</w:t>
-            </w:r>
-            <w:r>
-              <w:rPr>
-                <w:rFonts w:ascii="SimSun" w:eastAsia="SimSun" w:hAnsi="SimSun" w:cs="Segoe UI Symbol"/>
-                <w:color w:val="000099"/>
-              </w:rPr>
-              <w:t xml:space="preserve"> </w:t>
-            </w:r>
-            <w:proofErr w:type="gramStart"/>
-            <w:r>
-              <w:rPr>
-                <w:rFonts w:ascii="SimSun" w:eastAsia="SimSun" w:hAnsi="SimSun" w:cs="Segoe UI Symbol"/>
-                <w:color w:val="000099"/>
-              </w:rPr>
-              <w:t>{{ oy</w:t>
-            </w:r>
-            <w:proofErr w:type="gramEnd"/>
-            <w:r>
-              <w:rPr>
-                <w:rFonts w:ascii="SimSun" w:eastAsia="SimSun" w:hAnsi="SimSun" w:cs="Segoe UI Symbol"/>
-                <w:color w:val="000099"/>
-              </w:rPr>
-              <w:t>33 }}</w:t>
+            <w:r>
+              <w:rPr>
+                <w:rFonts w:ascii="SimSun" w:eastAsia="SimSun" w:hAnsi="SimSun" w:cs="Segoe UI Symbol"/>
+                <w:color w:val="000099"/>
+              </w:rPr>
+              <w:t>{{ o33 }}</w:t>
+            </w:r>
+            <w:r>
+              <w:rPr>
+                <w:rFonts w:ascii="SimSun" w:eastAsia="SimSun" w:hAnsi="SimSun" w:cs="Segoe UI Symbol"/>
+                <w:color w:val="000099"/>
+              </w:rPr>
+              <w:t xml:space="preserve"> {{ oy33 }}</w:t>
             </w:r>
           </w:p>
         </w:tc>
@@ -1297,7 +1272,7 @@
                 <w:rFonts w:ascii="Times New Roman" w:eastAsia="SimSun" w:hAnsi="Times New Roman" w:cs="Times New Roman"/>
                 <w:b/>
                 <w:bCs/>
-                <w:color w:val="EE0000"/>
+                <w:color w:val="FF2400"/>
                 <w:lang w:val="vi-VN"/>
               </w:rPr>
               <w:t>{{ HEIGHT }}</w:t>
@@ -1442,44 +1417,19 @@
                 <w:color w:val="000099"/>
               </w:rPr>
             </w:pPr>
-            <w:proofErr w:type="gramStart"/>
-            <w:r>
-              <w:rPr>
-                <w:rFonts w:ascii="SimSun" w:eastAsia="SimSun" w:hAnsi="SimSun"/>
-                <w:color w:val="000099"/>
-              </w:rPr>
-              <w:t>{{ o4 }</w:t>
-            </w:r>
-            <w:proofErr w:type="gramEnd"/>
-            <w:r>
-              <w:rPr>
-                <w:rFonts w:ascii="SimSun" w:eastAsia="SimSun" w:hAnsi="SimSun"/>
-                <w:color w:val="000099"/>
-              </w:rPr>
-              <w:t>}</w:t>
-            </w:r>
-            <w:r>
-              <w:rPr>
-                <w:rFonts w:ascii="SimSun" w:eastAsia="SimSun" w:hAnsi="SimSun"/>
-                <w:color w:val="000099"/>
-              </w:rPr>
-              <w:t xml:space="preserve"> </w:t>
-            </w:r>
-            <w:proofErr w:type="gramStart"/>
-            <w:r>
-              <w:rPr>
-                <w:rFonts w:ascii="SimSun" w:eastAsia="SimSun" w:hAnsi="SimSun"/>
-                <w:color w:val="000099"/>
-              </w:rPr>
-              <w:t>{{ oy</w:t>
-            </w:r>
-            <w:proofErr w:type="gramEnd"/>
-            <w:r>
-              <w:rPr>
-                <w:rFonts w:ascii="SimSun" w:eastAsia="SimSun" w:hAnsi="SimSun"/>
-                <w:color w:val="000099"/>
-              </w:rPr>
-              <w:t>4 }}</w:t>
+            <w:r>
+              <w:rPr>
+                <w:rFonts w:ascii="SimSun" w:eastAsia="SimSun" w:hAnsi="SimSun"/>
+                <w:color w:val="000099"/>
+              </w:rPr>
+              <w:t>{{ o4 }}</w:t>
+            </w:r>
+            <w:r>
+              <w:rPr>
+                <w:rFonts w:ascii="SimSun" w:eastAsia="SimSun" w:hAnsi="SimSun"/>
+                <w:color w:val="000099"/>
+              </w:rPr>
+              <w:t xml:space="preserve"> {{ oy4 }}</w:t>
             </w:r>
           </w:p>
         </w:tc>
@@ -1570,7 +1520,7 @@
                 <w:rFonts w:ascii="Times New Roman" w:eastAsia="SimSun" w:hAnsi="Times New Roman" w:cs="Times New Roman"/>
                 <w:b/>
                 <w:bCs/>
-                <w:color w:val="EE0000"/>
+                <w:color w:val="FF2400"/>
                 <w:lang w:val="vi-VN"/>
               </w:rPr>
               <w:t>{{ WEIGHT }}</w:t>
@@ -1715,44 +1665,19 @@
                 <w:color w:val="000099"/>
               </w:rPr>
             </w:pPr>
-            <w:proofErr w:type="gramStart"/>
-            <w:r>
-              <w:rPr>
-                <w:rFonts w:ascii="SimSun" w:eastAsia="SimSun" w:hAnsi="SimSun"/>
-                <w:color w:val="000099"/>
-              </w:rPr>
-              <w:t>{{ o6 }</w:t>
-            </w:r>
-            <w:proofErr w:type="gramEnd"/>
-            <w:r>
-              <w:rPr>
-                <w:rFonts w:ascii="SimSun" w:eastAsia="SimSun" w:hAnsi="SimSun"/>
-                <w:color w:val="000099"/>
-              </w:rPr>
-              <w:t>}</w:t>
-            </w:r>
-            <w:r>
-              <w:rPr>
-                <w:rFonts w:ascii="SimSun" w:eastAsia="SimSun" w:hAnsi="SimSun"/>
-                <w:color w:val="000099"/>
-              </w:rPr>
-              <w:t xml:space="preserve"> </w:t>
-            </w:r>
-            <w:proofErr w:type="gramStart"/>
-            <w:r>
-              <w:rPr>
-                <w:rFonts w:ascii="SimSun" w:eastAsia="SimSun" w:hAnsi="SimSun"/>
-                <w:color w:val="000099"/>
-              </w:rPr>
-              <w:t>{{ oy</w:t>
-            </w:r>
-            <w:proofErr w:type="gramEnd"/>
-            <w:r>
-              <w:rPr>
-                <w:rFonts w:ascii="SimSun" w:eastAsia="SimSun" w:hAnsi="SimSun"/>
-                <w:color w:val="000099"/>
-              </w:rPr>
-              <w:t>6 }}</w:t>
+            <w:r>
+              <w:rPr>
+                <w:rFonts w:ascii="SimSun" w:eastAsia="SimSun" w:hAnsi="SimSun"/>
+                <w:color w:val="000099"/>
+              </w:rPr>
+              <w:t>{{ o6 }}</w:t>
+            </w:r>
+            <w:r>
+              <w:rPr>
+                <w:rFonts w:ascii="SimSun" w:eastAsia="SimSun" w:hAnsi="SimSun"/>
+                <w:color w:val="000099"/>
+              </w:rPr>
+              <w:t xml:space="preserve"> {{ oy6 }}</w:t>
             </w:r>
           </w:p>
         </w:tc>
@@ -1961,44 +1886,19 @@
                 <w:color w:val="000099"/>
               </w:rPr>
             </w:pPr>
-            <w:proofErr w:type="gramStart"/>
-            <w:r>
-              <w:rPr>
-                <w:rFonts w:ascii="SimSun" w:eastAsia="SimSun" w:hAnsi="SimSun"/>
-                <w:color w:val="000099"/>
-              </w:rPr>
-              <w:t>{{ o8 }</w:t>
-            </w:r>
-            <w:proofErr w:type="gramEnd"/>
-            <w:r>
-              <w:rPr>
-                <w:rFonts w:ascii="SimSun" w:eastAsia="SimSun" w:hAnsi="SimSun"/>
-                <w:color w:val="000099"/>
-              </w:rPr>
-              <w:t>}</w:t>
-            </w:r>
-            <w:r>
-              <w:rPr>
-                <w:rFonts w:ascii="SimSun" w:eastAsia="SimSun" w:hAnsi="SimSun"/>
-                <w:color w:val="000099"/>
-              </w:rPr>
-              <w:t xml:space="preserve"> </w:t>
-            </w:r>
-            <w:proofErr w:type="gramStart"/>
-            <w:r>
-              <w:rPr>
-                <w:rFonts w:ascii="SimSun" w:eastAsia="SimSun" w:hAnsi="SimSun"/>
-                <w:color w:val="000099"/>
-              </w:rPr>
-              <w:t>{{ oy</w:t>
-            </w:r>
-            <w:proofErr w:type="gramEnd"/>
-            <w:r>
-              <w:rPr>
-                <w:rFonts w:ascii="SimSun" w:eastAsia="SimSun" w:hAnsi="SimSun"/>
-                <w:color w:val="000099"/>
-              </w:rPr>
-              <w:t>8 }}</w:t>
+            <w:r>
+              <w:rPr>
+                <w:rFonts w:ascii="SimSun" w:eastAsia="SimSun" w:hAnsi="SimSun"/>
+                <w:color w:val="000099"/>
+              </w:rPr>
+              <w:t>{{ o8 }}</w:t>
+            </w:r>
+            <w:r>
+              <w:rPr>
+                <w:rFonts w:ascii="SimSun" w:eastAsia="SimSun" w:hAnsi="SimSun"/>
+                <w:color w:val="000099"/>
+              </w:rPr>
+              <w:t xml:space="preserve"> {{ oy8 }}</w:t>
             </w:r>
           </w:p>
         </w:tc>
@@ -2349,44 +2249,19 @@
                 <w:color w:val="000099"/>
               </w:rPr>
             </w:pPr>
-            <w:proofErr w:type="gramStart"/>
-            <w:r>
-              <w:rPr>
-                <w:rFonts w:ascii="SimSun" w:eastAsia="SimSun" w:hAnsi="SimSun"/>
-                <w:color w:val="000099"/>
-              </w:rPr>
-              <w:t>{{ o10 }</w:t>
-            </w:r>
-            <w:proofErr w:type="gramEnd"/>
-            <w:r>
-              <w:rPr>
-                <w:rFonts w:ascii="SimSun" w:eastAsia="SimSun" w:hAnsi="SimSun"/>
-                <w:color w:val="000099"/>
-              </w:rPr>
-              <w:t>}</w:t>
-            </w:r>
-            <w:r>
-              <w:rPr>
-                <w:rFonts w:ascii="SimSun" w:eastAsia="SimSun" w:hAnsi="SimSun"/>
-                <w:color w:val="000099"/>
-              </w:rPr>
-              <w:t xml:space="preserve"> </w:t>
-            </w:r>
-            <w:proofErr w:type="gramStart"/>
-            <w:r>
-              <w:rPr>
-                <w:rFonts w:ascii="SimSun" w:eastAsia="SimSun" w:hAnsi="SimSun"/>
-                <w:color w:val="000099"/>
-              </w:rPr>
-              <w:t>{{ oy</w:t>
-            </w:r>
-            <w:proofErr w:type="gramEnd"/>
-            <w:r>
-              <w:rPr>
-                <w:rFonts w:ascii="SimSun" w:eastAsia="SimSun" w:hAnsi="SimSun"/>
-                <w:color w:val="000099"/>
-              </w:rPr>
-              <w:t>10 }}</w:t>
+            <w:r>
+              <w:rPr>
+                <w:rFonts w:ascii="SimSun" w:eastAsia="SimSun" w:hAnsi="SimSun"/>
+                <w:color w:val="000099"/>
+              </w:rPr>
+              <w:t>{{ o10 }}</w:t>
+            </w:r>
+            <w:r>
+              <w:rPr>
+                <w:rFonts w:ascii="SimSun" w:eastAsia="SimSun" w:hAnsi="SimSun"/>
+                <w:color w:val="000099"/>
+              </w:rPr>
+              <w:t xml:space="preserve"> {{ oy10 }}</w:t>
             </w:r>
           </w:p>
         </w:tc>
@@ -2719,44 +2594,19 @@
                 <w:color w:val="000099"/>
               </w:rPr>
             </w:pPr>
-            <w:proofErr w:type="gramStart"/>
-            <w:r>
-              <w:rPr>
-                <w:rFonts w:ascii="SimSun" w:eastAsia="SimSun" w:hAnsi="SimSun"/>
-                <w:color w:val="000099"/>
-              </w:rPr>
-              <w:t>{{ o12 }</w:t>
-            </w:r>
-            <w:proofErr w:type="gramEnd"/>
-            <w:r>
-              <w:rPr>
-                <w:rFonts w:ascii="SimSun" w:eastAsia="SimSun" w:hAnsi="SimSun"/>
-                <w:color w:val="000099"/>
-              </w:rPr>
-              <w:t>}</w:t>
-            </w:r>
-            <w:r>
-              <w:rPr>
-                <w:rFonts w:ascii="SimSun" w:eastAsia="SimSun" w:hAnsi="SimSun"/>
-                <w:color w:val="000099"/>
-              </w:rPr>
-              <w:t xml:space="preserve"> </w:t>
-            </w:r>
-            <w:proofErr w:type="gramStart"/>
-            <w:r>
-              <w:rPr>
-                <w:rFonts w:ascii="SimSun" w:eastAsia="SimSun" w:hAnsi="SimSun"/>
-                <w:color w:val="000099"/>
-              </w:rPr>
-              <w:t>{{ oy</w:t>
-            </w:r>
-            <w:proofErr w:type="gramEnd"/>
-            <w:r>
-              <w:rPr>
-                <w:rFonts w:ascii="SimSun" w:eastAsia="SimSun" w:hAnsi="SimSun"/>
-                <w:color w:val="000099"/>
-              </w:rPr>
-              <w:t>12 }}</w:t>
+            <w:r>
+              <w:rPr>
+                <w:rFonts w:ascii="SimSun" w:eastAsia="SimSun" w:hAnsi="SimSun"/>
+                <w:color w:val="000099"/>
+              </w:rPr>
+              <w:t>{{ o12 }}</w:t>
+            </w:r>
+            <w:r>
+              <w:rPr>
+                <w:rFonts w:ascii="SimSun" w:eastAsia="SimSun" w:hAnsi="SimSun"/>
+                <w:color w:val="000099"/>
+              </w:rPr>
+              <w:t xml:space="preserve"> {{ oy12 }}</w:t>
             </w:r>
           </w:p>
         </w:tc>
@@ -2839,44 +2689,19 @@
                 <w:color w:val="000099"/>
               </w:rPr>
             </w:pPr>
-            <w:proofErr w:type="gramStart"/>
-            <w:r>
-              <w:rPr>
-                <w:rFonts w:ascii="SimSun" w:eastAsia="SimSun" w:hAnsi="SimSun"/>
-                <w:color w:val="000099"/>
-              </w:rPr>
-              <w:t>{{ o21 }</w:t>
-            </w:r>
-            <w:proofErr w:type="gramEnd"/>
-            <w:r>
-              <w:rPr>
-                <w:rFonts w:ascii="SimSun" w:eastAsia="SimSun" w:hAnsi="SimSun"/>
-                <w:color w:val="000099"/>
-              </w:rPr>
-              <w:t>}</w:t>
-            </w:r>
-            <w:r>
-              <w:rPr>
-                <w:rFonts w:ascii="SimSun" w:eastAsia="SimSun" w:hAnsi="SimSun"/>
-                <w:color w:val="000099"/>
-              </w:rPr>
-              <w:t xml:space="preserve"> </w:t>
-            </w:r>
-            <w:proofErr w:type="gramStart"/>
-            <w:r>
-              <w:rPr>
-                <w:rFonts w:ascii="SimSun" w:eastAsia="SimSun" w:hAnsi="SimSun"/>
-                <w:color w:val="000099"/>
-              </w:rPr>
-              <w:t>{{ RH</w:t>
-            </w:r>
-            <w:proofErr w:type="gramEnd"/>
-            <w:r>
-              <w:rPr>
-                <w:rFonts w:ascii="SimSun" w:eastAsia="SimSun" w:hAnsi="SimSun"/>
-                <w:color w:val="000099"/>
-              </w:rPr>
-              <w:t xml:space="preserve"> }}</w:t>
+            <w:r>
+              <w:rPr>
+                <w:rFonts w:ascii="SimSun" w:eastAsia="SimSun" w:hAnsi="SimSun"/>
+                <w:color w:val="000099"/>
+              </w:rPr>
+              <w:t>{{ o21 }}</w:t>
+            </w:r>
+            <w:r>
+              <w:rPr>
+                <w:rFonts w:ascii="SimSun" w:eastAsia="SimSun" w:hAnsi="SimSun"/>
+                <w:color w:val="000099"/>
+              </w:rPr>
+              <w:t xml:space="preserve"> {{ RH }}</w:t>
             </w:r>
           </w:p>
         </w:tc>
@@ -2899,44 +2724,19 @@
                 <w:color w:val="000099"/>
               </w:rPr>
             </w:pPr>
-            <w:proofErr w:type="gramStart"/>
-            <w:r>
-              <w:rPr>
-                <w:rFonts w:ascii="SimSun" w:eastAsia="SimSun" w:hAnsi="SimSun"/>
-                <w:color w:val="000099"/>
-              </w:rPr>
-              <w:t>{{ o22 }</w:t>
-            </w:r>
-            <w:proofErr w:type="gramEnd"/>
-            <w:r>
-              <w:rPr>
-                <w:rFonts w:ascii="SimSun" w:eastAsia="SimSun" w:hAnsi="SimSun"/>
-                <w:color w:val="000099"/>
-              </w:rPr>
-              <w:t>}</w:t>
-            </w:r>
-            <w:r>
-              <w:rPr>
-                <w:rFonts w:ascii="SimSun" w:eastAsia="SimSun" w:hAnsi="SimSun"/>
-                <w:color w:val="000099"/>
-              </w:rPr>
-              <w:t xml:space="preserve"> </w:t>
-            </w:r>
-            <w:proofErr w:type="gramStart"/>
-            <w:r>
-              <w:rPr>
-                <w:rFonts w:ascii="SimSun" w:eastAsia="SimSun" w:hAnsi="SimSun"/>
-                <w:color w:val="000099"/>
-              </w:rPr>
-              <w:t>{{ LH</w:t>
-            </w:r>
-            <w:proofErr w:type="gramEnd"/>
-            <w:r>
-              <w:rPr>
-                <w:rFonts w:ascii="SimSun" w:eastAsia="SimSun" w:hAnsi="SimSun"/>
-                <w:color w:val="000099"/>
-              </w:rPr>
-              <w:t xml:space="preserve"> }}</w:t>
+            <w:r>
+              <w:rPr>
+                <w:rFonts w:ascii="SimSun" w:eastAsia="SimSun" w:hAnsi="SimSun"/>
+                <w:color w:val="000099"/>
+              </w:rPr>
+              <w:t>{{ o22 }}</w:t>
+            </w:r>
+            <w:r>
+              <w:rPr>
+                <w:rFonts w:ascii="SimSun" w:eastAsia="SimSun" w:hAnsi="SimSun"/>
+                <w:color w:val="000099"/>
+              </w:rPr>
+              <w:t xml:space="preserve"> {{ LH }}</w:t>
             </w:r>
           </w:p>
         </w:tc>
@@ -3072,7 +2872,6 @@
                 <w14:ligatures w14:val="none"/>
               </w:rPr>
             </w:pPr>
-            <w:proofErr w:type="gramStart"/>
             <w:r>
               <w:rPr>
                 <w:rFonts w:ascii="SimSun" w:eastAsia="SimSun" w:hAnsi="SimSun" w:cs="Courier New"/>
@@ -3080,9 +2879,8 @@
                 <w:kern w:val="0"/>
                 <w14:ligatures w14:val="none"/>
               </w:rPr>
-              <w:t>{{ o14 }</w:t>
-            </w:r>
-            <w:proofErr w:type="gramEnd"/>
+              <w:t>{{ o14 }}</w:t>
+            </w:r>
             <w:r>
               <w:rPr>
                 <w:rFonts w:ascii="SimSun" w:eastAsia="SimSun" w:hAnsi="SimSun" w:cs="Courier New"/>
@@ -3090,36 +2888,7 @@
                 <w:kern w:val="0"/>
                 <w14:ligatures w14:val="none"/>
               </w:rPr>
-              <w:t>}</w:t>
-            </w:r>
-            <w:r>
-              <w:rPr>
-                <w:rFonts w:ascii="SimSun" w:eastAsia="SimSun" w:hAnsi="SimSun" w:cs="Courier New"/>
-                <w:color w:val="000099"/>
-                <w:kern w:val="0"/>
-                <w14:ligatures w14:val="none"/>
-              </w:rPr>
-              <w:t xml:space="preserve"> </w:t>
-            </w:r>
-            <w:proofErr w:type="gramStart"/>
-            <w:r>
-              <w:rPr>
-                <w:rFonts w:ascii="SimSun" w:eastAsia="SimSun" w:hAnsi="SimSun" w:cs="Courier New"/>
-                <w:color w:val="000099"/>
-                <w:kern w:val="0"/>
-                <w14:ligatures w14:val="none"/>
-              </w:rPr>
-              <w:t>{{ oy</w:t>
-            </w:r>
-            <w:proofErr w:type="gramEnd"/>
-            <w:r>
-              <w:rPr>
-                <w:rFonts w:ascii="SimSun" w:eastAsia="SimSun" w:hAnsi="SimSun" w:cs="Courier New"/>
-                <w:color w:val="000099"/>
-                <w:kern w:val="0"/>
-                <w14:ligatures w14:val="none"/>
-              </w:rPr>
-              <w:t>14 }}</w:t>
+              <w:t xml:space="preserve"> {{ oy14 }}</w:t>
             </w:r>
           </w:p>
         </w:tc>
@@ -3721,7 +3490,6 @@
               <w:rPr>
                 <w:rFonts w:ascii="SimSun" w:eastAsia="SimSun" w:hAnsi="SimSun"/>
                 <w:color w:val="000099"/>
-                <w:lang w:val="vi-VN"/>
               </w:rPr>
             </w:pPr>
             <w:r>
@@ -3745,14 +3513,14 @@
                 <w:color w:val="000099"/>
                 <w:lang w:val="vi-VN"/>
               </w:rPr>
-              <w:t xml:space="preserve"> }}</w:t>
-            </w:r>
-            <w:r>
-              <w:rPr>
-                <w:rFonts w:ascii="SimSun" w:eastAsia="SimSun" w:hAnsi="SimSun" w:cs="Segoe UI Symbol"/>
-                <w:color w:val="000099"/>
-              </w:rPr>
-              <w:t xml:space="preserve"> </w:t>
+              <w:t xml:space="preserve"> }</w:t>
+            </w:r>
+            <w:r>
+              <w:rPr>
+                <w:rFonts w:ascii="SimSun" w:eastAsia="SimSun" w:hAnsi="SimSun" w:cs="Segoe UI Symbol"/>
+                <w:color w:val="000099"/>
+              </w:rPr>
+              <w:t xml:space="preserve">} </w:t>
             </w:r>
             <w:r>
               <w:rPr>
@@ -3811,10 +3579,11 @@
             </w:r>
             <w:r>
               <w:rPr>
-                <w:rFonts w:ascii="SimSun" w:eastAsia="SimSun" w:hAnsi="SimSun"/>
-                <w:color w:val="000080"/>
-              </w:rPr>
-              <w:t>有</w:t>
+                <w:rFonts w:ascii="SimSun" w:eastAsia="SimSun" w:hAnsi="SimSun" w:cs="Segoe UI Symbol"/>
+                <w:color w:val="000099"/>
+              </w:rPr>
+              <w:lastRenderedPageBreak/>
+              <w:t>{{ oy25 }}</w:t>
             </w:r>
           </w:p>
         </w:tc>
@@ -3843,6 +3612,7 @@
                 <w:rFonts w:ascii="SimSun" w:eastAsia="SimSun" w:hAnsi="SimSun"/>
                 <w:color w:val="000080"/>
               </w:rPr>
+              <w:lastRenderedPageBreak/>
               <w:t>親</w:t>
             </w:r>
             <w:r>
@@ -4459,7 +4229,7 @@
             <w:r>
               <w:rPr>
                 <w:rFonts w:ascii="SimSun" w:eastAsia="SimSun" w:hAnsi="SimSun"/>
-                <w:color w:val="C00000"/>
+                <w:color w:val="FF2400"/>
                 <w:lang w:val="vi-VN"/>
               </w:rPr>
               <w:t>{{ EDU_BAC }}</w:t>
@@ -5304,21 +5074,12 @@
                 <w:lang w:val="vi-VN"/>
               </w:rPr>
             </w:pPr>
-            <w:proofErr w:type="gramStart"/>
             <w:r>
               <w:rPr>
                 <w:rFonts w:ascii="Times New Roman" w:eastAsia="SimSun" w:hAnsi="Times New Roman" w:cs="Times New Roman"/>
                 <w:color w:val="000099"/>
               </w:rPr>
-              <w:t>{{ RANGE</w:t>
-            </w:r>
-            <w:proofErr w:type="gramEnd"/>
-            <w:r>
-              <w:rPr>
-                <w:rFonts w:ascii="Times New Roman" w:eastAsia="SimSun" w:hAnsi="Times New Roman" w:cs="Times New Roman"/>
-                <w:color w:val="000099"/>
-              </w:rPr>
-              <w:t>_1 }}</w:t>
+              <w:t>{{ RANGE_1 }}</w:t>
             </w:r>
           </w:p>
         </w:tc>
@@ -5338,21 +5099,12 @@
                 <w:lang w:val="vi-VN"/>
               </w:rPr>
             </w:pPr>
-            <w:proofErr w:type="gramStart"/>
-            <w:r>
-              <w:rPr>
-                <w:rFonts w:ascii="SimSun" w:eastAsia="SimSun" w:hAnsi="SimSun"/>
-                <w:color w:val="000099"/>
-              </w:rPr>
-              <w:t>{{ CONTENT</w:t>
-            </w:r>
-            <w:proofErr w:type="gramEnd"/>
-            <w:r>
-              <w:rPr>
-                <w:rFonts w:ascii="SimSun" w:eastAsia="SimSun" w:hAnsi="SimSun"/>
-                <w:color w:val="000099"/>
-              </w:rPr>
-              <w:t>_1 }}</w:t>
+            <w:r>
+              <w:rPr>
+                <w:rFonts w:ascii="SimSun" w:eastAsia="SimSun" w:hAnsi="SimSun"/>
+                <w:color w:val="000099"/>
+              </w:rPr>
+              <w:t>{{ CONTENT_1 }}</w:t>
             </w:r>
           </w:p>
         </w:tc>
@@ -5372,21 +5124,12 @@
                 <w:lang w:val="vi-VN"/>
               </w:rPr>
             </w:pPr>
-            <w:proofErr w:type="gramStart"/>
-            <w:r>
-              <w:rPr>
-                <w:rFonts w:ascii="SimSun" w:eastAsia="SimSun" w:hAnsi="SimSun"/>
-                <w:color w:val="000099"/>
-              </w:rPr>
-              <w:t>{{ REASON</w:t>
-            </w:r>
-            <w:proofErr w:type="gramEnd"/>
-            <w:r>
-              <w:rPr>
-                <w:rFonts w:ascii="SimSun" w:eastAsia="SimSun" w:hAnsi="SimSun"/>
-                <w:color w:val="000099"/>
-              </w:rPr>
-              <w:t>_1 }}</w:t>
+            <w:r>
+              <w:rPr>
+                <w:rFonts w:ascii="SimSun" w:eastAsia="SimSun" w:hAnsi="SimSun"/>
+                <w:color w:val="000099"/>
+              </w:rPr>
+              <w:t>{{ REASON_1 }}</w:t>
             </w:r>
           </w:p>
         </w:tc>
@@ -5436,21 +5179,12 @@
                 <w:lang w:val="vi-VN"/>
               </w:rPr>
             </w:pPr>
-            <w:proofErr w:type="gramStart"/>
             <w:r>
               <w:rPr>
                 <w:rFonts w:ascii="Times New Roman" w:eastAsia="SimSun" w:hAnsi="Times New Roman" w:cs="Times New Roman"/>
                 <w:color w:val="000099"/>
               </w:rPr>
-              <w:t>{{ RANGE</w:t>
-            </w:r>
-            <w:proofErr w:type="gramEnd"/>
-            <w:r>
-              <w:rPr>
-                <w:rFonts w:ascii="Times New Roman" w:eastAsia="SimSun" w:hAnsi="Times New Roman" w:cs="Times New Roman"/>
-                <w:color w:val="000099"/>
-              </w:rPr>
-              <w:t>_2 }}</w:t>
+              <w:t>{{ RANGE_2 }}</w:t>
             </w:r>
           </w:p>
         </w:tc>
@@ -5470,21 +5204,12 @@
                 <w:lang w:val="vi-VN"/>
               </w:rPr>
             </w:pPr>
-            <w:proofErr w:type="gramStart"/>
-            <w:r>
-              <w:rPr>
-                <w:rFonts w:ascii="SimSun" w:eastAsia="SimSun" w:hAnsi="SimSun"/>
-                <w:color w:val="000099"/>
-              </w:rPr>
-              <w:t>{{ CONTENT</w:t>
-            </w:r>
-            <w:proofErr w:type="gramEnd"/>
-            <w:r>
-              <w:rPr>
-                <w:rFonts w:ascii="SimSun" w:eastAsia="SimSun" w:hAnsi="SimSun"/>
-                <w:color w:val="000099"/>
-              </w:rPr>
-              <w:t>_2 }}</w:t>
+            <w:r>
+              <w:rPr>
+                <w:rFonts w:ascii="SimSun" w:eastAsia="SimSun" w:hAnsi="SimSun"/>
+                <w:color w:val="000099"/>
+              </w:rPr>
+              <w:t>{{ CONTENT_2 }}</w:t>
             </w:r>
           </w:p>
         </w:tc>
@@ -5504,21 +5229,12 @@
                 <w:lang w:val="vi-VN"/>
               </w:rPr>
             </w:pPr>
-            <w:proofErr w:type="gramStart"/>
-            <w:r>
-              <w:rPr>
-                <w:rFonts w:ascii="SimSun" w:eastAsia="SimSun" w:hAnsi="SimSun"/>
-                <w:color w:val="000099"/>
-              </w:rPr>
-              <w:t>{{ REASON</w:t>
-            </w:r>
-            <w:proofErr w:type="gramEnd"/>
-            <w:r>
-              <w:rPr>
-                <w:rFonts w:ascii="SimSun" w:eastAsia="SimSun" w:hAnsi="SimSun"/>
-                <w:color w:val="000099"/>
-              </w:rPr>
-              <w:t>_2 }}</w:t>
+            <w:r>
+              <w:rPr>
+                <w:rFonts w:ascii="SimSun" w:eastAsia="SimSun" w:hAnsi="SimSun"/>
+                <w:color w:val="000099"/>
+              </w:rPr>
+              <w:t>{{ REASON_2 }}</w:t>
             </w:r>
           </w:p>
         </w:tc>
@@ -5568,21 +5284,12 @@
                 <w:lang w:val="vi-VN"/>
               </w:rPr>
             </w:pPr>
-            <w:proofErr w:type="gramStart"/>
             <w:r>
               <w:rPr>
                 <w:rFonts w:ascii="Times New Roman" w:eastAsia="SimSun" w:hAnsi="Times New Roman" w:cs="Times New Roman"/>
                 <w:color w:val="000099"/>
               </w:rPr>
-              <w:t>{{ RANGE</w:t>
-            </w:r>
-            <w:proofErr w:type="gramEnd"/>
-            <w:r>
-              <w:rPr>
-                <w:rFonts w:ascii="Times New Roman" w:eastAsia="SimSun" w:hAnsi="Times New Roman" w:cs="Times New Roman"/>
-                <w:color w:val="000099"/>
-              </w:rPr>
-              <w:t>_3 }}</w:t>
+              <w:t>{{ RANGE_3 }}</w:t>
             </w:r>
           </w:p>
         </w:tc>
@@ -5602,21 +5309,12 @@
                 <w:lang w:val="vi-VN"/>
               </w:rPr>
             </w:pPr>
-            <w:proofErr w:type="gramStart"/>
-            <w:r>
-              <w:rPr>
-                <w:rFonts w:ascii="SimSun" w:eastAsia="SimSun" w:hAnsi="SimSun"/>
-                <w:color w:val="000099"/>
-              </w:rPr>
-              <w:t>{{ CONTENT</w:t>
-            </w:r>
-            <w:proofErr w:type="gramEnd"/>
-            <w:r>
-              <w:rPr>
-                <w:rFonts w:ascii="SimSun" w:eastAsia="SimSun" w:hAnsi="SimSun"/>
-                <w:color w:val="000099"/>
-              </w:rPr>
-              <w:t>_3 }}</w:t>
+            <w:r>
+              <w:rPr>
+                <w:rFonts w:ascii="SimSun" w:eastAsia="SimSun" w:hAnsi="SimSun"/>
+                <w:color w:val="000099"/>
+              </w:rPr>
+              <w:t>{{ CONTENT_3 }}</w:t>
             </w:r>
           </w:p>
         </w:tc>
@@ -5636,21 +5334,12 @@
                 <w:lang w:val="vi-VN"/>
               </w:rPr>
             </w:pPr>
-            <w:proofErr w:type="gramStart"/>
-            <w:r>
-              <w:rPr>
-                <w:rFonts w:ascii="SimSun" w:eastAsia="SimSun" w:hAnsi="SimSun"/>
-                <w:color w:val="000099"/>
-              </w:rPr>
-              <w:t>{{ REASON</w:t>
-            </w:r>
-            <w:proofErr w:type="gramEnd"/>
-            <w:r>
-              <w:rPr>
-                <w:rFonts w:ascii="SimSun" w:eastAsia="SimSun" w:hAnsi="SimSun"/>
-                <w:color w:val="000099"/>
-              </w:rPr>
-              <w:t>_3 }}</w:t>
+            <w:r>
+              <w:rPr>
+                <w:rFonts w:ascii="SimSun" w:eastAsia="SimSun" w:hAnsi="SimSun"/>
+                <w:color w:val="000099"/>
+              </w:rPr>
+              <w:t>{{ REASON_3 }}</w:t>
             </w:r>
           </w:p>
         </w:tc>
@@ -5697,21 +5386,12 @@
                 <w:color w:val="000099"/>
               </w:rPr>
             </w:pPr>
-            <w:proofErr w:type="gramStart"/>
             <w:r>
               <w:rPr>
                 <w:rFonts w:ascii="Times New Roman" w:eastAsia="SimSun" w:hAnsi="Times New Roman" w:cs="Times New Roman"/>
                 <w:color w:val="000099"/>
               </w:rPr>
-              <w:t>{{ RANGE</w:t>
-            </w:r>
-            <w:proofErr w:type="gramEnd"/>
-            <w:r>
-              <w:rPr>
-                <w:rFonts w:ascii="Times New Roman" w:eastAsia="SimSun" w:hAnsi="Times New Roman" w:cs="Times New Roman"/>
-                <w:color w:val="000099"/>
-              </w:rPr>
-              <w:t>_4 }}</w:t>
+              <w:t>{{ RANGE_4 }}</w:t>
             </w:r>
           </w:p>
         </w:tc>
@@ -5728,21 +5408,12 @@
                 <w:color w:val="000099"/>
               </w:rPr>
             </w:pPr>
-            <w:proofErr w:type="gramStart"/>
-            <w:r>
-              <w:rPr>
-                <w:rFonts w:ascii="SimSun" w:eastAsia="SimSun" w:hAnsi="SimSun"/>
-                <w:color w:val="000099"/>
-              </w:rPr>
-              <w:t>{{ CONTENT</w:t>
-            </w:r>
-            <w:proofErr w:type="gramEnd"/>
-            <w:r>
-              <w:rPr>
-                <w:rFonts w:ascii="SimSun" w:eastAsia="SimSun" w:hAnsi="SimSun"/>
-                <w:color w:val="000099"/>
-              </w:rPr>
-              <w:t>_4 }}</w:t>
+            <w:r>
+              <w:rPr>
+                <w:rFonts w:ascii="SimSun" w:eastAsia="SimSun" w:hAnsi="SimSun"/>
+                <w:color w:val="000099"/>
+              </w:rPr>
+              <w:t>{{ CONTENT_4 }}</w:t>
             </w:r>
           </w:p>
         </w:tc>
@@ -5759,21 +5430,12 @@
                 <w:color w:val="000099"/>
               </w:rPr>
             </w:pPr>
-            <w:proofErr w:type="gramStart"/>
-            <w:r>
-              <w:rPr>
-                <w:rFonts w:ascii="SimSun" w:eastAsia="SimSun" w:hAnsi="SimSun"/>
-                <w:color w:val="000099"/>
-              </w:rPr>
-              <w:t>{{ REASON</w:t>
-            </w:r>
-            <w:proofErr w:type="gramEnd"/>
-            <w:r>
-              <w:rPr>
-                <w:rFonts w:ascii="SimSun" w:eastAsia="SimSun" w:hAnsi="SimSun"/>
-                <w:color w:val="000099"/>
-              </w:rPr>
-              <w:t>_4 }}</w:t>
+            <w:r>
+              <w:rPr>
+                <w:rFonts w:ascii="SimSun" w:eastAsia="SimSun" w:hAnsi="SimSun"/>
+                <w:color w:val="000099"/>
+              </w:rPr>
+              <w:t>{{ REASON_4 }}</w:t>
             </w:r>
           </w:p>
         </w:tc>
@@ -5849,21 +5511,12 @@
                 <w:lang w:val="vi-VN"/>
               </w:rPr>
             </w:pPr>
-            <w:proofErr w:type="gramStart"/>
             <w:r>
               <w:rPr>
                 <w:rFonts w:ascii="Times New Roman" w:eastAsia="SimSun" w:hAnsi="Times New Roman" w:cs="Times New Roman"/>
                 <w:color w:val="000099"/>
               </w:rPr>
-              <w:t>{{ RANGE</w:t>
-            </w:r>
-            <w:proofErr w:type="gramEnd"/>
-            <w:r>
-              <w:rPr>
-                <w:rFonts w:ascii="Times New Roman" w:eastAsia="SimSun" w:hAnsi="Times New Roman" w:cs="Times New Roman"/>
-                <w:color w:val="000099"/>
-              </w:rPr>
-              <w:t>_5 }}</w:t>
+              <w:t>{{ RANGE_5 }}</w:t>
             </w:r>
           </w:p>
         </w:tc>
@@ -5883,21 +5536,12 @@
                 <w:lang w:val="vi-VN"/>
               </w:rPr>
             </w:pPr>
-            <w:proofErr w:type="gramStart"/>
-            <w:r>
-              <w:rPr>
-                <w:rFonts w:ascii="SimSun" w:eastAsia="SimSun" w:hAnsi="SimSun"/>
-                <w:color w:val="000099"/>
-              </w:rPr>
-              <w:t>{{ CONTENT</w:t>
-            </w:r>
-            <w:proofErr w:type="gramEnd"/>
-            <w:r>
-              <w:rPr>
-                <w:rFonts w:ascii="SimSun" w:eastAsia="SimSun" w:hAnsi="SimSun"/>
-                <w:color w:val="000099"/>
-              </w:rPr>
-              <w:t>_5 }}</w:t>
+            <w:r>
+              <w:rPr>
+                <w:rFonts w:ascii="SimSun" w:eastAsia="SimSun" w:hAnsi="SimSun"/>
+                <w:color w:val="000099"/>
+              </w:rPr>
+              <w:t>{{ CONTENT_5 }}</w:t>
             </w:r>
           </w:p>
         </w:tc>
@@ -5917,21 +5561,12 @@
                 <w:lang w:val="vi-VN"/>
               </w:rPr>
             </w:pPr>
-            <w:proofErr w:type="gramStart"/>
-            <w:r>
-              <w:rPr>
-                <w:rFonts w:ascii="SimSun" w:eastAsia="SimSun" w:hAnsi="SimSun"/>
-                <w:color w:val="000099"/>
-              </w:rPr>
-              <w:t>{{ REASON</w:t>
-            </w:r>
-            <w:proofErr w:type="gramEnd"/>
-            <w:r>
-              <w:rPr>
-                <w:rFonts w:ascii="SimSun" w:eastAsia="SimSun" w:hAnsi="SimSun"/>
-                <w:color w:val="000099"/>
-              </w:rPr>
-              <w:t>_5 }}</w:t>
+            <w:r>
+              <w:rPr>
+                <w:rFonts w:ascii="SimSun" w:eastAsia="SimSun" w:hAnsi="SimSun"/>
+                <w:color w:val="000099"/>
+              </w:rPr>
+              <w:t>{{ REASON_5 }}</w:t>
             </w:r>
           </w:p>
         </w:tc>
@@ -5983,21 +5618,12 @@
                 <w:lang w:val="vi-VN"/>
               </w:rPr>
             </w:pPr>
-            <w:proofErr w:type="gramStart"/>
             <w:r>
               <w:rPr>
                 <w:rFonts w:ascii="Times New Roman" w:eastAsia="SimSun" w:hAnsi="Times New Roman" w:cs="Times New Roman"/>
                 <w:color w:val="000099"/>
               </w:rPr>
-              <w:t>{{ RANGE</w:t>
-            </w:r>
-            <w:proofErr w:type="gramEnd"/>
-            <w:r>
-              <w:rPr>
-                <w:rFonts w:ascii="Times New Roman" w:eastAsia="SimSun" w:hAnsi="Times New Roman" w:cs="Times New Roman"/>
-                <w:color w:val="000099"/>
-              </w:rPr>
-              <w:t>_6 }}</w:t>
+              <w:t>{{ RANGE_6 }}</w:t>
             </w:r>
           </w:p>
         </w:tc>
@@ -6017,21 +5643,12 @@
                 <w:lang w:val="vi-VN"/>
               </w:rPr>
             </w:pPr>
-            <w:proofErr w:type="gramStart"/>
-            <w:r>
-              <w:rPr>
-                <w:rFonts w:ascii="SimSun" w:eastAsia="SimSun" w:hAnsi="SimSun"/>
-                <w:color w:val="000099"/>
-              </w:rPr>
-              <w:t>{{ CONTENT</w:t>
-            </w:r>
-            <w:proofErr w:type="gramEnd"/>
-            <w:r>
-              <w:rPr>
-                <w:rFonts w:ascii="SimSun" w:eastAsia="SimSun" w:hAnsi="SimSun"/>
-                <w:color w:val="000099"/>
-              </w:rPr>
-              <w:t>_6 }}</w:t>
+            <w:r>
+              <w:rPr>
+                <w:rFonts w:ascii="SimSun" w:eastAsia="SimSun" w:hAnsi="SimSun"/>
+                <w:color w:val="000099"/>
+              </w:rPr>
+              <w:t>{{ CONTENT_6 }}</w:t>
             </w:r>
           </w:p>
         </w:tc>
@@ -6051,21 +5668,12 @@
                 <w:lang w:val="vi-VN"/>
               </w:rPr>
             </w:pPr>
-            <w:proofErr w:type="gramStart"/>
-            <w:r>
-              <w:rPr>
-                <w:rFonts w:ascii="SimSun" w:eastAsia="SimSun" w:hAnsi="SimSun"/>
-                <w:color w:val="000099"/>
-              </w:rPr>
-              <w:t>{{ REASON</w:t>
-            </w:r>
-            <w:proofErr w:type="gramEnd"/>
-            <w:r>
-              <w:rPr>
-                <w:rFonts w:ascii="SimSun" w:eastAsia="SimSun" w:hAnsi="SimSun"/>
-                <w:color w:val="000099"/>
-              </w:rPr>
-              <w:t>_6 }}</w:t>
+            <w:r>
+              <w:rPr>
+                <w:rFonts w:ascii="SimSun" w:eastAsia="SimSun" w:hAnsi="SimSun"/>
+                <w:color w:val="000099"/>
+              </w:rPr>
+              <w:t>{{ REASON_6 }}</w:t>
             </w:r>
           </w:p>
         </w:tc>
@@ -6117,21 +5725,12 @@
                 <w:lang w:val="vi-VN"/>
               </w:rPr>
             </w:pPr>
-            <w:proofErr w:type="gramStart"/>
             <w:r>
               <w:rPr>
                 <w:rFonts w:ascii="Times New Roman" w:eastAsia="SimSun" w:hAnsi="Times New Roman" w:cs="Times New Roman"/>
                 <w:color w:val="000099"/>
               </w:rPr>
-              <w:t>{{ RANGE</w:t>
-            </w:r>
-            <w:proofErr w:type="gramEnd"/>
-            <w:r>
-              <w:rPr>
-                <w:rFonts w:ascii="Times New Roman" w:eastAsia="SimSun" w:hAnsi="Times New Roman" w:cs="Times New Roman"/>
-                <w:color w:val="000099"/>
-              </w:rPr>
-              <w:t>_7 }}</w:t>
+              <w:t>{{ RANGE_7 }}</w:t>
             </w:r>
           </w:p>
         </w:tc>
@@ -6151,21 +5750,12 @@
                 <w:lang w:val="vi-VN"/>
               </w:rPr>
             </w:pPr>
-            <w:proofErr w:type="gramStart"/>
-            <w:r>
-              <w:rPr>
-                <w:rFonts w:ascii="SimSun" w:eastAsia="SimSun" w:hAnsi="SimSun"/>
-                <w:color w:val="000099"/>
-              </w:rPr>
-              <w:t>{{ CONTENT</w:t>
-            </w:r>
-            <w:proofErr w:type="gramEnd"/>
-            <w:r>
-              <w:rPr>
-                <w:rFonts w:ascii="SimSun" w:eastAsia="SimSun" w:hAnsi="SimSun"/>
-                <w:color w:val="000099"/>
-              </w:rPr>
-              <w:t>_</w:t>
+            <w:r>
+              <w:rPr>
+                <w:rFonts w:ascii="SimSun" w:eastAsia="SimSun" w:hAnsi="SimSun"/>
+                <w:color w:val="000099"/>
+              </w:rPr>
+              <w:t>{{ CONTENT_</w:t>
             </w:r>
             <w:r>
               <w:rPr>
@@ -6199,21 +5789,12 @@
                 <w:lang w:val="vi-VN"/>
               </w:rPr>
             </w:pPr>
-            <w:proofErr w:type="gramStart"/>
-            <w:r>
-              <w:rPr>
-                <w:rFonts w:ascii="SimSun" w:eastAsia="SimSun" w:hAnsi="SimSun"/>
-                <w:color w:val="000099"/>
-              </w:rPr>
-              <w:t>{{ REASON</w:t>
-            </w:r>
-            <w:proofErr w:type="gramEnd"/>
-            <w:r>
-              <w:rPr>
-                <w:rFonts w:ascii="SimSun" w:eastAsia="SimSun" w:hAnsi="SimSun"/>
-                <w:color w:val="000099"/>
-              </w:rPr>
-              <w:t>_</w:t>
+            <w:r>
+              <w:rPr>
+                <w:rFonts w:ascii="SimSun" w:eastAsia="SimSun" w:hAnsi="SimSun"/>
+                <w:color w:val="000099"/>
+              </w:rPr>
+              <w:t>{{ REASON_</w:t>
             </w:r>
             <w:r>
               <w:rPr>
@@ -6276,21 +5857,12 @@
                 <w:color w:val="000099"/>
               </w:rPr>
             </w:pPr>
-            <w:proofErr w:type="gramStart"/>
             <w:r>
               <w:rPr>
                 <w:rFonts w:ascii="Times New Roman" w:eastAsia="SimSun" w:hAnsi="Times New Roman" w:cs="Times New Roman"/>
                 <w:color w:val="000099"/>
               </w:rPr>
-              <w:t>{{ RANGE</w:t>
-            </w:r>
-            <w:proofErr w:type="gramEnd"/>
-            <w:r>
-              <w:rPr>
-                <w:rFonts w:ascii="Times New Roman" w:eastAsia="SimSun" w:hAnsi="Times New Roman" w:cs="Times New Roman"/>
-                <w:color w:val="000099"/>
-              </w:rPr>
-              <w:t>_8 }}</w:t>
+              <w:t>{{ RANGE_8 }}</w:t>
             </w:r>
           </w:p>
         </w:tc>
@@ -6307,21 +5879,12 @@
                 <w:color w:val="000099"/>
               </w:rPr>
             </w:pPr>
-            <w:proofErr w:type="gramStart"/>
-            <w:r>
-              <w:rPr>
-                <w:rFonts w:ascii="SimSun" w:eastAsia="SimSun" w:hAnsi="SimSun"/>
-                <w:color w:val="000099"/>
-              </w:rPr>
-              <w:t>{{ CONTENT</w:t>
-            </w:r>
-            <w:proofErr w:type="gramEnd"/>
-            <w:r>
-              <w:rPr>
-                <w:rFonts w:ascii="SimSun" w:eastAsia="SimSun" w:hAnsi="SimSun"/>
-                <w:color w:val="000099"/>
-              </w:rPr>
-              <w:t>_</w:t>
+            <w:r>
+              <w:rPr>
+                <w:rFonts w:ascii="SimSun" w:eastAsia="SimSun" w:hAnsi="SimSun"/>
+                <w:color w:val="000099"/>
+              </w:rPr>
+              <w:t>{{ CONTENT_</w:t>
             </w:r>
             <w:r>
               <w:rPr>
@@ -6352,21 +5915,12 @@
                 <w:color w:val="000099"/>
               </w:rPr>
             </w:pPr>
-            <w:proofErr w:type="gramStart"/>
-            <w:r>
-              <w:rPr>
-                <w:rFonts w:ascii="SimSun" w:eastAsia="SimSun" w:hAnsi="SimSun"/>
-                <w:color w:val="000099"/>
-              </w:rPr>
-              <w:t>{{ REASON</w:t>
-            </w:r>
-            <w:proofErr w:type="gramEnd"/>
-            <w:r>
-              <w:rPr>
-                <w:rFonts w:ascii="SimSun" w:eastAsia="SimSun" w:hAnsi="SimSun"/>
-                <w:color w:val="000099"/>
-              </w:rPr>
-              <w:t>_</w:t>
+            <w:r>
+              <w:rPr>
+                <w:rFonts w:ascii="SimSun" w:eastAsia="SimSun" w:hAnsi="SimSun"/>
+                <w:color w:val="000099"/>
+              </w:rPr>
+              <w:t>{{ REASON_</w:t>
             </w:r>
             <w:r>
               <w:rPr>

</xml_diff>

<commit_message>
Fix error access guest, fix error docx
</commit_message>
<xml_diff>
--- a/static/src/template/template_female.docx
+++ b/static/src/template/template_female.docx
@@ -1,6 +1,6 @@
 
 <file path=word/document.xml><?xml version="1.0" encoding="utf-8"?>
-<w:document xmlns:wpc="http://schemas.microsoft.com/office/word/2010/wordprocessingCanvas" xmlns:cx="http://schemas.microsoft.com/office/drawing/2014/chartex" xmlns:cx1="http://schemas.microsoft.com/office/drawing/2015/9/8/chartex" xmlns:cx2="http://schemas.microsoft.com/office/drawing/2015/10/21/chartex" xmlns:cx3="http://schemas.microsoft.com/office/drawing/2016/5/9/chartex" xmlns:cx4="http://schemas.microsoft.com/office/drawing/2016/5/10/chartex" xmlns:cx5="http://schemas.microsoft.com/office/drawing/2016/5/11/chartex" xmlns:cx6="http://schemas.microsoft.com/office/drawing/2016/5/12/chartex" xmlns:cx7="http://schemas.microsoft.com/office/drawing/2016/5/13/chartex" xmlns:cx8="http://schemas.microsoft.com/office/drawing/2016/5/14/chartex" xmlns:mc="http://schemas.openxmlformats.org/markup-compatibility/2006" xmlns:aink="http://schemas.microsoft.com/office/drawing/2016/ink" xmlns:am3d="http://schemas.microsoft.com/office/drawing/2017/model3d" xmlns:o="urn:schemas-microsoft-com:office:office" xmlns:oel="http://schemas.microsoft.com/office/2019/extlst" xmlns:r="http://schemas.openxmlformats.org/officeDocument/2006/relationships" xmlns:m="http://schemas.openxmlformats.org/officeDocument/2006/math" xmlns:v="urn:schemas-microsoft-com:vml" xmlns:wp14="http://schemas.microsoft.com/office/word/2010/wordprocessingDrawing" xmlns:wp="http://schemas.openxmlformats.org/drawingml/2006/wordprocessingDrawing" xmlns:w10="urn:schemas-microsoft-com:office:word" xmlns:w="http://schemas.openxmlformats.org/wordprocessingml/2006/main" xmlns:w14="http://schemas.microsoft.com/office/word/2010/wordml" xmlns:w15="http://schemas.microsoft.com/office/word/2012/wordml" xmlns:w16cex="http://schemas.microsoft.com/office/word/2018/wordml/cex" xmlns:w16cid="http://schemas.microsoft.com/office/word/2016/wordml/cid" xmlns:w16="http://schemas.microsoft.com/office/word/2018/wordml" xmlns:w16du="http://schemas.microsoft.com/office/word/2023/wordml/word16du" xmlns:w16sdtdh="http://schemas.microsoft.com/office/word/2020/wordml/sdtdatahash" xmlns:w16sdtfl="http://schemas.microsoft.com/office/word/2024/wordml/sdtformatlock" xmlns:w16se="http://schemas.microsoft.com/office/word/2015/wordml/symex" xmlns:wpg="http://schemas.microsoft.com/office/word/2010/wordprocessingGroup" xmlns:wpi="http://schemas.microsoft.com/office/word/2010/wordprocessingInk" xmlns:wne="http://schemas.microsoft.com/office/word/2006/wordml" xmlns:wps="http://schemas.microsoft.com/office/word/2010/wordprocessingShape" mc:Ignorable="w14 w15 w16se w16cid w16 w16cex w16sdtdh w16sdtfl w16du wp14">
+<w:document xmlns:wpc="http://schemas.microsoft.com/office/word/2010/wordprocessingCanvas" xmlns:mc="http://schemas.openxmlformats.org/markup-compatibility/2006" xmlns:o="urn:schemas-microsoft-com:office:office" xmlns:r="http://schemas.openxmlformats.org/officeDocument/2006/relationships" xmlns:m="http://schemas.openxmlformats.org/officeDocument/2006/math" xmlns:v="urn:schemas-microsoft-com:vml" xmlns:wp14="http://schemas.microsoft.com/office/word/2010/wordprocessingDrawing" xmlns:wp="http://schemas.openxmlformats.org/drawingml/2006/wordprocessingDrawing" xmlns:w10="urn:schemas-microsoft-com:office:word" xmlns:w="http://schemas.openxmlformats.org/wordprocessingml/2006/main" xmlns:w14="http://schemas.microsoft.com/office/word/2010/wordml" xmlns:wpg="http://schemas.microsoft.com/office/word/2010/wordprocessingGroup" xmlns:wpi="http://schemas.microsoft.com/office/word/2010/wordprocessingInk" xmlns:wne="http://schemas.microsoft.com/office/word/2006/wordml" xmlns:wps="http://schemas.microsoft.com/office/word/2010/wordprocessingShape" mc:Ignorable="w14 wp14">
   <w:body>
     <w:tbl>
       <w:tblPr>
@@ -47,7 +47,7 @@
                 <w:color w:val="06283D"/>
                 <w:sz w:val="18"/>
                 <w:szCs w:val="18"/>
-                <w:lang w:val="vi-VN"/>
+                <w:lang w:eastAsia="en-US"/>
               </w:rPr>
               <w:drawing>
                 <wp:inline distT="0" distB="0" distL="0" distR="0" wp14:anchorId="2CAA8D2B" wp14:editId="23897BFD">
@@ -65,7 +65,7 @@
                           <pic:cNvPicPr/>
                         </pic:nvPicPr>
                         <pic:blipFill>
-                          <a:blip r:embed="rId6" cstate="print">
+                          <a:blip r:embed="rId7" cstate="print">
                             <a:extLst>
                               <a:ext uri="{28A0092B-C50C-407E-A947-70E740481C1C}">
                                 <a14:useLocalDpi xmlns:a14="http://schemas.microsoft.com/office/drawing/2010/main" val="0"/>
@@ -632,7 +632,7 @@
             </w:pPr>
             <w:r>
               <w:rPr>
-                <w:rFonts w:ascii="SimSun" w:eastAsia="SimSun" w:hAnsi="SimSun" w:cs="Segoe UI Symbol"/>
+                <w:rFonts w:ascii="Segoe UI Symbol" w:eastAsia="SimSun" w:hAnsi="Segoe UI Symbol" w:cs="Segoe UI Symbol"/>
                 <w:color w:val="000099"/>
                 <w:lang w:val="vi-VN"/>
               </w:rPr>
@@ -640,7 +640,7 @@
             </w:r>
             <w:r>
               <w:rPr>
-                <w:rFonts w:ascii="SimSun" w:eastAsia="SimSun" w:hAnsi="SimSun" w:cs="Segoe UI Symbol"/>
+                <w:rFonts w:ascii="Segoe UI Symbol" w:eastAsia="SimSun" w:hAnsi="Segoe UI Symbol" w:cs="Segoe UI Symbol"/>
                 <w:color w:val="000099"/>
                 <w:lang w:val="vi-VN"/>
               </w:rPr>
@@ -648,7 +648,7 @@
             </w:r>
             <w:r>
               <w:rPr>
-                <w:rFonts w:ascii="SimSun" w:eastAsia="SimSun" w:hAnsi="SimSun" w:cs="Segoe UI Symbol"/>
+                <w:rFonts w:ascii="Segoe UI Symbol" w:eastAsia="SimSun" w:hAnsi="Segoe UI Symbol" w:cs="Segoe UI Symbol"/>
                 <w:color w:val="000099"/>
                 <w:lang w:val="vi-VN"/>
               </w:rPr>
@@ -696,7 +696,7 @@
             </w:pPr>
             <w:r>
               <w:rPr>
-                <w:rFonts w:ascii="SimSun" w:eastAsia="SimSun" w:hAnsi="SimSun" w:cs="Segoe UI Symbol"/>
+                <w:rFonts w:ascii="Segoe UI Symbol" w:eastAsia="SimSun" w:hAnsi="Segoe UI Symbol" w:cs="Segoe UI Symbol"/>
                 <w:color w:val="000099"/>
                 <w:lang w:val="vi-VN"/>
               </w:rPr>
@@ -704,14 +704,14 @@
             </w:r>
             <w:r>
               <w:rPr>
-                <w:rFonts w:ascii="SimSun" w:eastAsia="SimSun" w:hAnsi="SimSun" w:cs="Segoe UI Symbol"/>
+                <w:rFonts w:ascii="Segoe UI Symbol" w:eastAsia="SimSun" w:hAnsi="Segoe UI Symbol" w:cs="Segoe UI Symbol"/>
                 <w:color w:val="000099"/>
               </w:rPr>
               <w:t>2</w:t>
             </w:r>
             <w:r>
               <w:rPr>
-                <w:rFonts w:ascii="SimSun" w:eastAsia="SimSun" w:hAnsi="SimSun" w:cs="Segoe UI Symbol"/>
+                <w:rFonts w:ascii="Segoe UI Symbol" w:eastAsia="SimSun" w:hAnsi="Segoe UI Symbol" w:cs="Segoe UI Symbol"/>
                 <w:color w:val="000099"/>
                 <w:lang w:val="vi-VN"/>
               </w:rPr>
@@ -1132,80 +1132,62 @@
             </w:pPr>
             <w:r>
               <w:rPr>
+                <w:rFonts w:ascii="Segoe UI Symbol" w:eastAsia="SimSun" w:hAnsi="Segoe UI Symbol" w:cs="Segoe UI Symbol"/>
+                <w:color w:val="000099"/>
+                <w:lang w:val="vi-VN"/>
+              </w:rPr>
+              <w:t>{{ o32 }</w:t>
+            </w:r>
+            <w:r>
+              <w:rPr>
+                <w:rFonts w:ascii="Segoe UI Symbol" w:eastAsia="SimSun" w:hAnsi="Segoe UI Symbol" w:cs="Segoe UI Symbol"/>
+                <w:color w:val="000099"/>
+              </w:rPr>
+              <w:t>}</w:t>
+            </w:r>
+            <w:r>
+              <w:rPr>
                 <w:rFonts w:ascii="SimSun" w:eastAsia="SimSun" w:hAnsi="SimSun" w:cs="Segoe UI Symbol"/>
                 <w:color w:val="000099"/>
-                <w:lang w:val="vi-VN"/>
-              </w:rPr>
-              <w:t>{{ o32 }</w:t>
+              </w:rPr>
+              <w:t xml:space="preserve"> </w:t>
+            </w:r>
+            <w:r>
+              <w:rPr>
+                <w:rFonts w:ascii="SimSun" w:eastAsia="SimSun" w:hAnsi="SimSun"/>
+                <w:color w:val="000080"/>
+                <w:lang w:val="vi-VN"/>
+              </w:rPr>
+              <w:t>無</w:t>
+            </w:r>
+          </w:p>
+        </w:tc>
+        <w:tc>
+          <w:tcPr>
+            <w:tcW w:w="851" w:type="dxa"/>
+            <w:vAlign w:val="center"/>
+          </w:tcPr>
+          <w:p>
+            <w:pPr>
+              <w:jc w:val="center"/>
+              <w:rPr>
+                <w:rFonts w:ascii="SimSun" w:eastAsia="SimSun" w:hAnsi="SimSun"/>
+                <w:color w:val="000099"/>
+              </w:rPr>
+            </w:pPr>
+            <w:r>
+              <w:rPr>
+                <w:rFonts w:ascii="Segoe UI Symbol" w:eastAsia="SimSun" w:hAnsi="Segoe UI Symbol" w:cs="Segoe UI Symbol"/>
+                <w:color w:val="000099"/>
+              </w:rPr>
+              <w:t>{{ o33 }}</w:t>
             </w:r>
             <w:r>
               <w:rPr>
                 <w:rFonts w:ascii="SimSun" w:eastAsia="SimSun" w:hAnsi="SimSun" w:cs="Segoe UI Symbol"/>
                 <w:color w:val="000099"/>
               </w:rPr>
-              <w:t xml:space="preserve">} </w:t>
-            </w:r>
-            <w:r>
-              <w:rPr>
-                <w:rFonts w:ascii="SimSun" w:eastAsia="SimSun" w:hAnsi="SimSun"/>
-                <w:color w:val="000080"/>
-                <w:lang w:val="vi-VN"/>
-              </w:rPr>
-              <w:t>無</w:t>
-            </w:r>
-          </w:p>
-        </w:tc>
-        <w:tc>
-          <w:tcPr>
-            <w:tcW w:w="851" w:type="dxa"/>
-            <w:vAlign w:val="center"/>
-          </w:tcPr>
-          <w:p>
-            <w:pPr>
-              <w:jc w:val="center"/>
-              <w:rPr>
-                <w:rFonts w:ascii="SimSun" w:eastAsia="SimSun" w:hAnsi="SimSun"/>
-                <w:color w:val="000099"/>
-              </w:rPr>
-            </w:pPr>
-            <w:proofErr w:type="gramStart"/>
-            <w:r>
-              <w:rPr>
-                <w:rFonts w:ascii="SimSun" w:eastAsia="SimSun" w:hAnsi="SimSun" w:cs="Segoe UI Symbol"/>
-                <w:color w:val="000099"/>
-              </w:rPr>
-              <w:t>{{ o33 }</w:t>
-            </w:r>
-            <w:proofErr w:type="gramEnd"/>
-            <w:r>
-              <w:rPr>
-                <w:rFonts w:ascii="SimSun" w:eastAsia="SimSun" w:hAnsi="SimSun" w:cs="Segoe UI Symbol"/>
-                <w:color w:val="000099"/>
-              </w:rPr>
-              <w:t>}</w:t>
-            </w:r>
-            <w:r>
-              <w:rPr>
-                <w:rFonts w:ascii="SimSun" w:eastAsia="SimSun" w:hAnsi="SimSun" w:cs="Segoe UI Symbol"/>
-                <w:color w:val="000099"/>
-              </w:rPr>
-              <w:t xml:space="preserve"> </w:t>
-            </w:r>
-            <w:proofErr w:type="gramStart"/>
-            <w:r>
-              <w:rPr>
-                <w:rFonts w:ascii="SimSun" w:eastAsia="SimSun" w:hAnsi="SimSun" w:cs="Segoe UI Symbol"/>
-                <w:color w:val="000099"/>
-              </w:rPr>
-              <w:t>{{ oy</w:t>
-            </w:r>
-            <w:proofErr w:type="gramEnd"/>
-            <w:r>
-              <w:rPr>
-                <w:rFonts w:ascii="SimSun" w:eastAsia="SimSun" w:hAnsi="SimSun" w:cs="Segoe UI Symbol"/>
-                <w:color w:val="000099"/>
-              </w:rPr>
-              <w:t>33 }}</w:t>
+              <w:t xml:space="preserve"> {{ oy33 }}</w:t>
             </w:r>
           </w:p>
         </w:tc>
@@ -1385,31 +1367,31 @@
             </w:pPr>
             <w:r>
               <w:rPr>
+                <w:rFonts w:ascii="Segoe UI Symbol" w:eastAsia="SimSun" w:hAnsi="Segoe UI Symbol" w:cs="Segoe UI Symbol"/>
+                <w:color w:val="000099"/>
+                <w:lang w:val="vi-VN"/>
+              </w:rPr>
+              <w:t>{{ o</w:t>
+            </w:r>
+            <w:r>
+              <w:rPr>
+                <w:rFonts w:ascii="Segoe UI Symbol" w:eastAsia="SimSun" w:hAnsi="Segoe UI Symbol" w:cs="Segoe UI Symbol"/>
+                <w:color w:val="000099"/>
+              </w:rPr>
+              <w:t>3</w:t>
+            </w:r>
+            <w:r>
+              <w:rPr>
+                <w:rFonts w:ascii="Segoe UI Symbol" w:eastAsia="SimSun" w:hAnsi="Segoe UI Symbol" w:cs="Segoe UI Symbol"/>
+                <w:color w:val="000099"/>
+                <w:lang w:val="vi-VN"/>
+              </w:rPr>
+              <w:t xml:space="preserve"> }}</w:t>
+            </w:r>
+            <w:r>
+              <w:rPr>
                 <w:rFonts w:ascii="SimSun" w:eastAsia="SimSun" w:hAnsi="SimSun" w:cs="Segoe UI Symbol"/>
                 <w:color w:val="000099"/>
-                <w:lang w:val="vi-VN"/>
-              </w:rPr>
-              <w:t>{{ o</w:t>
-            </w:r>
-            <w:r>
-              <w:rPr>
-                <w:rFonts w:ascii="SimSun" w:eastAsia="SimSun" w:hAnsi="SimSun" w:cs="Segoe UI Symbol"/>
-                <w:color w:val="000099"/>
-              </w:rPr>
-              <w:t>3</w:t>
-            </w:r>
-            <w:r>
-              <w:rPr>
-                <w:rFonts w:ascii="SimSun" w:eastAsia="SimSun" w:hAnsi="SimSun" w:cs="Segoe UI Symbol"/>
-                <w:color w:val="000099"/>
-                <w:lang w:val="vi-VN"/>
-              </w:rPr>
-              <w:t xml:space="preserve"> }}</w:t>
-            </w:r>
-            <w:r>
-              <w:rPr>
-                <w:rFonts w:ascii="SimSun" w:eastAsia="SimSun" w:hAnsi="SimSun" w:cs="Segoe UI Symbol"/>
-                <w:color w:val="000099"/>
               </w:rPr>
               <w:t xml:space="preserve"> </w:t>
             </w:r>
@@ -1442,44 +1424,19 @@
                 <w:color w:val="000099"/>
               </w:rPr>
             </w:pPr>
-            <w:proofErr w:type="gramStart"/>
-            <w:r>
-              <w:rPr>
-                <w:rFonts w:ascii="SimSun" w:eastAsia="SimSun" w:hAnsi="SimSun"/>
-                <w:color w:val="000099"/>
-              </w:rPr>
-              <w:t>{{ o4 }</w:t>
-            </w:r>
-            <w:proofErr w:type="gramEnd"/>
-            <w:r>
-              <w:rPr>
-                <w:rFonts w:ascii="SimSun" w:eastAsia="SimSun" w:hAnsi="SimSun"/>
-                <w:color w:val="000099"/>
-              </w:rPr>
-              <w:t>}</w:t>
-            </w:r>
-            <w:r>
-              <w:rPr>
-                <w:rFonts w:ascii="SimSun" w:eastAsia="SimSun" w:hAnsi="SimSun"/>
-                <w:color w:val="000099"/>
-              </w:rPr>
-              <w:t xml:space="preserve"> </w:t>
-            </w:r>
-            <w:proofErr w:type="gramStart"/>
-            <w:r>
-              <w:rPr>
-                <w:rFonts w:ascii="SimSun" w:eastAsia="SimSun" w:hAnsi="SimSun"/>
-                <w:color w:val="000099"/>
-              </w:rPr>
-              <w:t>{{ oy</w:t>
-            </w:r>
-            <w:proofErr w:type="gramEnd"/>
-            <w:r>
-              <w:rPr>
-                <w:rFonts w:ascii="SimSun" w:eastAsia="SimSun" w:hAnsi="SimSun"/>
-                <w:color w:val="000099"/>
-              </w:rPr>
-              <w:t>4 }}</w:t>
+            <w:r>
+              <w:rPr>
+                <w:rFonts w:ascii="Segoe UI Symbol" w:eastAsia="SimSun" w:hAnsi="Segoe UI Symbol"/>
+                <w:color w:val="000099"/>
+              </w:rPr>
+              <w:t>{{ o4 }}</w:t>
+            </w:r>
+            <w:r>
+              <w:rPr>
+                <w:rFonts w:ascii="SimSun" w:eastAsia="SimSun" w:hAnsi="SimSun"/>
+                <w:color w:val="000099"/>
+              </w:rPr>
+              <w:t xml:space="preserve"> {{ oy4 }}</w:t>
             </w:r>
           </w:p>
         </w:tc>
@@ -1658,31 +1615,31 @@
             </w:pPr>
             <w:r>
               <w:rPr>
+                <w:rFonts w:ascii="Segoe UI Symbol" w:eastAsia="SimSun" w:hAnsi="Segoe UI Symbol" w:cs="Segoe UI Symbol"/>
+                <w:color w:val="000099"/>
+                <w:lang w:val="vi-VN"/>
+              </w:rPr>
+              <w:t>{{ o</w:t>
+            </w:r>
+            <w:r>
+              <w:rPr>
+                <w:rFonts w:ascii="Segoe UI Symbol" w:eastAsia="SimSun" w:hAnsi="Segoe UI Symbol" w:cs="Segoe UI Symbol"/>
+                <w:color w:val="000099"/>
+              </w:rPr>
+              <w:t>5</w:t>
+            </w:r>
+            <w:r>
+              <w:rPr>
+                <w:rFonts w:ascii="Segoe UI Symbol" w:eastAsia="SimSun" w:hAnsi="Segoe UI Symbol" w:cs="Segoe UI Symbol"/>
+                <w:color w:val="000099"/>
+                <w:lang w:val="vi-VN"/>
+              </w:rPr>
+              <w:t xml:space="preserve"> }}</w:t>
+            </w:r>
+            <w:r>
+              <w:rPr>
                 <w:rFonts w:ascii="SimSun" w:eastAsia="SimSun" w:hAnsi="SimSun" w:cs="Segoe UI Symbol"/>
                 <w:color w:val="000099"/>
-                <w:lang w:val="vi-VN"/>
-              </w:rPr>
-              <w:t>{{ o</w:t>
-            </w:r>
-            <w:r>
-              <w:rPr>
-                <w:rFonts w:ascii="SimSun" w:eastAsia="SimSun" w:hAnsi="SimSun" w:cs="Segoe UI Symbol"/>
-                <w:color w:val="000099"/>
-              </w:rPr>
-              <w:t>5</w:t>
-            </w:r>
-            <w:r>
-              <w:rPr>
-                <w:rFonts w:ascii="SimSun" w:eastAsia="SimSun" w:hAnsi="SimSun" w:cs="Segoe UI Symbol"/>
-                <w:color w:val="000099"/>
-                <w:lang w:val="vi-VN"/>
-              </w:rPr>
-              <w:t xml:space="preserve"> }}</w:t>
-            </w:r>
-            <w:r>
-              <w:rPr>
-                <w:rFonts w:ascii="SimSun" w:eastAsia="SimSun" w:hAnsi="SimSun" w:cs="Segoe UI Symbol"/>
-                <w:color w:val="000099"/>
               </w:rPr>
               <w:t xml:space="preserve"> </w:t>
             </w:r>
@@ -1715,44 +1672,19 @@
                 <w:color w:val="000099"/>
               </w:rPr>
             </w:pPr>
-            <w:proofErr w:type="gramStart"/>
-            <w:r>
-              <w:rPr>
-                <w:rFonts w:ascii="SimSun" w:eastAsia="SimSun" w:hAnsi="SimSun"/>
-                <w:color w:val="000099"/>
-              </w:rPr>
-              <w:t>{{ o6 }</w:t>
-            </w:r>
-            <w:proofErr w:type="gramEnd"/>
-            <w:r>
-              <w:rPr>
-                <w:rFonts w:ascii="SimSun" w:eastAsia="SimSun" w:hAnsi="SimSun"/>
-                <w:color w:val="000099"/>
-              </w:rPr>
-              <w:t>}</w:t>
-            </w:r>
-            <w:r>
-              <w:rPr>
-                <w:rFonts w:ascii="SimSun" w:eastAsia="SimSun" w:hAnsi="SimSun"/>
-                <w:color w:val="000099"/>
-              </w:rPr>
-              <w:t xml:space="preserve"> </w:t>
-            </w:r>
-            <w:proofErr w:type="gramStart"/>
-            <w:r>
-              <w:rPr>
-                <w:rFonts w:ascii="SimSun" w:eastAsia="SimSun" w:hAnsi="SimSun"/>
-                <w:color w:val="000099"/>
-              </w:rPr>
-              <w:t>{{ oy</w:t>
-            </w:r>
-            <w:proofErr w:type="gramEnd"/>
-            <w:r>
-              <w:rPr>
-                <w:rFonts w:ascii="SimSun" w:eastAsia="SimSun" w:hAnsi="SimSun"/>
-                <w:color w:val="000099"/>
-              </w:rPr>
-              <w:t>6 }}</w:t>
+            <w:r>
+              <w:rPr>
+                <w:rFonts w:ascii="Segoe UI Symbol" w:eastAsia="SimSun" w:hAnsi="Segoe UI Symbol"/>
+                <w:color w:val="000099"/>
+              </w:rPr>
+              <w:t>{{ o6 }}</w:t>
+            </w:r>
+            <w:r>
+              <w:rPr>
+                <w:rFonts w:ascii="SimSun" w:eastAsia="SimSun" w:hAnsi="SimSun"/>
+                <w:color w:val="000099"/>
+              </w:rPr>
+              <w:t xml:space="preserve"> {{ oy6 }}</w:t>
             </w:r>
           </w:p>
         </w:tc>
@@ -1904,31 +1836,31 @@
             </w:pPr>
             <w:r>
               <w:rPr>
+                <w:rFonts w:ascii="Segoe UI Symbol" w:eastAsia="SimSun" w:hAnsi="Segoe UI Symbol" w:cs="Segoe UI Symbol"/>
+                <w:color w:val="000099"/>
+                <w:lang w:val="vi-VN"/>
+              </w:rPr>
+              <w:t>{{ o</w:t>
+            </w:r>
+            <w:r>
+              <w:rPr>
+                <w:rFonts w:ascii="Segoe UI Symbol" w:eastAsia="SimSun" w:hAnsi="Segoe UI Symbol" w:cs="Segoe UI Symbol"/>
+                <w:color w:val="000099"/>
+              </w:rPr>
+              <w:t>7</w:t>
+            </w:r>
+            <w:r>
+              <w:rPr>
+                <w:rFonts w:ascii="Segoe UI Symbol" w:eastAsia="SimSun" w:hAnsi="Segoe UI Symbol" w:cs="Segoe UI Symbol"/>
+                <w:color w:val="000099"/>
+                <w:lang w:val="vi-VN"/>
+              </w:rPr>
+              <w:t xml:space="preserve"> }}</w:t>
+            </w:r>
+            <w:r>
+              <w:rPr>
                 <w:rFonts w:ascii="SimSun" w:eastAsia="SimSun" w:hAnsi="SimSun" w:cs="Segoe UI Symbol"/>
                 <w:color w:val="000099"/>
-                <w:lang w:val="vi-VN"/>
-              </w:rPr>
-              <w:t>{{ o</w:t>
-            </w:r>
-            <w:r>
-              <w:rPr>
-                <w:rFonts w:ascii="SimSun" w:eastAsia="SimSun" w:hAnsi="SimSun" w:cs="Segoe UI Symbol"/>
-                <w:color w:val="000099"/>
-              </w:rPr>
-              <w:t>7</w:t>
-            </w:r>
-            <w:r>
-              <w:rPr>
-                <w:rFonts w:ascii="SimSun" w:eastAsia="SimSun" w:hAnsi="SimSun" w:cs="Segoe UI Symbol"/>
-                <w:color w:val="000099"/>
-                <w:lang w:val="vi-VN"/>
-              </w:rPr>
-              <w:t xml:space="preserve"> }}</w:t>
-            </w:r>
-            <w:r>
-              <w:rPr>
-                <w:rFonts w:ascii="SimSun" w:eastAsia="SimSun" w:hAnsi="SimSun" w:cs="Segoe UI Symbol"/>
-                <w:color w:val="000099"/>
               </w:rPr>
               <w:t xml:space="preserve"> </w:t>
             </w:r>
@@ -1961,44 +1893,19 @@
                 <w:color w:val="000099"/>
               </w:rPr>
             </w:pPr>
-            <w:proofErr w:type="gramStart"/>
-            <w:r>
-              <w:rPr>
-                <w:rFonts w:ascii="SimSun" w:eastAsia="SimSun" w:hAnsi="SimSun"/>
-                <w:color w:val="000099"/>
-              </w:rPr>
-              <w:t>{{ o8 }</w:t>
-            </w:r>
-            <w:proofErr w:type="gramEnd"/>
-            <w:r>
-              <w:rPr>
-                <w:rFonts w:ascii="SimSun" w:eastAsia="SimSun" w:hAnsi="SimSun"/>
-                <w:color w:val="000099"/>
-              </w:rPr>
-              <w:t>}</w:t>
-            </w:r>
-            <w:r>
-              <w:rPr>
-                <w:rFonts w:ascii="SimSun" w:eastAsia="SimSun" w:hAnsi="SimSun"/>
-                <w:color w:val="000099"/>
-              </w:rPr>
-              <w:t xml:space="preserve"> </w:t>
-            </w:r>
-            <w:proofErr w:type="gramStart"/>
-            <w:r>
-              <w:rPr>
-                <w:rFonts w:ascii="SimSun" w:eastAsia="SimSun" w:hAnsi="SimSun"/>
-                <w:color w:val="000099"/>
-              </w:rPr>
-              <w:t>{{ oy</w:t>
-            </w:r>
-            <w:proofErr w:type="gramEnd"/>
-            <w:r>
-              <w:rPr>
-                <w:rFonts w:ascii="SimSun" w:eastAsia="SimSun" w:hAnsi="SimSun"/>
-                <w:color w:val="000099"/>
-              </w:rPr>
-              <w:t>8 }}</w:t>
+            <w:r>
+              <w:rPr>
+                <w:rFonts w:ascii="Segoe UI Symbol" w:eastAsia="SimSun" w:hAnsi="Segoe UI Symbol"/>
+                <w:color w:val="000099"/>
+              </w:rPr>
+              <w:t>{{ o8 }}</w:t>
+            </w:r>
+            <w:r>
+              <w:rPr>
+                <w:rFonts w:ascii="SimSun" w:eastAsia="SimSun" w:hAnsi="SimSun"/>
+                <w:color w:val="000099"/>
+              </w:rPr>
+              <w:t xml:space="preserve"> {{ oy8 }}</w:t>
             </w:r>
           </w:p>
         </w:tc>
@@ -2084,66 +1991,125 @@
             </w:pPr>
             <w:r>
               <w:rPr>
+                <w:rFonts w:ascii="Segoe UI Symbol" w:eastAsia="SimSun" w:hAnsi="Segoe UI Symbol" w:cs="Segoe UI Symbol"/>
+                <w:color w:val="000099"/>
+                <w:lang w:val="vi-VN"/>
+              </w:rPr>
+              <w:t>{{ o1</w:t>
+            </w:r>
+            <w:r>
+              <w:rPr>
+                <w:rFonts w:ascii="Segoe UI Symbol" w:eastAsia="SimSun" w:hAnsi="Segoe UI Symbol" w:cs="Segoe UI Symbol"/>
+                <w:color w:val="000099"/>
+              </w:rPr>
+              <w:t>5</w:t>
+            </w:r>
+            <w:r>
+              <w:rPr>
+                <w:rFonts w:ascii="Segoe UI Symbol" w:eastAsia="SimSun" w:hAnsi="Segoe UI Symbol" w:cs="Segoe UI Symbol"/>
+                <w:color w:val="000099"/>
+                <w:lang w:val="vi-VN"/>
+              </w:rPr>
+              <w:t xml:space="preserve"> }}</w:t>
+            </w:r>
+            <w:r>
+              <w:rPr>
                 <w:rFonts w:ascii="SimSun" w:eastAsia="SimSun" w:hAnsi="SimSun" w:cs="Segoe UI Symbol"/>
                 <w:color w:val="000099"/>
+              </w:rPr>
+              <w:t xml:space="preserve"> </w:t>
+            </w:r>
+            <w:r>
+              <w:rPr>
+                <w:rFonts w:ascii="SimSun" w:eastAsia="SimSun" w:hAnsi="SimSun"/>
+                <w:color w:val="000099"/>
+              </w:rPr>
+              <w:t>{{ sin }}</w:t>
+            </w:r>
+          </w:p>
+        </w:tc>
+        <w:tc>
+          <w:tcPr>
+            <w:tcW w:w="1417" w:type="dxa"/>
+            <w:tcMar>
+              <w:top w:w="0" w:type="dxa"/>
+              <w:left w:w="0" w:type="dxa"/>
+              <w:bottom w:w="0" w:type="dxa"/>
+              <w:right w:w="0" w:type="dxa"/>
+            </w:tcMar>
+            <w:vAlign w:val="center"/>
+          </w:tcPr>
+          <w:p>
+            <w:pPr>
+              <w:jc w:val="center"/>
+              <w:rPr>
+                <w:rFonts w:ascii="SimSun" w:eastAsia="SimSun" w:hAnsi="SimSun"/>
+                <w:color w:val="000099"/>
+                <w:lang w:val="vi-VN"/>
+              </w:rPr>
+            </w:pPr>
+            <w:r>
+              <w:rPr>
+                <w:rFonts w:ascii="Segoe UI Symbol" w:eastAsia="SimSun" w:hAnsi="Segoe UI Symbol" w:cs="Segoe UI Symbol"/>
+                <w:color w:val="000099"/>
                 <w:lang w:val="vi-VN"/>
               </w:rPr>
               <w:t>{{ o1</w:t>
             </w:r>
             <w:r>
               <w:rPr>
+                <w:rFonts w:ascii="Segoe UI Symbol" w:eastAsia="SimSun" w:hAnsi="Segoe UI Symbol" w:cs="Segoe UI Symbol"/>
+                <w:color w:val="000099"/>
+              </w:rPr>
+              <w:t>6</w:t>
+            </w:r>
+            <w:r>
+              <w:rPr>
+                <w:rFonts w:ascii="Segoe UI Symbol" w:eastAsia="SimSun" w:hAnsi="Segoe UI Symbol" w:cs="Segoe UI Symbol"/>
+                <w:color w:val="000099"/>
+                <w:lang w:val="vi-VN"/>
+              </w:rPr>
+              <w:t xml:space="preserve"> }}</w:t>
+            </w:r>
+            <w:r>
+              <w:rPr>
                 <w:rFonts w:ascii="SimSun" w:eastAsia="SimSun" w:hAnsi="SimSun" w:cs="Segoe UI Symbol"/>
                 <w:color w:val="000099"/>
               </w:rPr>
-              <w:t>5</w:t>
-            </w:r>
-            <w:r>
-              <w:rPr>
-                <w:rFonts w:ascii="SimSun" w:eastAsia="SimSun" w:hAnsi="SimSun" w:cs="Segoe UI Symbol"/>
-                <w:color w:val="000099"/>
-                <w:lang w:val="vi-VN"/>
-              </w:rPr>
-              <w:t xml:space="preserve"> }}</w:t>
-            </w:r>
-            <w:r>
-              <w:rPr>
-                <w:rFonts w:ascii="SimSun" w:eastAsia="SimSun" w:hAnsi="SimSun" w:cs="Segoe UI Symbol"/>
-                <w:color w:val="000099"/>
-              </w:rPr>
               <w:t xml:space="preserve"> </w:t>
             </w:r>
             <w:r>
               <w:rPr>
                 <w:rFonts w:ascii="SimSun" w:eastAsia="SimSun" w:hAnsi="SimSun"/>
-                <w:color w:val="000099"/>
-              </w:rPr>
-              <w:t>{{ sin }}</w:t>
-            </w:r>
-          </w:p>
-        </w:tc>
-        <w:tc>
-          <w:tcPr>
-            <w:tcW w:w="1417" w:type="dxa"/>
-            <w:tcMar>
-              <w:top w:w="0" w:type="dxa"/>
-              <w:left w:w="0" w:type="dxa"/>
-              <w:bottom w:w="0" w:type="dxa"/>
-              <w:right w:w="0" w:type="dxa"/>
-            </w:tcMar>
-            <w:vAlign w:val="center"/>
-          </w:tcPr>
-          <w:p>
-            <w:pPr>
-              <w:jc w:val="center"/>
-              <w:rPr>
-                <w:rFonts w:ascii="SimSun" w:eastAsia="SimSun" w:hAnsi="SimSun"/>
-                <w:color w:val="000099"/>
-                <w:lang w:val="vi-VN"/>
-              </w:rPr>
-            </w:pPr>
-            <w:r>
-              <w:rPr>
-                <w:rFonts w:ascii="SimSun" w:eastAsia="SimSun" w:hAnsi="SimSun" w:cs="Segoe UI Symbol"/>
+                <w:color w:val="000080"/>
+              </w:rPr>
+              <w:t>{{ mar }}</w:t>
+            </w:r>
+          </w:p>
+        </w:tc>
+        <w:tc>
+          <w:tcPr>
+            <w:tcW w:w="1387" w:type="dxa"/>
+            <w:tcMar>
+              <w:top w:w="0" w:type="dxa"/>
+              <w:left w:w="0" w:type="dxa"/>
+              <w:bottom w:w="0" w:type="dxa"/>
+              <w:right w:w="0" w:type="dxa"/>
+            </w:tcMar>
+            <w:vAlign w:val="center"/>
+          </w:tcPr>
+          <w:p>
+            <w:pPr>
+              <w:jc w:val="center"/>
+              <w:rPr>
+                <w:rFonts w:ascii="SimSun" w:eastAsia="SimSun" w:hAnsi="SimSun"/>
+                <w:color w:val="000099"/>
+                <w:lang w:val="vi-VN"/>
+              </w:rPr>
+            </w:pPr>
+            <w:r>
+              <w:rPr>
+                <w:rFonts w:ascii="Segoe UI Symbol" w:eastAsia="SimSun" w:hAnsi="Segoe UI Symbol" w:cs="Segoe UI Symbol"/>
                 <w:color w:val="000099"/>
                 <w:lang w:val="vi-VN"/>
               </w:rPr>
@@ -2151,73 +2117,14 @@
             </w:r>
             <w:r>
               <w:rPr>
-                <w:rFonts w:ascii="SimSun" w:eastAsia="SimSun" w:hAnsi="SimSun" w:cs="Segoe UI Symbol"/>
-                <w:color w:val="000099"/>
-              </w:rPr>
-              <w:t>6</w:t>
-            </w:r>
-            <w:r>
-              <w:rPr>
-                <w:rFonts w:ascii="SimSun" w:eastAsia="SimSun" w:hAnsi="SimSun" w:cs="Segoe UI Symbol"/>
-                <w:color w:val="000099"/>
-                <w:lang w:val="vi-VN"/>
-              </w:rPr>
-              <w:t xml:space="preserve"> }}</w:t>
-            </w:r>
-            <w:r>
-              <w:rPr>
-                <w:rFonts w:ascii="SimSun" w:eastAsia="SimSun" w:hAnsi="SimSun" w:cs="Segoe UI Symbol"/>
-                <w:color w:val="000099"/>
-              </w:rPr>
-              <w:t xml:space="preserve"> </w:t>
-            </w:r>
-            <w:r>
-              <w:rPr>
-                <w:rFonts w:ascii="SimSun" w:eastAsia="SimSun" w:hAnsi="SimSun"/>
-                <w:color w:val="000080"/>
-              </w:rPr>
-              <w:t>{{ mar }}</w:t>
-            </w:r>
-          </w:p>
-        </w:tc>
-        <w:tc>
-          <w:tcPr>
-            <w:tcW w:w="1387" w:type="dxa"/>
-            <w:tcMar>
-              <w:top w:w="0" w:type="dxa"/>
-              <w:left w:w="0" w:type="dxa"/>
-              <w:bottom w:w="0" w:type="dxa"/>
-              <w:right w:w="0" w:type="dxa"/>
-            </w:tcMar>
-            <w:vAlign w:val="center"/>
-          </w:tcPr>
-          <w:p>
-            <w:pPr>
-              <w:jc w:val="center"/>
-              <w:rPr>
-                <w:rFonts w:ascii="SimSun" w:eastAsia="SimSun" w:hAnsi="SimSun"/>
-                <w:color w:val="000099"/>
-                <w:lang w:val="vi-VN"/>
-              </w:rPr>
-            </w:pPr>
-            <w:r>
-              <w:rPr>
-                <w:rFonts w:ascii="SimSun" w:eastAsia="SimSun" w:hAnsi="SimSun" w:cs="Segoe UI Symbol"/>
-                <w:color w:val="000099"/>
-                <w:lang w:val="vi-VN"/>
-              </w:rPr>
-              <w:t>{{ o1</w:t>
-            </w:r>
-            <w:r>
-              <w:rPr>
-                <w:rFonts w:ascii="SimSun" w:eastAsia="SimSun" w:hAnsi="SimSun" w:cs="Segoe UI Symbol"/>
+                <w:rFonts w:ascii="Segoe UI Symbol" w:eastAsia="SimSun" w:hAnsi="Segoe UI Symbol" w:cs="Segoe UI Symbol"/>
                 <w:color w:val="000099"/>
               </w:rPr>
               <w:t>7</w:t>
             </w:r>
             <w:r>
               <w:rPr>
-                <w:rFonts w:ascii="SimSun" w:eastAsia="SimSun" w:hAnsi="SimSun" w:cs="Segoe UI Symbol"/>
+                <w:rFonts w:ascii="Segoe UI Symbol" w:eastAsia="SimSun" w:hAnsi="Segoe UI Symbol" w:cs="Segoe UI Symbol"/>
                 <w:color w:val="000099"/>
                 <w:lang w:val="vi-VN"/>
               </w:rPr>
@@ -2292,33 +2199,40 @@
             </w:pPr>
             <w:r>
               <w:rPr>
+                <w:rFonts w:ascii="Segoe UI Symbol" w:eastAsia="SimSun" w:hAnsi="Segoe UI Symbol" w:cs="Segoe UI Symbol"/>
+                <w:color w:val="000099"/>
+                <w:lang w:val="vi-VN"/>
+              </w:rPr>
+              <w:t>{{ o</w:t>
+            </w:r>
+            <w:r>
+              <w:rPr>
+                <w:rFonts w:ascii="Segoe UI Symbol" w:eastAsia="SimSun" w:hAnsi="Segoe UI Symbol" w:cs="Segoe UI Symbol"/>
+                <w:color w:val="000099"/>
+              </w:rPr>
+              <w:t>9</w:t>
+            </w:r>
+            <w:r>
+              <w:rPr>
+                <w:rFonts w:ascii="Segoe UI Symbol" w:eastAsia="SimSun" w:hAnsi="Segoe UI Symbol" w:cs="Segoe UI Symbol"/>
+                <w:color w:val="000099"/>
+                <w:lang w:val="vi-VN"/>
+              </w:rPr>
+              <w:t xml:space="preserve"> }</w:t>
+            </w:r>
+            <w:r>
+              <w:rPr>
+                <w:rFonts w:ascii="Segoe UI Symbol" w:eastAsia="SimSun" w:hAnsi="Segoe UI Symbol" w:cs="Segoe UI Symbol"/>
+                <w:color w:val="000099"/>
+              </w:rPr>
+              <w:t>}</w:t>
+            </w:r>
+            <w:r>
+              <w:rPr>
                 <w:rFonts w:ascii="SimSun" w:eastAsia="SimSun" w:hAnsi="SimSun" w:cs="Segoe UI Symbol"/>
                 <w:color w:val="000099"/>
-                <w:lang w:val="vi-VN"/>
-              </w:rPr>
-              <w:t>{{ o</w:t>
-            </w:r>
-            <w:r>
-              <w:rPr>
-                <w:rFonts w:ascii="SimSun" w:eastAsia="SimSun" w:hAnsi="SimSun" w:cs="Segoe UI Symbol"/>
-                <w:color w:val="000099"/>
-              </w:rPr>
-              <w:t>9</w:t>
-            </w:r>
-            <w:r>
-              <w:rPr>
-                <w:rFonts w:ascii="SimSun" w:eastAsia="SimSun" w:hAnsi="SimSun" w:cs="Segoe UI Symbol"/>
-                <w:color w:val="000099"/>
-                <w:lang w:val="vi-VN"/>
-              </w:rPr>
-              <w:t xml:space="preserve"> }</w:t>
-            </w:r>
-            <w:r>
-              <w:rPr>
-                <w:rFonts w:ascii="SimSun" w:eastAsia="SimSun" w:hAnsi="SimSun" w:cs="Segoe UI Symbol"/>
-                <w:color w:val="000099"/>
-              </w:rPr>
-              <w:t xml:space="preserve">} </w:t>
+              </w:rPr>
+              <w:t xml:space="preserve"> </w:t>
             </w:r>
             <w:r>
               <w:rPr>
@@ -2349,44 +2263,19 @@
                 <w:color w:val="000099"/>
               </w:rPr>
             </w:pPr>
-            <w:proofErr w:type="gramStart"/>
-            <w:r>
-              <w:rPr>
-                <w:rFonts w:ascii="SimSun" w:eastAsia="SimSun" w:hAnsi="SimSun"/>
-                <w:color w:val="000099"/>
-              </w:rPr>
-              <w:t>{{ o10 }</w:t>
-            </w:r>
-            <w:proofErr w:type="gramEnd"/>
-            <w:r>
-              <w:rPr>
-                <w:rFonts w:ascii="SimSun" w:eastAsia="SimSun" w:hAnsi="SimSun"/>
-                <w:color w:val="000099"/>
-              </w:rPr>
-              <w:t>}</w:t>
-            </w:r>
-            <w:r>
-              <w:rPr>
-                <w:rFonts w:ascii="SimSun" w:eastAsia="SimSun" w:hAnsi="SimSun"/>
-                <w:color w:val="000099"/>
-              </w:rPr>
-              <w:t xml:space="preserve"> </w:t>
-            </w:r>
-            <w:proofErr w:type="gramStart"/>
-            <w:r>
-              <w:rPr>
-                <w:rFonts w:ascii="SimSun" w:eastAsia="SimSun" w:hAnsi="SimSun"/>
-                <w:color w:val="000099"/>
-              </w:rPr>
-              <w:t>{{ oy</w:t>
-            </w:r>
-            <w:proofErr w:type="gramEnd"/>
-            <w:r>
-              <w:rPr>
-                <w:rFonts w:ascii="SimSun" w:eastAsia="SimSun" w:hAnsi="SimSun"/>
-                <w:color w:val="000099"/>
-              </w:rPr>
-              <w:t>10 }}</w:t>
+            <w:r>
+              <w:rPr>
+                <w:rFonts w:ascii="Segoe UI Symbol" w:eastAsia="SimSun" w:hAnsi="Segoe UI Symbol"/>
+                <w:color w:val="000099"/>
+              </w:rPr>
+              <w:t>{{ o10 }}</w:t>
+            </w:r>
+            <w:r>
+              <w:rPr>
+                <w:rFonts w:ascii="SimSun" w:eastAsia="SimSun" w:hAnsi="SimSun"/>
+                <w:color w:val="000099"/>
+              </w:rPr>
+              <w:t xml:space="preserve"> {{ oy10 }}</w:t>
             </w:r>
           </w:p>
         </w:tc>
@@ -2472,32 +2361,91 @@
             </w:pPr>
             <w:r>
               <w:rPr>
+                <w:rFonts w:ascii="Segoe UI Symbol" w:eastAsia="SimSun" w:hAnsi="Segoe UI Symbol" w:cs="Segoe UI Symbol"/>
+                <w:color w:val="000099"/>
+                <w:lang w:val="vi-VN"/>
+              </w:rPr>
+              <w:t>{{ o1</w:t>
+            </w:r>
+            <w:r>
+              <w:rPr>
+                <w:rFonts w:ascii="Segoe UI Symbol" w:eastAsia="SimSun" w:hAnsi="Segoe UI Symbol" w:cs="Segoe UI Symbol"/>
+                <w:color w:val="000099"/>
+              </w:rPr>
+              <w:t>8</w:t>
+            </w:r>
+            <w:r>
+              <w:rPr>
+                <w:rFonts w:ascii="Segoe UI Symbol" w:eastAsia="SimSun" w:hAnsi="Segoe UI Symbol" w:cs="Segoe UI Symbol"/>
+                <w:color w:val="000099"/>
+                <w:lang w:val="vi-VN"/>
+              </w:rPr>
+              <w:t xml:space="preserve"> }}</w:t>
+            </w:r>
+            <w:r>
+              <w:rPr>
                 <w:rFonts w:ascii="SimSun" w:eastAsia="SimSun" w:hAnsi="SimSun" w:cs="Segoe UI Symbol"/>
                 <w:color w:val="000099"/>
-                <w:lang w:val="vi-VN"/>
-              </w:rPr>
-              <w:t>{{ o1</w:t>
+              </w:rPr>
+              <w:t xml:space="preserve"> </w:t>
+            </w:r>
+            <w:r>
+              <w:rPr>
+                <w:rFonts w:ascii="SimSun" w:eastAsia="SimSun" w:hAnsi="SimSun"/>
+                <w:color w:val="000080"/>
+              </w:rPr>
+              <w:t>{{ NOR }}</w:t>
+            </w:r>
+          </w:p>
+        </w:tc>
+        <w:tc>
+          <w:tcPr>
+            <w:tcW w:w="1417" w:type="dxa"/>
+            <w:tcMar>
+              <w:top w:w="0" w:type="dxa"/>
+              <w:left w:w="0" w:type="dxa"/>
+              <w:bottom w:w="0" w:type="dxa"/>
+              <w:right w:w="0" w:type="dxa"/>
+            </w:tcMar>
+            <w:vAlign w:val="center"/>
+          </w:tcPr>
+          <w:p>
+            <w:pPr>
+              <w:jc w:val="center"/>
+              <w:rPr>
+                <w:rFonts w:ascii="SimSun" w:eastAsia="SimSun" w:hAnsi="SimSun"/>
+                <w:color w:val="000099"/>
+                <w:lang w:val="vi-VN"/>
+              </w:rPr>
+            </w:pPr>
+            <w:r>
+              <w:rPr>
+                <w:rFonts w:ascii="Segoe UI Symbol" w:eastAsia="SimSun" w:hAnsi="Segoe UI Symbol" w:cs="Segoe UI Symbol"/>
+                <w:color w:val="000099"/>
+                <w:lang w:val="vi-VN"/>
+              </w:rPr>
+              <w:t>{{ o</w:t>
+            </w:r>
+            <w:r>
+              <w:rPr>
+                <w:rFonts w:ascii="Segoe UI Symbol" w:eastAsia="SimSun" w:hAnsi="Segoe UI Symbol" w:cs="Segoe UI Symbol"/>
+                <w:color w:val="000099"/>
+              </w:rPr>
+              <w:t>19</w:t>
+            </w:r>
+            <w:r>
+              <w:rPr>
+                <w:rFonts w:ascii="Segoe UI Symbol" w:eastAsia="SimSun" w:hAnsi="Segoe UI Symbol" w:cs="Segoe UI Symbol"/>
+                <w:color w:val="000099"/>
+                <w:lang w:val="vi-VN"/>
+              </w:rPr>
+              <w:t xml:space="preserve"> }}</w:t>
             </w:r>
             <w:r>
               <w:rPr>
                 <w:rFonts w:ascii="SimSun" w:eastAsia="SimSun" w:hAnsi="SimSun" w:cs="Segoe UI Symbol"/>
                 <w:color w:val="000099"/>
               </w:rPr>
-              <w:t>8</w:t>
-            </w:r>
-            <w:r>
-              <w:rPr>
-                <w:rFonts w:ascii="SimSun" w:eastAsia="SimSun" w:hAnsi="SimSun" w:cs="Segoe UI Symbol"/>
-                <w:color w:val="000099"/>
-                <w:lang w:val="vi-VN"/>
-              </w:rPr>
-              <w:t xml:space="preserve"> }}</w:t>
-            </w:r>
-            <w:r>
-              <w:rPr>
-                <w:rFonts w:ascii="SimSun" w:eastAsia="SimSun" w:hAnsi="SimSun" w:cs="Segoe UI Symbol"/>
-                <w:color w:val="000099"/>
-              </w:rPr>
               <w:t xml:space="preserve"> </w:t>
             </w:r>
             <w:r>
@@ -2505,65 +2453,6 @@
                 <w:rFonts w:ascii="SimSun" w:eastAsia="SimSun" w:hAnsi="SimSun"/>
                 <w:color w:val="000080"/>
               </w:rPr>
-              <w:t>{{ NOR }}</w:t>
-            </w:r>
-          </w:p>
-        </w:tc>
-        <w:tc>
-          <w:tcPr>
-            <w:tcW w:w="1417" w:type="dxa"/>
-            <w:tcMar>
-              <w:top w:w="0" w:type="dxa"/>
-              <w:left w:w="0" w:type="dxa"/>
-              <w:bottom w:w="0" w:type="dxa"/>
-              <w:right w:w="0" w:type="dxa"/>
-            </w:tcMar>
-            <w:vAlign w:val="center"/>
-          </w:tcPr>
-          <w:p>
-            <w:pPr>
-              <w:jc w:val="center"/>
-              <w:rPr>
-                <w:rFonts w:ascii="SimSun" w:eastAsia="SimSun" w:hAnsi="SimSun"/>
-                <w:color w:val="000099"/>
-                <w:lang w:val="vi-VN"/>
-              </w:rPr>
-            </w:pPr>
-            <w:r>
-              <w:rPr>
-                <w:rFonts w:ascii="SimSun" w:eastAsia="SimSun" w:hAnsi="SimSun" w:cs="Segoe UI Symbol"/>
-                <w:color w:val="000099"/>
-                <w:lang w:val="vi-VN"/>
-              </w:rPr>
-              <w:t>{{ o</w:t>
-            </w:r>
-            <w:r>
-              <w:rPr>
-                <w:rFonts w:ascii="SimSun" w:eastAsia="SimSun" w:hAnsi="SimSun" w:cs="Segoe UI Symbol"/>
-                <w:color w:val="000099"/>
-              </w:rPr>
-              <w:t>19</w:t>
-            </w:r>
-            <w:r>
-              <w:rPr>
-                <w:rFonts w:ascii="SimSun" w:eastAsia="SimSun" w:hAnsi="SimSun" w:cs="Segoe UI Symbol"/>
-                <w:color w:val="000099"/>
-                <w:lang w:val="vi-VN"/>
-              </w:rPr>
-              <w:t xml:space="preserve"> }}</w:t>
-            </w:r>
-            <w:r>
-              <w:rPr>
-                <w:rFonts w:ascii="SimSun" w:eastAsia="SimSun" w:hAnsi="SimSun" w:cs="Segoe UI Symbol"/>
-                <w:color w:val="000099"/>
-              </w:rPr>
-              <w:t xml:space="preserve"> </w:t>
-            </w:r>
-            <w:r>
-              <w:rPr>
-                <w:rFonts w:ascii="SimSun" w:eastAsia="SimSun" w:hAnsi="SimSun"/>
-                <w:color w:val="000080"/>
-              </w:rPr>
               <w:t>{{ MYO }}</w:t>
             </w:r>
           </w:p>
@@ -2589,7 +2478,7 @@
             </w:pPr>
             <w:r>
               <w:rPr>
-                <w:rFonts w:ascii="SimSun" w:eastAsia="SimSun" w:hAnsi="SimSun" w:cs="Segoe UI Symbol"/>
+                <w:rFonts w:ascii="Segoe UI Symbol" w:eastAsia="SimSun" w:hAnsi="Segoe UI Symbol" w:cs="Segoe UI Symbol"/>
                 <w:color w:val="000099"/>
                 <w:lang w:val="vi-VN"/>
               </w:rPr>
@@ -2662,31 +2551,31 @@
             </w:pPr>
             <w:r>
               <w:rPr>
+                <w:rFonts w:ascii="Segoe UI Symbol" w:eastAsia="SimSun" w:hAnsi="Segoe UI Symbol" w:cs="Segoe UI Symbol"/>
+                <w:color w:val="000099"/>
+                <w:lang w:val="vi-VN"/>
+              </w:rPr>
+              <w:t>{{ o1</w:t>
+            </w:r>
+            <w:r>
+              <w:rPr>
+                <w:rFonts w:ascii="Segoe UI Symbol" w:eastAsia="SimSun" w:hAnsi="Segoe UI Symbol" w:cs="Segoe UI Symbol"/>
+                <w:color w:val="000099"/>
+              </w:rPr>
+              <w:t>1</w:t>
+            </w:r>
+            <w:r>
+              <w:rPr>
+                <w:rFonts w:ascii="Segoe UI Symbol" w:eastAsia="SimSun" w:hAnsi="Segoe UI Symbol" w:cs="Segoe UI Symbol"/>
+                <w:color w:val="000099"/>
+                <w:lang w:val="vi-VN"/>
+              </w:rPr>
+              <w:t xml:space="preserve"> }}</w:t>
+            </w:r>
+            <w:r>
+              <w:rPr>
                 <w:rFonts w:ascii="SimSun" w:eastAsia="SimSun" w:hAnsi="SimSun" w:cs="Segoe UI Symbol"/>
                 <w:color w:val="000099"/>
-                <w:lang w:val="vi-VN"/>
-              </w:rPr>
-              <w:t>{{ o1</w:t>
-            </w:r>
-            <w:r>
-              <w:rPr>
-                <w:rFonts w:ascii="SimSun" w:eastAsia="SimSun" w:hAnsi="SimSun" w:cs="Segoe UI Symbol"/>
-                <w:color w:val="000099"/>
-              </w:rPr>
-              <w:t>1</w:t>
-            </w:r>
-            <w:r>
-              <w:rPr>
-                <w:rFonts w:ascii="SimSun" w:eastAsia="SimSun" w:hAnsi="SimSun" w:cs="Segoe UI Symbol"/>
-                <w:color w:val="000099"/>
-                <w:lang w:val="vi-VN"/>
-              </w:rPr>
-              <w:t xml:space="preserve"> }}</w:t>
-            </w:r>
-            <w:r>
-              <w:rPr>
-                <w:rFonts w:ascii="SimSun" w:eastAsia="SimSun" w:hAnsi="SimSun" w:cs="Segoe UI Symbol"/>
-                <w:color w:val="000099"/>
               </w:rPr>
               <w:t xml:space="preserve"> </w:t>
             </w:r>
@@ -2719,44 +2608,19 @@
                 <w:color w:val="000099"/>
               </w:rPr>
             </w:pPr>
-            <w:proofErr w:type="gramStart"/>
-            <w:r>
-              <w:rPr>
-                <w:rFonts w:ascii="SimSun" w:eastAsia="SimSun" w:hAnsi="SimSun"/>
-                <w:color w:val="000099"/>
-              </w:rPr>
-              <w:t>{{ o12 }</w:t>
-            </w:r>
-            <w:proofErr w:type="gramEnd"/>
-            <w:r>
-              <w:rPr>
-                <w:rFonts w:ascii="SimSun" w:eastAsia="SimSun" w:hAnsi="SimSun"/>
-                <w:color w:val="000099"/>
-              </w:rPr>
-              <w:t>}</w:t>
-            </w:r>
-            <w:r>
-              <w:rPr>
-                <w:rFonts w:ascii="SimSun" w:eastAsia="SimSun" w:hAnsi="SimSun"/>
-                <w:color w:val="000099"/>
-              </w:rPr>
-              <w:t xml:space="preserve"> </w:t>
-            </w:r>
-            <w:proofErr w:type="gramStart"/>
-            <w:r>
-              <w:rPr>
-                <w:rFonts w:ascii="SimSun" w:eastAsia="SimSun" w:hAnsi="SimSun"/>
-                <w:color w:val="000099"/>
-              </w:rPr>
-              <w:t>{{ oy</w:t>
-            </w:r>
-            <w:proofErr w:type="gramEnd"/>
-            <w:r>
-              <w:rPr>
-                <w:rFonts w:ascii="SimSun" w:eastAsia="SimSun" w:hAnsi="SimSun"/>
-                <w:color w:val="000099"/>
-              </w:rPr>
-              <w:t>12 }}</w:t>
+            <w:r>
+              <w:rPr>
+                <w:rFonts w:ascii="Segoe UI Symbol" w:eastAsia="SimSun" w:hAnsi="Segoe UI Symbol"/>
+                <w:color w:val="000099"/>
+              </w:rPr>
+              <w:t>{{ o12 }}</w:t>
+            </w:r>
+            <w:r>
+              <w:rPr>
+                <w:rFonts w:ascii="SimSun" w:eastAsia="SimSun" w:hAnsi="SimSun"/>
+                <w:color w:val="000099"/>
+              </w:rPr>
+              <w:t xml:space="preserve"> {{ oy12 }}</w:t>
             </w:r>
           </w:p>
         </w:tc>
@@ -2839,44 +2703,19 @@
                 <w:color w:val="000099"/>
               </w:rPr>
             </w:pPr>
-            <w:proofErr w:type="gramStart"/>
-            <w:r>
-              <w:rPr>
-                <w:rFonts w:ascii="SimSun" w:eastAsia="SimSun" w:hAnsi="SimSun"/>
-                <w:color w:val="000099"/>
-              </w:rPr>
-              <w:t>{{ o21 }</w:t>
-            </w:r>
-            <w:proofErr w:type="gramEnd"/>
-            <w:r>
-              <w:rPr>
-                <w:rFonts w:ascii="SimSun" w:eastAsia="SimSun" w:hAnsi="SimSun"/>
-                <w:color w:val="000099"/>
-              </w:rPr>
-              <w:t>}</w:t>
-            </w:r>
-            <w:r>
-              <w:rPr>
-                <w:rFonts w:ascii="SimSun" w:eastAsia="SimSun" w:hAnsi="SimSun"/>
-                <w:color w:val="000099"/>
-              </w:rPr>
-              <w:t xml:space="preserve"> </w:t>
-            </w:r>
-            <w:proofErr w:type="gramStart"/>
-            <w:r>
-              <w:rPr>
-                <w:rFonts w:ascii="SimSun" w:eastAsia="SimSun" w:hAnsi="SimSun"/>
-                <w:color w:val="000099"/>
-              </w:rPr>
-              <w:t>{{ RH</w:t>
-            </w:r>
-            <w:proofErr w:type="gramEnd"/>
-            <w:r>
-              <w:rPr>
-                <w:rFonts w:ascii="SimSun" w:eastAsia="SimSun" w:hAnsi="SimSun"/>
-                <w:color w:val="000099"/>
-              </w:rPr>
-              <w:t xml:space="preserve"> }}</w:t>
+            <w:r>
+              <w:rPr>
+                <w:rFonts w:ascii="Segoe UI Symbol" w:eastAsia="SimSun" w:hAnsi="Segoe UI Symbol"/>
+                <w:color w:val="000099"/>
+              </w:rPr>
+              <w:t>{{ o21 }}</w:t>
+            </w:r>
+            <w:r>
+              <w:rPr>
+                <w:rFonts w:ascii="SimSun" w:eastAsia="SimSun" w:hAnsi="SimSun"/>
+                <w:color w:val="000099"/>
+              </w:rPr>
+              <w:t xml:space="preserve"> {{ RH }}</w:t>
             </w:r>
           </w:p>
         </w:tc>
@@ -2899,44 +2738,19 @@
                 <w:color w:val="000099"/>
               </w:rPr>
             </w:pPr>
-            <w:proofErr w:type="gramStart"/>
-            <w:r>
-              <w:rPr>
-                <w:rFonts w:ascii="SimSun" w:eastAsia="SimSun" w:hAnsi="SimSun"/>
-                <w:color w:val="000099"/>
-              </w:rPr>
-              <w:t>{{ o22 }</w:t>
-            </w:r>
-            <w:proofErr w:type="gramEnd"/>
-            <w:r>
-              <w:rPr>
-                <w:rFonts w:ascii="SimSun" w:eastAsia="SimSun" w:hAnsi="SimSun"/>
-                <w:color w:val="000099"/>
-              </w:rPr>
-              <w:t>}</w:t>
-            </w:r>
-            <w:r>
-              <w:rPr>
-                <w:rFonts w:ascii="SimSun" w:eastAsia="SimSun" w:hAnsi="SimSun"/>
-                <w:color w:val="000099"/>
-              </w:rPr>
-              <w:t xml:space="preserve"> </w:t>
-            </w:r>
-            <w:proofErr w:type="gramStart"/>
-            <w:r>
-              <w:rPr>
-                <w:rFonts w:ascii="SimSun" w:eastAsia="SimSun" w:hAnsi="SimSun"/>
-                <w:color w:val="000099"/>
-              </w:rPr>
-              <w:t>{{ LH</w:t>
-            </w:r>
-            <w:proofErr w:type="gramEnd"/>
-            <w:r>
-              <w:rPr>
-                <w:rFonts w:ascii="SimSun" w:eastAsia="SimSun" w:hAnsi="SimSun"/>
-                <w:color w:val="000099"/>
-              </w:rPr>
-              <w:t xml:space="preserve"> }}</w:t>
+            <w:r>
+              <w:rPr>
+                <w:rFonts w:ascii="Segoe UI Symbol" w:eastAsia="SimSun" w:hAnsi="Segoe UI Symbol"/>
+                <w:color w:val="000099"/>
+              </w:rPr>
+              <w:t>{{ o22 }}</w:t>
+            </w:r>
+            <w:r>
+              <w:rPr>
+                <w:rFonts w:ascii="SimSun" w:eastAsia="SimSun" w:hAnsi="SimSun"/>
+                <w:color w:val="000099"/>
+              </w:rPr>
+              <w:t xml:space="preserve"> {{ LH }}</w:t>
             </w:r>
           </w:p>
         </w:tc>
@@ -3013,7 +2827,7 @@
             </w:pPr>
             <w:r>
               <w:rPr>
-                <w:rFonts w:ascii="SimSun" w:eastAsia="SimSun" w:hAnsi="SimSun" w:cs="Segoe UI Symbol"/>
+                <w:rFonts w:ascii="Segoe UI Symbol" w:eastAsia="SimSun" w:hAnsi="Segoe UI Symbol" w:cs="Segoe UI Symbol"/>
                 <w:color w:val="000099"/>
                 <w:lang w:val="vi-VN"/>
               </w:rPr>
@@ -3021,14 +2835,14 @@
             </w:r>
             <w:r>
               <w:rPr>
-                <w:rFonts w:ascii="SimSun" w:eastAsia="SimSun" w:hAnsi="SimSun" w:cs="Segoe UI Symbol"/>
+                <w:rFonts w:ascii="Segoe UI Symbol" w:eastAsia="SimSun" w:hAnsi="Segoe UI Symbol" w:cs="Segoe UI Symbol"/>
                 <w:color w:val="000099"/>
               </w:rPr>
               <w:t>3</w:t>
             </w:r>
             <w:r>
               <w:rPr>
-                <w:rFonts w:ascii="SimSun" w:eastAsia="SimSun" w:hAnsi="SimSun" w:cs="Segoe UI Symbol"/>
+                <w:rFonts w:ascii="Segoe UI Symbol" w:eastAsia="SimSun" w:hAnsi="Segoe UI Symbol" w:cs="Segoe UI Symbol"/>
                 <w:color w:val="000099"/>
                 <w:lang w:val="vi-VN"/>
               </w:rPr>
@@ -3072,17 +2886,15 @@
                 <w14:ligatures w14:val="none"/>
               </w:rPr>
             </w:pPr>
-            <w:proofErr w:type="gramStart"/>
-            <w:r>
-              <w:rPr>
-                <w:rFonts w:ascii="SimSun" w:eastAsia="SimSun" w:hAnsi="SimSun" w:cs="Courier New"/>
+            <w:r>
+              <w:rPr>
+                <w:rFonts w:ascii="Segoe UI Symbol" w:eastAsia="SimSun" w:hAnsi="Segoe UI Symbol" w:cs="Courier New"/>
                 <w:color w:val="000099"/>
                 <w:kern w:val="0"/>
                 <w14:ligatures w14:val="none"/>
               </w:rPr>
-              <w:t>{{ o14 }</w:t>
-            </w:r>
-            <w:proofErr w:type="gramEnd"/>
+              <w:t>{{ o14 }}</w:t>
+            </w:r>
             <w:r>
               <w:rPr>
                 <w:rFonts w:ascii="SimSun" w:eastAsia="SimSun" w:hAnsi="SimSun" w:cs="Courier New"/>
@@ -3090,36 +2902,7 @@
                 <w:kern w:val="0"/>
                 <w14:ligatures w14:val="none"/>
               </w:rPr>
-              <w:t>}</w:t>
-            </w:r>
-            <w:r>
-              <w:rPr>
-                <w:rFonts w:ascii="SimSun" w:eastAsia="SimSun" w:hAnsi="SimSun" w:cs="Courier New"/>
-                <w:color w:val="000099"/>
-                <w:kern w:val="0"/>
-                <w14:ligatures w14:val="none"/>
-              </w:rPr>
-              <w:t xml:space="preserve"> </w:t>
-            </w:r>
-            <w:proofErr w:type="gramStart"/>
-            <w:r>
-              <w:rPr>
-                <w:rFonts w:ascii="SimSun" w:eastAsia="SimSun" w:hAnsi="SimSun" w:cs="Courier New"/>
-                <w:color w:val="000099"/>
-                <w:kern w:val="0"/>
-                <w14:ligatures w14:val="none"/>
-              </w:rPr>
-              <w:t>{{ oy</w:t>
-            </w:r>
-            <w:proofErr w:type="gramEnd"/>
-            <w:r>
-              <w:rPr>
-                <w:rFonts w:ascii="SimSun" w:eastAsia="SimSun" w:hAnsi="SimSun" w:cs="Courier New"/>
-                <w:color w:val="000099"/>
-                <w:kern w:val="0"/>
-                <w14:ligatures w14:val="none"/>
-              </w:rPr>
-              <w:t>14 }}</w:t>
+              <w:t xml:space="preserve"> {{ oy14 }}</w:t>
             </w:r>
           </w:p>
         </w:tc>
@@ -3725,33 +3508,40 @@
             </w:pPr>
             <w:r>
               <w:rPr>
+                <w:rFonts w:ascii="Segoe UI Symbol" w:eastAsia="SimSun" w:hAnsi="Segoe UI Symbol" w:cs="Segoe UI Symbol"/>
+                <w:color w:val="000099"/>
+                <w:lang w:val="vi-VN"/>
+              </w:rPr>
+              <w:t>{{ o2</w:t>
+            </w:r>
+            <w:r>
+              <w:rPr>
+                <w:rFonts w:ascii="Segoe UI Symbol" w:eastAsia="SimSun" w:hAnsi="Segoe UI Symbol" w:cs="Segoe UI Symbol"/>
+                <w:color w:val="000099"/>
+              </w:rPr>
+              <w:t>4</w:t>
+            </w:r>
+            <w:r>
+              <w:rPr>
+                <w:rFonts w:ascii="Segoe UI Symbol" w:eastAsia="SimSun" w:hAnsi="Segoe UI Symbol" w:cs="Segoe UI Symbol"/>
+                <w:color w:val="000099"/>
+                <w:lang w:val="vi-VN"/>
+              </w:rPr>
+              <w:t xml:space="preserve"> }</w:t>
+            </w:r>
+            <w:r>
+              <w:rPr>
+                <w:rFonts w:ascii="Segoe UI Symbol" w:eastAsia="SimSun" w:hAnsi="Segoe UI Symbol" w:cs="Segoe UI Symbol"/>
+                <w:color w:val="000099"/>
+              </w:rPr>
+              <w:t>}</w:t>
+            </w:r>
+            <w:r>
+              <w:rPr>
                 <w:rFonts w:ascii="SimSun" w:eastAsia="SimSun" w:hAnsi="SimSun" w:cs="Segoe UI Symbol"/>
                 <w:color w:val="000099"/>
-                <w:lang w:val="vi-VN"/>
-              </w:rPr>
-              <w:t>{{ o2</w:t>
-            </w:r>
-            <w:r>
-              <w:rPr>
-                <w:rFonts w:ascii="SimSun" w:eastAsia="SimSun" w:hAnsi="SimSun" w:cs="Segoe UI Symbol"/>
-                <w:color w:val="000099"/>
-              </w:rPr>
-              <w:t>4</w:t>
-            </w:r>
-            <w:r>
-              <w:rPr>
-                <w:rFonts w:ascii="SimSun" w:eastAsia="SimSun" w:hAnsi="SimSun" w:cs="Segoe UI Symbol"/>
-                <w:color w:val="000099"/>
-                <w:lang w:val="vi-VN"/>
-              </w:rPr>
-              <w:t xml:space="preserve"> }</w:t>
-            </w:r>
-            <w:r>
-              <w:rPr>
-                <w:rFonts w:ascii="SimSun" w:eastAsia="SimSun" w:hAnsi="SimSun" w:cs="Segoe UI Symbol"/>
-                <w:color w:val="000099"/>
-              </w:rPr>
-              <w:t xml:space="preserve">} </w:t>
+              </w:rPr>
+              <w:t xml:space="preserve"> </w:t>
             </w:r>
             <w:r>
               <w:rPr>
@@ -3780,41 +3570,33 @@
             </w:pPr>
             <w:r>
               <w:rPr>
+                <w:rFonts w:ascii="Segoe UI Symbol" w:eastAsia="SimSun" w:hAnsi="Segoe UI Symbol" w:cs="Segoe UI Symbol"/>
+                <w:color w:val="000099"/>
+                <w:lang w:val="vi-VN"/>
+              </w:rPr>
+              <w:t>{{ o2</w:t>
+            </w:r>
+            <w:r>
+              <w:rPr>
+                <w:rFonts w:ascii="Segoe UI Symbol" w:eastAsia="SimSun" w:hAnsi="Segoe UI Symbol" w:cs="Segoe UI Symbol"/>
+                <w:color w:val="000099"/>
+              </w:rPr>
+              <w:t>5</w:t>
+            </w:r>
+            <w:r>
+              <w:rPr>
+                <w:rFonts w:ascii="Segoe UI Symbol" w:eastAsia="SimSun" w:hAnsi="Segoe UI Symbol" w:cs="Segoe UI Symbol"/>
+                <w:color w:val="000099"/>
+                <w:lang w:val="vi-VN"/>
+              </w:rPr>
+              <w:t xml:space="preserve"> }}</w:t>
+            </w:r>
+            <w:r>
+              <w:rPr>
                 <w:rFonts w:ascii="SimSun" w:eastAsia="SimSun" w:hAnsi="SimSun" w:cs="Segoe UI Symbol"/>
                 <w:color w:val="000099"/>
-                <w:lang w:val="vi-VN"/>
-              </w:rPr>
-              <w:t>{{ o2</w:t>
-            </w:r>
-            <w:r>
-              <w:rPr>
-                <w:rFonts w:ascii="SimSun" w:eastAsia="SimSun" w:hAnsi="SimSun" w:cs="Segoe UI Symbol"/>
-                <w:color w:val="000099"/>
-              </w:rPr>
-              <w:t>5</w:t>
-            </w:r>
-            <w:r>
-              <w:rPr>
-                <w:rFonts w:ascii="SimSun" w:eastAsia="SimSun" w:hAnsi="SimSun" w:cs="Segoe UI Symbol"/>
-                <w:color w:val="000099"/>
-                <w:lang w:val="vi-VN"/>
-              </w:rPr>
-              <w:t xml:space="preserve"> }}</w:t>
-            </w:r>
-            <w:r>
-              <w:rPr>
-                <w:rFonts w:ascii="SimSun" w:eastAsia="SimSun" w:hAnsi="SimSun" w:cs="Segoe UI Symbol"/>
-                <w:color w:val="000099"/>
-              </w:rPr>
-              <w:t xml:space="preserve"> </w:t>
-            </w:r>
-            <w:r>
-              <w:rPr>
-                <w:rFonts w:ascii="SimSun" w:eastAsia="SimSun" w:hAnsi="SimSun" w:cs="Segoe UI Symbol"/>
-                <w:color w:val="000099"/>
-              </w:rPr>
-              <w:lastRenderedPageBreak/>
-              <w:t>{{ oy25 }}</w:t>
+              </w:rPr>
+              <w:t xml:space="preserve"> {{ oy25 }}</w:t>
             </w:r>
           </w:p>
         </w:tc>
@@ -3843,7 +3625,6 @@
                 <w:rFonts w:ascii="SimSun" w:eastAsia="SimSun" w:hAnsi="SimSun"/>
                 <w:color w:val="000080"/>
               </w:rPr>
-              <w:lastRenderedPageBreak/>
               <w:t>親</w:t>
             </w:r>
             <w:r>
@@ -3926,7 +3707,6 @@
                 <w:color w:val="000099"/>
                 <w:lang w:val="vi-VN"/>
               </w:rPr>
-              <w:lastRenderedPageBreak/>
               <w:t>配偶</w:t>
             </w:r>
           </w:p>
@@ -4432,6 +4212,7 @@
                 <w:color w:val="000099"/>
                 <w:lang w:val="vi-VN"/>
               </w:rPr>
+              <w:lastRenderedPageBreak/>
               <w:t>最高學歷</w:t>
             </w:r>
           </w:p>
@@ -4612,7 +4393,7 @@
             </w:pPr>
             <w:r>
               <w:rPr>
-                <w:rFonts w:ascii="SimSun" w:eastAsia="SimSun" w:hAnsi="SimSun" w:cs="Segoe UI Symbol"/>
+                <w:rFonts w:ascii="Segoe UI Symbol" w:eastAsia="SimSun" w:hAnsi="Segoe UI Symbol" w:cs="Segoe UI Symbol"/>
                 <w:color w:val="000099"/>
                 <w:lang w:val="vi-VN"/>
               </w:rPr>
@@ -4620,14 +4401,14 @@
             </w:r>
             <w:r>
               <w:rPr>
-                <w:rFonts w:ascii="SimSun" w:eastAsia="SimSun" w:hAnsi="SimSun" w:cs="Segoe UI Symbol"/>
+                <w:rFonts w:ascii="Segoe UI Symbol" w:eastAsia="SimSun" w:hAnsi="Segoe UI Symbol" w:cs="Segoe UI Symbol"/>
                 <w:color w:val="000099"/>
               </w:rPr>
               <w:t>6</w:t>
             </w:r>
             <w:r>
               <w:rPr>
-                <w:rFonts w:ascii="SimSun" w:eastAsia="SimSun" w:hAnsi="SimSun" w:cs="Segoe UI Symbol"/>
+                <w:rFonts w:ascii="Segoe UI Symbol" w:eastAsia="SimSun" w:hAnsi="Segoe UI Symbol" w:cs="Segoe UI Symbol"/>
                 <w:color w:val="000099"/>
                 <w:lang w:val="vi-VN"/>
               </w:rPr>
@@ -4672,7 +4453,7 @@
             </w:pPr>
             <w:r>
               <w:rPr>
-                <w:rFonts w:ascii="SimSun" w:eastAsia="SimSun" w:hAnsi="SimSun" w:cs="Segoe UI Symbol"/>
+                <w:rFonts w:ascii="Segoe UI Symbol" w:eastAsia="SimSun" w:hAnsi="Segoe UI Symbol" w:cs="Segoe UI Symbol"/>
                 <w:color w:val="000099"/>
                 <w:lang w:val="vi-VN"/>
               </w:rPr>
@@ -4680,14 +4461,14 @@
             </w:r>
             <w:r>
               <w:rPr>
-                <w:rFonts w:ascii="SimSun" w:eastAsia="SimSun" w:hAnsi="SimSun" w:cs="Segoe UI Symbol"/>
+                <w:rFonts w:ascii="Segoe UI Symbol" w:eastAsia="SimSun" w:hAnsi="Segoe UI Symbol" w:cs="Segoe UI Symbol"/>
                 <w:color w:val="000099"/>
               </w:rPr>
               <w:t>7</w:t>
             </w:r>
             <w:r>
               <w:rPr>
-                <w:rFonts w:ascii="SimSun" w:eastAsia="SimSun" w:hAnsi="SimSun" w:cs="Segoe UI Symbol"/>
+                <w:rFonts w:ascii="Segoe UI Symbol" w:eastAsia="SimSun" w:hAnsi="Segoe UI Symbol" w:cs="Segoe UI Symbol"/>
                 <w:color w:val="000099"/>
                 <w:lang w:val="vi-VN"/>
               </w:rPr>
@@ -4739,7 +4520,7 @@
             </w:pPr>
             <w:r>
               <w:rPr>
-                <w:rFonts w:ascii="SimSun" w:eastAsia="SimSun" w:hAnsi="SimSun" w:cs="Segoe UI Symbol"/>
+                <w:rFonts w:ascii="Segoe UI Symbol" w:eastAsia="SimSun" w:hAnsi="Segoe UI Symbol" w:cs="Segoe UI Symbol"/>
                 <w:color w:val="000099"/>
                 <w:lang w:val="vi-VN"/>
               </w:rPr>
@@ -4747,14 +4528,14 @@
             </w:r>
             <w:r>
               <w:rPr>
-                <w:rFonts w:ascii="SimSun" w:eastAsia="SimSun" w:hAnsi="SimSun" w:cs="Segoe UI Symbol"/>
+                <w:rFonts w:ascii="Segoe UI Symbol" w:eastAsia="SimSun" w:hAnsi="Segoe UI Symbol" w:cs="Segoe UI Symbol"/>
                 <w:color w:val="000099"/>
               </w:rPr>
               <w:t>8</w:t>
             </w:r>
             <w:r>
               <w:rPr>
-                <w:rFonts w:ascii="SimSun" w:eastAsia="SimSun" w:hAnsi="SimSun" w:cs="Segoe UI Symbol"/>
+                <w:rFonts w:ascii="Segoe UI Symbol" w:eastAsia="SimSun" w:hAnsi="Segoe UI Symbol" w:cs="Segoe UI Symbol"/>
                 <w:color w:val="000099"/>
                 <w:lang w:val="vi-VN"/>
               </w:rPr>
@@ -4922,7 +4703,7 @@
             </w:pPr>
             <w:r>
               <w:rPr>
-                <w:rFonts w:ascii="SimSun" w:eastAsia="SimSun" w:hAnsi="SimSun" w:cs="Segoe UI Symbol"/>
+                <w:rFonts w:ascii="Segoe UI Symbol" w:eastAsia="SimSun" w:hAnsi="Segoe UI Symbol" w:cs="Segoe UI Symbol"/>
                 <w:color w:val="000099"/>
                 <w:lang w:val="vi-VN"/>
               </w:rPr>
@@ -4930,14 +4711,14 @@
             </w:r>
             <w:r>
               <w:rPr>
-                <w:rFonts w:ascii="SimSun" w:eastAsia="SimSun" w:hAnsi="SimSun" w:cs="Segoe UI Symbol"/>
+                <w:rFonts w:ascii="Segoe UI Symbol" w:eastAsia="SimSun" w:hAnsi="Segoe UI Symbol" w:cs="Segoe UI Symbol"/>
                 <w:color w:val="000099"/>
               </w:rPr>
               <w:t>29</w:t>
             </w:r>
             <w:r>
               <w:rPr>
-                <w:rFonts w:ascii="SimSun" w:eastAsia="SimSun" w:hAnsi="SimSun" w:cs="Segoe UI Symbol"/>
+                <w:rFonts w:ascii="Segoe UI Symbol" w:eastAsia="SimSun" w:hAnsi="Segoe UI Symbol" w:cs="Segoe UI Symbol"/>
                 <w:color w:val="000099"/>
                 <w:lang w:val="vi-VN"/>
               </w:rPr>
@@ -4982,7 +4763,7 @@
             </w:pPr>
             <w:r>
               <w:rPr>
-                <w:rFonts w:ascii="SimSun" w:eastAsia="SimSun" w:hAnsi="SimSun" w:cs="Segoe UI Symbol"/>
+                <w:rFonts w:ascii="Segoe UI Symbol" w:eastAsia="SimSun" w:hAnsi="Segoe UI Symbol" w:cs="Segoe UI Symbol"/>
                 <w:color w:val="000099"/>
                 <w:lang w:val="vi-VN"/>
               </w:rPr>
@@ -4990,14 +4771,14 @@
             </w:r>
             <w:r>
               <w:rPr>
-                <w:rFonts w:ascii="SimSun" w:eastAsia="SimSun" w:hAnsi="SimSun" w:cs="Segoe UI Symbol"/>
+                <w:rFonts w:ascii="Segoe UI Symbol" w:eastAsia="SimSun" w:hAnsi="Segoe UI Symbol" w:cs="Segoe UI Symbol"/>
                 <w:color w:val="000099"/>
               </w:rPr>
               <w:t>0</w:t>
             </w:r>
             <w:r>
               <w:rPr>
-                <w:rFonts w:ascii="SimSun" w:eastAsia="SimSun" w:hAnsi="SimSun" w:cs="Segoe UI Symbol"/>
+                <w:rFonts w:ascii="Segoe UI Symbol" w:eastAsia="SimSun" w:hAnsi="Segoe UI Symbol" w:cs="Segoe UI Symbol"/>
                 <w:color w:val="000099"/>
                 <w:lang w:val="vi-VN"/>
               </w:rPr>
@@ -5042,7 +4823,7 @@
             </w:pPr>
             <w:r>
               <w:rPr>
-                <w:rFonts w:ascii="SimSun" w:eastAsia="SimSun" w:hAnsi="SimSun" w:cs="Segoe UI Symbol"/>
+                <w:rFonts w:ascii="Segoe UI Symbol" w:eastAsia="SimSun" w:hAnsi="Segoe UI Symbol" w:cs="Segoe UI Symbol"/>
                 <w:color w:val="000099"/>
                 <w:lang w:val="vi-VN"/>
               </w:rPr>
@@ -5050,14 +4831,14 @@
             </w:r>
             <w:r>
               <w:rPr>
-                <w:rFonts w:ascii="SimSun" w:eastAsia="SimSun" w:hAnsi="SimSun" w:cs="Segoe UI Symbol"/>
+                <w:rFonts w:ascii="Segoe UI Symbol" w:eastAsia="SimSun" w:hAnsi="Segoe UI Symbol" w:cs="Segoe UI Symbol"/>
                 <w:color w:val="000099"/>
               </w:rPr>
               <w:t>1</w:t>
             </w:r>
             <w:r>
               <w:rPr>
-                <w:rFonts w:ascii="SimSun" w:eastAsia="SimSun" w:hAnsi="SimSun" w:cs="Segoe UI Symbol"/>
+                <w:rFonts w:ascii="Segoe UI Symbol" w:eastAsia="SimSun" w:hAnsi="Segoe UI Symbol" w:cs="Segoe UI Symbol"/>
                 <w:color w:val="000099"/>
                 <w:lang w:val="vi-VN"/>
               </w:rPr>
@@ -5306,21 +5087,12 @@
                 <w:lang w:val="vi-VN"/>
               </w:rPr>
             </w:pPr>
-            <w:proofErr w:type="gramStart"/>
             <w:r>
               <w:rPr>
                 <w:rFonts w:ascii="Times New Roman" w:eastAsia="SimSun" w:hAnsi="Times New Roman" w:cs="Times New Roman"/>
                 <w:color w:val="000099"/>
               </w:rPr>
-              <w:t>{{ RANGE</w:t>
-            </w:r>
-            <w:proofErr w:type="gramEnd"/>
-            <w:r>
-              <w:rPr>
-                <w:rFonts w:ascii="Times New Roman" w:eastAsia="SimSun" w:hAnsi="Times New Roman" w:cs="Times New Roman"/>
-                <w:color w:val="000099"/>
-              </w:rPr>
-              <w:t>_1 }}</w:t>
+              <w:t>{{ RANGE_1 }}</w:t>
             </w:r>
           </w:p>
         </w:tc>
@@ -5340,21 +5112,12 @@
                 <w:lang w:val="vi-VN"/>
               </w:rPr>
             </w:pPr>
-            <w:proofErr w:type="gramStart"/>
-            <w:r>
-              <w:rPr>
-                <w:rFonts w:ascii="SimSun" w:eastAsia="SimSun" w:hAnsi="SimSun"/>
-                <w:color w:val="000099"/>
-              </w:rPr>
-              <w:t>{{ CONTENT</w:t>
-            </w:r>
-            <w:proofErr w:type="gramEnd"/>
-            <w:r>
-              <w:rPr>
-                <w:rFonts w:ascii="SimSun" w:eastAsia="SimSun" w:hAnsi="SimSun"/>
-                <w:color w:val="000099"/>
-              </w:rPr>
-              <w:t>_1 }}</w:t>
+            <w:r>
+              <w:rPr>
+                <w:rFonts w:ascii="SimSun" w:eastAsia="SimSun" w:hAnsi="SimSun"/>
+                <w:color w:val="000099"/>
+              </w:rPr>
+              <w:t>{{ CONTENT_1 }}</w:t>
             </w:r>
           </w:p>
         </w:tc>
@@ -5374,21 +5137,12 @@
                 <w:lang w:val="vi-VN"/>
               </w:rPr>
             </w:pPr>
-            <w:proofErr w:type="gramStart"/>
-            <w:r>
-              <w:rPr>
-                <w:rFonts w:ascii="SimSun" w:eastAsia="SimSun" w:hAnsi="SimSun"/>
-                <w:color w:val="000099"/>
-              </w:rPr>
-              <w:t>{{ REASON</w:t>
-            </w:r>
-            <w:proofErr w:type="gramEnd"/>
-            <w:r>
-              <w:rPr>
-                <w:rFonts w:ascii="SimSun" w:eastAsia="SimSun" w:hAnsi="SimSun"/>
-                <w:color w:val="000099"/>
-              </w:rPr>
-              <w:t>_1 }}</w:t>
+            <w:r>
+              <w:rPr>
+                <w:rFonts w:ascii="SimSun" w:eastAsia="SimSun" w:hAnsi="SimSun"/>
+                <w:color w:val="000099"/>
+              </w:rPr>
+              <w:t>{{ REASON_1 }}</w:t>
             </w:r>
           </w:p>
         </w:tc>
@@ -5439,21 +5193,12 @@
                 <w:lang w:val="vi-VN"/>
               </w:rPr>
             </w:pPr>
-            <w:proofErr w:type="gramStart"/>
             <w:r>
               <w:rPr>
                 <w:rFonts w:ascii="Times New Roman" w:eastAsia="SimSun" w:hAnsi="Times New Roman" w:cs="Times New Roman"/>
                 <w:color w:val="000099"/>
               </w:rPr>
-              <w:t>{{ RANGE</w:t>
-            </w:r>
-            <w:proofErr w:type="gramEnd"/>
-            <w:r>
-              <w:rPr>
-                <w:rFonts w:ascii="Times New Roman" w:eastAsia="SimSun" w:hAnsi="Times New Roman" w:cs="Times New Roman"/>
-                <w:color w:val="000099"/>
-              </w:rPr>
-              <w:t>_2 }}</w:t>
+              <w:t>{{ RANGE_2 }}</w:t>
             </w:r>
           </w:p>
         </w:tc>
@@ -5473,21 +5218,12 @@
                 <w:lang w:val="vi-VN"/>
               </w:rPr>
             </w:pPr>
-            <w:proofErr w:type="gramStart"/>
-            <w:r>
-              <w:rPr>
-                <w:rFonts w:ascii="SimSun" w:eastAsia="SimSun" w:hAnsi="SimSun"/>
-                <w:color w:val="000099"/>
-              </w:rPr>
-              <w:t>{{ CONTENT</w:t>
-            </w:r>
-            <w:proofErr w:type="gramEnd"/>
-            <w:r>
-              <w:rPr>
-                <w:rFonts w:ascii="SimSun" w:eastAsia="SimSun" w:hAnsi="SimSun"/>
-                <w:color w:val="000099"/>
-              </w:rPr>
-              <w:t>_2 }}</w:t>
+            <w:r>
+              <w:rPr>
+                <w:rFonts w:ascii="SimSun" w:eastAsia="SimSun" w:hAnsi="SimSun"/>
+                <w:color w:val="000099"/>
+              </w:rPr>
+              <w:t>{{ CONTENT_2 }}</w:t>
             </w:r>
           </w:p>
         </w:tc>
@@ -5507,21 +5243,12 @@
                 <w:lang w:val="vi-VN"/>
               </w:rPr>
             </w:pPr>
-            <w:proofErr w:type="gramStart"/>
-            <w:r>
-              <w:rPr>
-                <w:rFonts w:ascii="SimSun" w:eastAsia="SimSun" w:hAnsi="SimSun"/>
-                <w:color w:val="000099"/>
-              </w:rPr>
-              <w:t>{{ REASON</w:t>
-            </w:r>
-            <w:proofErr w:type="gramEnd"/>
-            <w:r>
-              <w:rPr>
-                <w:rFonts w:ascii="SimSun" w:eastAsia="SimSun" w:hAnsi="SimSun"/>
-                <w:color w:val="000099"/>
-              </w:rPr>
-              <w:t>_2 }}</w:t>
+            <w:r>
+              <w:rPr>
+                <w:rFonts w:ascii="SimSun" w:eastAsia="SimSun" w:hAnsi="SimSun"/>
+                <w:color w:val="000099"/>
+              </w:rPr>
+              <w:t>{{ REASON_2 }}</w:t>
             </w:r>
           </w:p>
         </w:tc>
@@ -5572,21 +5299,12 @@
                 <w:lang w:val="vi-VN"/>
               </w:rPr>
             </w:pPr>
-            <w:proofErr w:type="gramStart"/>
             <w:r>
               <w:rPr>
                 <w:rFonts w:ascii="Times New Roman" w:eastAsia="SimSun" w:hAnsi="Times New Roman" w:cs="Times New Roman"/>
                 <w:color w:val="000099"/>
               </w:rPr>
-              <w:t>{{ RANGE</w:t>
-            </w:r>
-            <w:proofErr w:type="gramEnd"/>
-            <w:r>
-              <w:rPr>
-                <w:rFonts w:ascii="Times New Roman" w:eastAsia="SimSun" w:hAnsi="Times New Roman" w:cs="Times New Roman"/>
-                <w:color w:val="000099"/>
-              </w:rPr>
-              <w:t>_3 }}</w:t>
+              <w:t>{{ RANGE_3 }}</w:t>
             </w:r>
           </w:p>
         </w:tc>
@@ -5606,21 +5324,12 @@
                 <w:lang w:val="vi-VN"/>
               </w:rPr>
             </w:pPr>
-            <w:proofErr w:type="gramStart"/>
-            <w:r>
-              <w:rPr>
-                <w:rFonts w:ascii="SimSun" w:eastAsia="SimSun" w:hAnsi="SimSun"/>
-                <w:color w:val="000099"/>
-              </w:rPr>
-              <w:t>{{ CONTENT</w:t>
-            </w:r>
-            <w:proofErr w:type="gramEnd"/>
-            <w:r>
-              <w:rPr>
-                <w:rFonts w:ascii="SimSun" w:eastAsia="SimSun" w:hAnsi="SimSun"/>
-                <w:color w:val="000099"/>
-              </w:rPr>
-              <w:t>_3 }}</w:t>
+            <w:r>
+              <w:rPr>
+                <w:rFonts w:ascii="SimSun" w:eastAsia="SimSun" w:hAnsi="SimSun"/>
+                <w:color w:val="000099"/>
+              </w:rPr>
+              <w:t>{{ CONTENT_3 }}</w:t>
             </w:r>
           </w:p>
         </w:tc>
@@ -5640,21 +5349,12 @@
                 <w:lang w:val="vi-VN"/>
               </w:rPr>
             </w:pPr>
-            <w:proofErr w:type="gramStart"/>
-            <w:r>
-              <w:rPr>
-                <w:rFonts w:ascii="SimSun" w:eastAsia="SimSun" w:hAnsi="SimSun"/>
-                <w:color w:val="000099"/>
-              </w:rPr>
-              <w:t>{{ REASON</w:t>
-            </w:r>
-            <w:proofErr w:type="gramEnd"/>
-            <w:r>
-              <w:rPr>
-                <w:rFonts w:ascii="SimSun" w:eastAsia="SimSun" w:hAnsi="SimSun"/>
-                <w:color w:val="000099"/>
-              </w:rPr>
-              <w:t>_3 }}</w:t>
+            <w:r>
+              <w:rPr>
+                <w:rFonts w:ascii="SimSun" w:eastAsia="SimSun" w:hAnsi="SimSun"/>
+                <w:color w:val="000099"/>
+              </w:rPr>
+              <w:t>{{ REASON_3 }}</w:t>
             </w:r>
           </w:p>
         </w:tc>
@@ -5702,21 +5402,12 @@
                 <w:color w:val="000099"/>
               </w:rPr>
             </w:pPr>
-            <w:proofErr w:type="gramStart"/>
             <w:r>
               <w:rPr>
                 <w:rFonts w:ascii="Times New Roman" w:eastAsia="SimSun" w:hAnsi="Times New Roman" w:cs="Times New Roman"/>
                 <w:color w:val="000099"/>
               </w:rPr>
-              <w:t>{{ RANGE</w:t>
-            </w:r>
-            <w:proofErr w:type="gramEnd"/>
-            <w:r>
-              <w:rPr>
-                <w:rFonts w:ascii="Times New Roman" w:eastAsia="SimSun" w:hAnsi="Times New Roman" w:cs="Times New Roman"/>
-                <w:color w:val="000099"/>
-              </w:rPr>
-              <w:t>_4 }}</w:t>
+              <w:t>{{ RANGE_4 }}</w:t>
             </w:r>
           </w:p>
         </w:tc>
@@ -5733,21 +5424,12 @@
                 <w:color w:val="000099"/>
               </w:rPr>
             </w:pPr>
-            <w:proofErr w:type="gramStart"/>
-            <w:r>
-              <w:rPr>
-                <w:rFonts w:ascii="SimSun" w:eastAsia="SimSun" w:hAnsi="SimSun"/>
-                <w:color w:val="000099"/>
-              </w:rPr>
-              <w:t>{{ CONTENT</w:t>
-            </w:r>
-            <w:proofErr w:type="gramEnd"/>
-            <w:r>
-              <w:rPr>
-                <w:rFonts w:ascii="SimSun" w:eastAsia="SimSun" w:hAnsi="SimSun"/>
-                <w:color w:val="000099"/>
-              </w:rPr>
-              <w:t>_4 }}</w:t>
+            <w:r>
+              <w:rPr>
+                <w:rFonts w:ascii="SimSun" w:eastAsia="SimSun" w:hAnsi="SimSun"/>
+                <w:color w:val="000099"/>
+              </w:rPr>
+              <w:t>{{ CONTENT_4 }}</w:t>
             </w:r>
           </w:p>
         </w:tc>
@@ -5764,21 +5446,12 @@
                 <w:color w:val="000099"/>
               </w:rPr>
             </w:pPr>
-            <w:proofErr w:type="gramStart"/>
-            <w:r>
-              <w:rPr>
-                <w:rFonts w:ascii="SimSun" w:eastAsia="SimSun" w:hAnsi="SimSun"/>
-                <w:color w:val="000099"/>
-              </w:rPr>
-              <w:t>{{ REASON</w:t>
-            </w:r>
-            <w:proofErr w:type="gramEnd"/>
-            <w:r>
-              <w:rPr>
-                <w:rFonts w:ascii="SimSun" w:eastAsia="SimSun" w:hAnsi="SimSun"/>
-                <w:color w:val="000099"/>
-              </w:rPr>
-              <w:t>_4 }}</w:t>
+            <w:r>
+              <w:rPr>
+                <w:rFonts w:ascii="SimSun" w:eastAsia="SimSun" w:hAnsi="SimSun"/>
+                <w:color w:val="000099"/>
+              </w:rPr>
+              <w:t>{{ REASON_4 }}</w:t>
             </w:r>
           </w:p>
         </w:tc>
@@ -5855,21 +5528,12 @@
                 <w:lang w:val="vi-VN"/>
               </w:rPr>
             </w:pPr>
-            <w:proofErr w:type="gramStart"/>
             <w:r>
               <w:rPr>
                 <w:rFonts w:ascii="Times New Roman" w:eastAsia="SimSun" w:hAnsi="Times New Roman" w:cs="Times New Roman"/>
                 <w:color w:val="000099"/>
               </w:rPr>
-              <w:t>{{ RANGE</w:t>
-            </w:r>
-            <w:proofErr w:type="gramEnd"/>
-            <w:r>
-              <w:rPr>
-                <w:rFonts w:ascii="Times New Roman" w:eastAsia="SimSun" w:hAnsi="Times New Roman" w:cs="Times New Roman"/>
-                <w:color w:val="000099"/>
-              </w:rPr>
-              <w:t>_5 }}</w:t>
+              <w:t>{{ RANGE_5 }}</w:t>
             </w:r>
           </w:p>
         </w:tc>
@@ -5889,21 +5553,12 @@
                 <w:lang w:val="vi-VN"/>
               </w:rPr>
             </w:pPr>
-            <w:proofErr w:type="gramStart"/>
-            <w:r>
-              <w:rPr>
-                <w:rFonts w:ascii="SimSun" w:eastAsia="SimSun" w:hAnsi="SimSun"/>
-                <w:color w:val="000099"/>
-              </w:rPr>
-              <w:t>{{ CONTENT</w:t>
-            </w:r>
-            <w:proofErr w:type="gramEnd"/>
-            <w:r>
-              <w:rPr>
-                <w:rFonts w:ascii="SimSun" w:eastAsia="SimSun" w:hAnsi="SimSun"/>
-                <w:color w:val="000099"/>
-              </w:rPr>
-              <w:t>_5 }}</w:t>
+            <w:r>
+              <w:rPr>
+                <w:rFonts w:ascii="SimSun" w:eastAsia="SimSun" w:hAnsi="SimSun"/>
+                <w:color w:val="000099"/>
+              </w:rPr>
+              <w:t>{{ CONTENT_5 }}</w:t>
             </w:r>
           </w:p>
         </w:tc>
@@ -5923,21 +5578,12 @@
                 <w:lang w:val="vi-VN"/>
               </w:rPr>
             </w:pPr>
-            <w:proofErr w:type="gramStart"/>
-            <w:r>
-              <w:rPr>
-                <w:rFonts w:ascii="SimSun" w:eastAsia="SimSun" w:hAnsi="SimSun"/>
-                <w:color w:val="000099"/>
-              </w:rPr>
-              <w:t>{{ REASON</w:t>
-            </w:r>
-            <w:proofErr w:type="gramEnd"/>
-            <w:r>
-              <w:rPr>
-                <w:rFonts w:ascii="SimSun" w:eastAsia="SimSun" w:hAnsi="SimSun"/>
-                <w:color w:val="000099"/>
-              </w:rPr>
-              <w:t>_5 }}</w:t>
+            <w:r>
+              <w:rPr>
+                <w:rFonts w:ascii="SimSun" w:eastAsia="SimSun" w:hAnsi="SimSun"/>
+                <w:color w:val="000099"/>
+              </w:rPr>
+              <w:t>{{ REASON_5 }}</w:t>
             </w:r>
           </w:p>
         </w:tc>
@@ -5990,21 +5636,12 @@
                 <w:lang w:val="vi-VN"/>
               </w:rPr>
             </w:pPr>
-            <w:proofErr w:type="gramStart"/>
             <w:r>
               <w:rPr>
                 <w:rFonts w:ascii="Times New Roman" w:eastAsia="SimSun" w:hAnsi="Times New Roman" w:cs="Times New Roman"/>
                 <w:color w:val="000099"/>
               </w:rPr>
-              <w:t>{{ RANGE</w:t>
-            </w:r>
-            <w:proofErr w:type="gramEnd"/>
-            <w:r>
-              <w:rPr>
-                <w:rFonts w:ascii="Times New Roman" w:eastAsia="SimSun" w:hAnsi="Times New Roman" w:cs="Times New Roman"/>
-                <w:color w:val="000099"/>
-              </w:rPr>
-              <w:t>_6 }}</w:t>
+              <w:t>{{ RANGE_6 }}</w:t>
             </w:r>
           </w:p>
         </w:tc>
@@ -6024,21 +5661,12 @@
                 <w:lang w:val="vi-VN"/>
               </w:rPr>
             </w:pPr>
-            <w:proofErr w:type="gramStart"/>
-            <w:r>
-              <w:rPr>
-                <w:rFonts w:ascii="SimSun" w:eastAsia="SimSun" w:hAnsi="SimSun"/>
-                <w:color w:val="000099"/>
-              </w:rPr>
-              <w:t>{{ CONTENT</w:t>
-            </w:r>
-            <w:proofErr w:type="gramEnd"/>
-            <w:r>
-              <w:rPr>
-                <w:rFonts w:ascii="SimSun" w:eastAsia="SimSun" w:hAnsi="SimSun"/>
-                <w:color w:val="000099"/>
-              </w:rPr>
-              <w:t>_6 }}</w:t>
+            <w:r>
+              <w:rPr>
+                <w:rFonts w:ascii="SimSun" w:eastAsia="SimSun" w:hAnsi="SimSun"/>
+                <w:color w:val="000099"/>
+              </w:rPr>
+              <w:t>{{ CONTENT_6 }}</w:t>
             </w:r>
           </w:p>
         </w:tc>
@@ -6058,21 +5686,12 @@
                 <w:lang w:val="vi-VN"/>
               </w:rPr>
             </w:pPr>
-            <w:proofErr w:type="gramStart"/>
-            <w:r>
-              <w:rPr>
-                <w:rFonts w:ascii="SimSun" w:eastAsia="SimSun" w:hAnsi="SimSun"/>
-                <w:color w:val="000099"/>
-              </w:rPr>
-              <w:t>{{ REASON</w:t>
-            </w:r>
-            <w:proofErr w:type="gramEnd"/>
-            <w:r>
-              <w:rPr>
-                <w:rFonts w:ascii="SimSun" w:eastAsia="SimSun" w:hAnsi="SimSun"/>
-                <w:color w:val="000099"/>
-              </w:rPr>
-              <w:t>_6 }}</w:t>
+            <w:r>
+              <w:rPr>
+                <w:rFonts w:ascii="SimSun" w:eastAsia="SimSun" w:hAnsi="SimSun"/>
+                <w:color w:val="000099"/>
+              </w:rPr>
+              <w:t>{{ REASON_6 }}</w:t>
             </w:r>
           </w:p>
         </w:tc>
@@ -6125,21 +5744,12 @@
                 <w:lang w:val="vi-VN"/>
               </w:rPr>
             </w:pPr>
-            <w:proofErr w:type="gramStart"/>
             <w:r>
               <w:rPr>
                 <w:rFonts w:ascii="Times New Roman" w:eastAsia="SimSun" w:hAnsi="Times New Roman" w:cs="Times New Roman"/>
                 <w:color w:val="000099"/>
               </w:rPr>
-              <w:t>{{ RANGE</w:t>
-            </w:r>
-            <w:proofErr w:type="gramEnd"/>
-            <w:r>
-              <w:rPr>
-                <w:rFonts w:ascii="Times New Roman" w:eastAsia="SimSun" w:hAnsi="Times New Roman" w:cs="Times New Roman"/>
-                <w:color w:val="000099"/>
-              </w:rPr>
-              <w:t>_7 }}</w:t>
+              <w:t>{{ RANGE_7 }}</w:t>
             </w:r>
           </w:p>
         </w:tc>
@@ -6159,21 +5769,12 @@
                 <w:lang w:val="vi-VN"/>
               </w:rPr>
             </w:pPr>
-            <w:proofErr w:type="gramStart"/>
-            <w:r>
-              <w:rPr>
-                <w:rFonts w:ascii="SimSun" w:eastAsia="SimSun" w:hAnsi="SimSun"/>
-                <w:color w:val="000099"/>
-              </w:rPr>
-              <w:t>{{ CONTENT</w:t>
-            </w:r>
-            <w:proofErr w:type="gramEnd"/>
-            <w:r>
-              <w:rPr>
-                <w:rFonts w:ascii="SimSun" w:eastAsia="SimSun" w:hAnsi="SimSun"/>
-                <w:color w:val="000099"/>
-              </w:rPr>
-              <w:t>_</w:t>
+            <w:r>
+              <w:rPr>
+                <w:rFonts w:ascii="SimSun" w:eastAsia="SimSun" w:hAnsi="SimSun"/>
+                <w:color w:val="000099"/>
+              </w:rPr>
+              <w:t>{{ CONTENT_</w:t>
             </w:r>
             <w:r>
               <w:rPr>
@@ -6207,21 +5808,12 @@
                 <w:lang w:val="vi-VN"/>
               </w:rPr>
             </w:pPr>
-            <w:proofErr w:type="gramStart"/>
-            <w:r>
-              <w:rPr>
-                <w:rFonts w:ascii="SimSun" w:eastAsia="SimSun" w:hAnsi="SimSun"/>
-                <w:color w:val="000099"/>
-              </w:rPr>
-              <w:t>{{ REASON</w:t>
-            </w:r>
-            <w:proofErr w:type="gramEnd"/>
-            <w:r>
-              <w:rPr>
-                <w:rFonts w:ascii="SimSun" w:eastAsia="SimSun" w:hAnsi="SimSun"/>
-                <w:color w:val="000099"/>
-              </w:rPr>
-              <w:t>_</w:t>
+            <w:r>
+              <w:rPr>
+                <w:rFonts w:ascii="SimSun" w:eastAsia="SimSun" w:hAnsi="SimSun"/>
+                <w:color w:val="000099"/>
+              </w:rPr>
+              <w:t>{{ REASON_</w:t>
             </w:r>
             <w:r>
               <w:rPr>
@@ -6285,21 +5877,12 @@
                 <w:color w:val="000099"/>
               </w:rPr>
             </w:pPr>
-            <w:proofErr w:type="gramStart"/>
             <w:r>
               <w:rPr>
                 <w:rFonts w:ascii="Times New Roman" w:eastAsia="SimSun" w:hAnsi="Times New Roman" w:cs="Times New Roman"/>
                 <w:color w:val="000099"/>
               </w:rPr>
-              <w:t>{{ RANGE</w:t>
-            </w:r>
-            <w:proofErr w:type="gramEnd"/>
-            <w:r>
-              <w:rPr>
-                <w:rFonts w:ascii="Times New Roman" w:eastAsia="SimSun" w:hAnsi="Times New Roman" w:cs="Times New Roman"/>
-                <w:color w:val="000099"/>
-              </w:rPr>
-              <w:t>_8 }}</w:t>
+              <w:t>{{ RANGE_8 }}</w:t>
             </w:r>
           </w:p>
         </w:tc>
@@ -6316,21 +5899,12 @@
                 <w:color w:val="000099"/>
               </w:rPr>
             </w:pPr>
-            <w:proofErr w:type="gramStart"/>
-            <w:r>
-              <w:rPr>
-                <w:rFonts w:ascii="SimSun" w:eastAsia="SimSun" w:hAnsi="SimSun"/>
-                <w:color w:val="000099"/>
-              </w:rPr>
-              <w:t>{{ CONTENT</w:t>
-            </w:r>
-            <w:proofErr w:type="gramEnd"/>
-            <w:r>
-              <w:rPr>
-                <w:rFonts w:ascii="SimSun" w:eastAsia="SimSun" w:hAnsi="SimSun"/>
-                <w:color w:val="000099"/>
-              </w:rPr>
-              <w:t>_</w:t>
+            <w:r>
+              <w:rPr>
+                <w:rFonts w:ascii="SimSun" w:eastAsia="SimSun" w:hAnsi="SimSun"/>
+                <w:color w:val="000099"/>
+              </w:rPr>
+              <w:t>{{ CONTENT_</w:t>
             </w:r>
             <w:r>
               <w:rPr>
@@ -6361,21 +5935,12 @@
                 <w:color w:val="000099"/>
               </w:rPr>
             </w:pPr>
-            <w:proofErr w:type="gramStart"/>
-            <w:r>
-              <w:rPr>
-                <w:rFonts w:ascii="SimSun" w:eastAsia="SimSun" w:hAnsi="SimSun"/>
-                <w:color w:val="000099"/>
-              </w:rPr>
-              <w:t>{{ REASON</w:t>
-            </w:r>
-            <w:proofErr w:type="gramEnd"/>
-            <w:r>
-              <w:rPr>
-                <w:rFonts w:ascii="SimSun" w:eastAsia="SimSun" w:hAnsi="SimSun"/>
-                <w:color w:val="000099"/>
-              </w:rPr>
-              <w:t>_</w:t>
+            <w:r>
+              <w:rPr>
+                <w:rFonts w:ascii="SimSun" w:eastAsia="SimSun" w:hAnsi="SimSun"/>
+                <w:color w:val="000099"/>
+              </w:rPr>
+              <w:t>{{ REASON_</w:t>
             </w:r>
             <w:r>
               <w:rPr>
@@ -6528,6 +6093,7 @@
                 <w:lang w:val="vi-VN"/>
               </w:rPr>
             </w:pPr>
+            <w:bookmarkStart w:id="0" w:name="_GoBack" w:colFirst="1" w:colLast="1"/>
             <w:r>
               <w:rPr>
                 <w:rFonts w:ascii="SimSun" w:eastAsia="SimSun" w:hAnsi="SimSun"/>
@@ -6555,14 +6121,14 @@
               <w:jc w:val="center"/>
               <w:rPr>
                 <w:rFonts w:ascii="SimSun" w:eastAsia="SimSun" w:hAnsi="SimSun"/>
-                <w:color w:val="000099"/>
-                <w:lang w:val="vi-VN"/>
-              </w:rPr>
-            </w:pPr>
-            <w:r>
-              <w:rPr>
-                <w:rFonts w:ascii="SimSun" w:eastAsia="SimSun" w:hAnsi="SimSun"/>
-                <w:color w:val="000099"/>
+                <w:color w:val="EE0000"/>
+                <w:lang w:val="vi-VN"/>
+              </w:rPr>
+            </w:pPr>
+            <w:r>
+              <w:rPr>
+                <w:rFonts w:ascii="SimSun" w:eastAsia="SimSun" w:hAnsi="SimSun"/>
+                <w:color w:val="EE0000"/>
                 <w:lang w:val="vi-VN"/>
               </w:rPr>
               <w:t>{{ RECRUITER }}</w:t>
@@ -6622,38 +6188,35 @@
                 <w:lang w:val="vi-VN"/>
               </w:rPr>
             </w:pPr>
-            <w:sdt>
-              <w:sdtPr>
-                <w:rPr>
-                  <w:rFonts w:ascii="SimSun" w:eastAsia="SimSun" w:hAnsi="SimSun"/>
-                  <w:color w:val="000099"/>
-                </w:rPr>
-                <w:tag w:val="abc"/>
-                <w:id w:val="-538206257"/>
-                <w15:appearance w15:val="hidden"/>
-                <w14:checkbox>
-                  <w14:checked w14:val="0"/>
-                  <w14:checkedState w14:val="0052" w14:font="Wingdings 2"/>
-                  <w14:uncheckedState w14:val="00A3" w14:font="Wingdings 2"/>
-                </w14:checkbox>
-              </w:sdtPr>
-              <w:sdtContent>
-                <w:r>
-                  <w:rPr>
-                    <w:rFonts w:ascii="SimSun" w:eastAsia="SimSun" w:hAnsi="SimSun"/>
-                    <w:color w:val="000099"/>
-                  </w:rPr>
-                  <w:sym w:font="Wingdings 2" w:char="F0A3"/>
-                </w:r>
-              </w:sdtContent>
-            </w:sdt>
-            <w:r>
-              <w:rPr>
-                <w:rFonts w:ascii="SimSun" w:eastAsia="SimSun" w:hAnsi="SimSun"/>
-                <w:color w:val="000099"/>
-                <w:lang w:val="vi-VN"/>
-              </w:rPr>
-              <w:t xml:space="preserve"> 佳        </w:t>
+            <w:r>
+              <w:rPr>
+                <w:rFonts w:ascii="SimSun" w:eastAsia="SimSun" w:hAnsi="SimSun" w:hint="eastAsia"/>
+                <w:color w:val="000099"/>
+              </w:rPr>
+              <w:t xml:space="preserve"> </w:t>
+            </w:r>
+            <w:r>
+              <w:rPr>
+                <w:rFonts w:ascii="Segoe UI Symbol" w:eastAsia="SimSun" w:hAnsi="Segoe UI Symbol"/>
+                <w:color w:val="000099"/>
+              </w:rPr>
+              <w:t>☐</w:t>
+            </w:r>
+            <w:r>
+              <w:rPr>
+                <w:rFonts w:eastAsia="SimSun"/>
+                <w:color w:val="000099"/>
+                <w:lang w:val="vi-VN"/>
+              </w:rPr>
+              <w:t xml:space="preserve"> </w:t>
+            </w:r>
+            <w:r>
+              <w:rPr>
+                <w:rFonts w:ascii="SimSun" w:eastAsia="SimSun" w:hAnsi="SimSun"/>
+                <w:color w:val="000099"/>
+                <w:lang w:val="vi-VN"/>
+              </w:rPr>
+              <w:t xml:space="preserve">佳        </w:t>
             </w:r>
           </w:p>
         </w:tc>
@@ -6679,38 +6242,28 @@
                 <w:lang w:val="vi-VN"/>
               </w:rPr>
             </w:pPr>
-            <w:sdt>
-              <w:sdtPr>
-                <w:rPr>
-                  <w:rFonts w:ascii="SimSun" w:eastAsia="SimSun" w:hAnsi="SimSun"/>
-                  <w:color w:val="000099"/>
-                </w:rPr>
-                <w:tag w:val="abc"/>
-                <w:id w:val="-731075695"/>
-                <w15:appearance w15:val="hidden"/>
-                <w14:checkbox>
-                  <w14:checked w14:val="0"/>
-                  <w14:checkedState w14:val="0052" w14:font="Wingdings 2"/>
-                  <w14:uncheckedState w14:val="00A3" w14:font="Wingdings 2"/>
-                </w14:checkbox>
-              </w:sdtPr>
-              <w:sdtContent>
-                <w:r>
-                  <w:rPr>
-                    <w:rFonts w:ascii="SimSun" w:eastAsia="SimSun" w:hAnsi="SimSun"/>
-                    <w:color w:val="000099"/>
-                  </w:rPr>
-                  <w:sym w:font="Wingdings 2" w:char="F0A3"/>
-                </w:r>
-              </w:sdtContent>
-            </w:sdt>
-            <w:r>
-              <w:rPr>
-                <w:rFonts w:ascii="SimSun" w:eastAsia="SimSun" w:hAnsi="SimSun"/>
-                <w:color w:val="000099"/>
-                <w:lang w:val="vi-VN"/>
-              </w:rPr>
-              <w:t xml:space="preserve"> 尚可     </w:t>
+            <w:r>
+              <w:rPr>
+                <w:rFonts w:ascii="Segoe UI Symbol" w:eastAsia="SimSun" w:hAnsi="Segoe UI Symbol"/>
+                <w:color w:val="000099"/>
+              </w:rPr>
+              <w:t>☐</w:t>
+            </w:r>
+            <w:r>
+              <w:rPr>
+                <w:rFonts w:eastAsia="SimSun"/>
+                <w:color w:val="000099"/>
+                <w:lang w:val="vi-VN"/>
+              </w:rPr>
+              <w:t xml:space="preserve"> </w:t>
+            </w:r>
+            <w:r>
+              <w:rPr>
+                <w:rFonts w:ascii="SimSun" w:eastAsia="SimSun" w:hAnsi="SimSun"/>
+                <w:color w:val="000099"/>
+                <w:lang w:val="vi-VN"/>
+              </w:rPr>
+              <w:t xml:space="preserve">尚可     </w:t>
             </w:r>
           </w:p>
         </w:tc>
@@ -6736,38 +6289,28 @@
                 <w:lang w:val="vi-VN"/>
               </w:rPr>
             </w:pPr>
-            <w:sdt>
-              <w:sdtPr>
-                <w:rPr>
-                  <w:rFonts w:ascii="SimSun" w:eastAsia="SimSun" w:hAnsi="SimSun"/>
-                  <w:color w:val="000099"/>
-                </w:rPr>
-                <w:tag w:val="abc"/>
-                <w:id w:val="1029611203"/>
-                <w15:appearance w15:val="hidden"/>
-                <w14:checkbox>
-                  <w14:checked w14:val="0"/>
-                  <w14:checkedState w14:val="0052" w14:font="Wingdings 2"/>
-                  <w14:uncheckedState w14:val="00A3" w14:font="Wingdings 2"/>
-                </w14:checkbox>
-              </w:sdtPr>
-              <w:sdtContent>
-                <w:r>
-                  <w:rPr>
-                    <w:rFonts w:ascii="SimSun" w:eastAsia="SimSun" w:hAnsi="SimSun"/>
-                    <w:color w:val="000099"/>
-                  </w:rPr>
-                  <w:sym w:font="Wingdings 2" w:char="F0A3"/>
-                </w:r>
-              </w:sdtContent>
-            </w:sdt>
-            <w:r>
-              <w:rPr>
-                <w:rFonts w:ascii="SimSun" w:eastAsia="SimSun" w:hAnsi="SimSun"/>
-                <w:color w:val="000099"/>
-                <w:lang w:val="vi-VN"/>
-              </w:rPr>
-              <w:t xml:space="preserve"> 尚可 </w:t>
+            <w:r>
+              <w:rPr>
+                <w:rFonts w:ascii="Segoe UI Symbol" w:eastAsia="SimSun" w:hAnsi="Segoe UI Symbol"/>
+                <w:color w:val="000099"/>
+              </w:rPr>
+              <w:t>☐</w:t>
+            </w:r>
+            <w:r>
+              <w:rPr>
+                <w:rFonts w:eastAsia="SimSun"/>
+                <w:color w:val="000099"/>
+                <w:lang w:val="vi-VN"/>
+              </w:rPr>
+              <w:t xml:space="preserve"> </w:t>
+            </w:r>
+            <w:r>
+              <w:rPr>
+                <w:rFonts w:ascii="SimSun" w:eastAsia="SimSun" w:hAnsi="SimSun"/>
+                <w:color w:val="000099"/>
+                <w:lang w:val="vi-VN"/>
+              </w:rPr>
+              <w:t xml:space="preserve">尚可 </w:t>
             </w:r>
           </w:p>
         </w:tc>
@@ -6830,14 +6373,14 @@
               <w:jc w:val="center"/>
               <w:rPr>
                 <w:rFonts w:ascii="SimSun" w:eastAsia="SimSun" w:hAnsi="SimSun"/>
-                <w:color w:val="000099"/>
-                <w:lang w:val="vi-VN"/>
-              </w:rPr>
-            </w:pPr>
-            <w:r>
-              <w:rPr>
-                <w:rFonts w:ascii="SimSun" w:eastAsia="SimSun" w:hAnsi="SimSun"/>
-                <w:color w:val="000099"/>
+                <w:color w:val="EE0000"/>
+                <w:lang w:val="vi-VN"/>
+              </w:rPr>
+            </w:pPr>
+            <w:r>
+              <w:rPr>
+                <w:rFonts w:ascii="SimSun" w:eastAsia="SimSun" w:hAnsi="SimSun"/>
+                <w:color w:val="EE0000"/>
                 <w:lang w:val="vi-VN"/>
               </w:rPr>
               <w:t>{{ BROKE }}</w:t>
@@ -6952,6 +6495,7 @@
           </w:p>
         </w:tc>
       </w:tr>
+      <w:bookmarkEnd w:id="0"/>
       <w:tr>
         <w:trPr>
           <w:trHeight w:val="732"/>
@@ -7085,38 +6629,28 @@
                 <w:lang w:val="vi-VN"/>
               </w:rPr>
             </w:pPr>
-            <w:sdt>
-              <w:sdtPr>
-                <w:rPr>
-                  <w:rFonts w:ascii="SimSun" w:eastAsia="SimSun" w:hAnsi="SimSun"/>
-                  <w:color w:val="000099"/>
-                </w:rPr>
-                <w:tag w:val="abc"/>
-                <w:id w:val="-329679515"/>
-                <w15:appearance w15:val="hidden"/>
-                <w14:checkbox>
-                  <w14:checked w14:val="0"/>
-                  <w14:checkedState w14:val="0052" w14:font="Wingdings 2"/>
-                  <w14:uncheckedState w14:val="00A3" w14:font="Wingdings 2"/>
-                </w14:checkbox>
-              </w:sdtPr>
-              <w:sdtContent>
-                <w:r>
-                  <w:rPr>
-                    <w:rFonts w:ascii="SimSun" w:eastAsia="SimSun" w:hAnsi="SimSun"/>
-                    <w:color w:val="000099"/>
-                  </w:rPr>
-                  <w:sym w:font="Wingdings 2" w:char="F0A3"/>
-                </w:r>
-              </w:sdtContent>
-            </w:sdt>
-            <w:r>
-              <w:rPr>
-                <w:rFonts w:ascii="SimSun" w:eastAsia="SimSun" w:hAnsi="SimSun"/>
-                <w:color w:val="000099"/>
-                <w:lang w:val="vi-VN"/>
-              </w:rPr>
-              <w:t xml:space="preserve"> 正取        </w:t>
+            <w:r>
+              <w:rPr>
+                <w:rFonts w:ascii="Segoe UI Symbol" w:eastAsia="SimSun" w:hAnsi="Segoe UI Symbol"/>
+                <w:color w:val="000099"/>
+              </w:rPr>
+              <w:t>☐</w:t>
+            </w:r>
+            <w:r>
+              <w:rPr>
+                <w:rFonts w:eastAsia="SimSun"/>
+                <w:color w:val="000099"/>
+                <w:lang w:val="vi-VN"/>
+              </w:rPr>
+              <w:t xml:space="preserve"> </w:t>
+            </w:r>
+            <w:r>
+              <w:rPr>
+                <w:rFonts w:ascii="SimSun" w:eastAsia="SimSun" w:hAnsi="SimSun"/>
+                <w:color w:val="000099"/>
+                <w:lang w:val="vi-VN"/>
+              </w:rPr>
+              <w:t xml:space="preserve">正取        </w:t>
             </w:r>
           </w:p>
         </w:tc>
@@ -7147,38 +6681,28 @@
                 <w:lang w:val="vi-VN"/>
               </w:rPr>
             </w:pPr>
-            <w:sdt>
-              <w:sdtPr>
-                <w:rPr>
-                  <w:rFonts w:ascii="SimSun" w:eastAsia="SimSun" w:hAnsi="SimSun"/>
-                  <w:color w:val="000099"/>
-                </w:rPr>
-                <w:tag w:val="abc"/>
-                <w:id w:val="817149693"/>
-                <w15:appearance w15:val="hidden"/>
-                <w14:checkbox>
-                  <w14:checked w14:val="0"/>
-                  <w14:checkedState w14:val="0052" w14:font="Wingdings 2"/>
-                  <w14:uncheckedState w14:val="00A3" w14:font="Wingdings 2"/>
-                </w14:checkbox>
-              </w:sdtPr>
-              <w:sdtContent>
-                <w:r>
-                  <w:rPr>
-                    <w:rFonts w:ascii="SimSun" w:eastAsia="SimSun" w:hAnsi="SimSun"/>
-                    <w:color w:val="000099"/>
-                  </w:rPr>
-                  <w:sym w:font="Wingdings 2" w:char="F0A3"/>
-                </w:r>
-              </w:sdtContent>
-            </w:sdt>
-            <w:r>
-              <w:rPr>
-                <w:rFonts w:ascii="SimSun" w:eastAsia="SimSun" w:hAnsi="SimSun"/>
-                <w:color w:val="000099"/>
-                <w:lang w:val="vi-VN"/>
-              </w:rPr>
-              <w:t xml:space="preserve"> 備取</w:t>
+            <w:r>
+              <w:rPr>
+                <w:rFonts w:ascii="Segoe UI Symbol" w:eastAsia="SimSun" w:hAnsi="Segoe UI Symbol"/>
+                <w:color w:val="000099"/>
+              </w:rPr>
+              <w:t>☐</w:t>
+            </w:r>
+            <w:r>
+              <w:rPr>
+                <w:rFonts w:eastAsia="SimSun"/>
+                <w:color w:val="000099"/>
+                <w:lang w:val="vi-VN"/>
+              </w:rPr>
+              <w:t xml:space="preserve"> </w:t>
+            </w:r>
+            <w:r>
+              <w:rPr>
+                <w:rFonts w:ascii="SimSun" w:eastAsia="SimSun" w:hAnsi="SimSun"/>
+                <w:color w:val="000099"/>
+                <w:lang w:val="vi-VN"/>
+              </w:rPr>
+              <w:t>備取</w:t>
             </w:r>
           </w:p>
         </w:tc>
@@ -7253,7 +6777,7 @@
 </file>
 
 <file path=word/endnotes.xml><?xml version="1.0" encoding="utf-8"?>
-<w:endnotes xmlns:wpc="http://schemas.microsoft.com/office/word/2010/wordprocessingCanvas" xmlns:cx="http://schemas.microsoft.com/office/drawing/2014/chartex" xmlns:cx1="http://schemas.microsoft.com/office/drawing/2015/9/8/chartex" xmlns:cx2="http://schemas.microsoft.com/office/drawing/2015/10/21/chartex" xmlns:cx3="http://schemas.microsoft.com/office/drawing/2016/5/9/chartex" xmlns:cx4="http://schemas.microsoft.com/office/drawing/2016/5/10/chartex" xmlns:cx5="http://schemas.microsoft.com/office/drawing/2016/5/11/chartex" xmlns:cx6="http://schemas.microsoft.com/office/drawing/2016/5/12/chartex" xmlns:cx7="http://schemas.microsoft.com/office/drawing/2016/5/13/chartex" xmlns:cx8="http://schemas.microsoft.com/office/drawing/2016/5/14/chartex" xmlns:mc="http://schemas.openxmlformats.org/markup-compatibility/2006" xmlns:aink="http://schemas.microsoft.com/office/drawing/2016/ink" xmlns:am3d="http://schemas.microsoft.com/office/drawing/2017/model3d" xmlns:o="urn:schemas-microsoft-com:office:office" xmlns:oel="http://schemas.microsoft.com/office/2019/extlst" xmlns:r="http://schemas.openxmlformats.org/officeDocument/2006/relationships" xmlns:m="http://schemas.openxmlformats.org/officeDocument/2006/math" xmlns:v="urn:schemas-microsoft-com:vml" xmlns:wp14="http://schemas.microsoft.com/office/word/2010/wordprocessingDrawing" xmlns:wp="http://schemas.openxmlformats.org/drawingml/2006/wordprocessingDrawing" xmlns:w10="urn:schemas-microsoft-com:office:word" xmlns:w="http://schemas.openxmlformats.org/wordprocessingml/2006/main" xmlns:w14="http://schemas.microsoft.com/office/word/2010/wordml" xmlns:w15="http://schemas.microsoft.com/office/word/2012/wordml" xmlns:w16cex="http://schemas.microsoft.com/office/word/2018/wordml/cex" xmlns:w16cid="http://schemas.microsoft.com/office/word/2016/wordml/cid" xmlns:w16="http://schemas.microsoft.com/office/word/2018/wordml" xmlns:w16du="http://schemas.microsoft.com/office/word/2023/wordml/word16du" xmlns:w16sdtdh="http://schemas.microsoft.com/office/word/2020/wordml/sdtdatahash" xmlns:w16sdtfl="http://schemas.microsoft.com/office/word/2024/wordml/sdtformatlock" xmlns:w16se="http://schemas.microsoft.com/office/word/2015/wordml/symex" xmlns:wpg="http://schemas.microsoft.com/office/word/2010/wordprocessingGroup" xmlns:wpi="http://schemas.microsoft.com/office/word/2010/wordprocessingInk" xmlns:wne="http://schemas.microsoft.com/office/word/2006/wordml" xmlns:wps="http://schemas.microsoft.com/office/word/2010/wordprocessingShape" mc:Ignorable="w14 w15 w16se w16cid w16 w16cex w16sdtdh w16sdtfl w16du wp14">
+<w:endnotes xmlns:wpc="http://schemas.microsoft.com/office/word/2010/wordprocessingCanvas" xmlns:mc="http://schemas.openxmlformats.org/markup-compatibility/2006" xmlns:o="urn:schemas-microsoft-com:office:office" xmlns:r="http://schemas.openxmlformats.org/officeDocument/2006/relationships" xmlns:m="http://schemas.openxmlformats.org/officeDocument/2006/math" xmlns:v="urn:schemas-microsoft-com:vml" xmlns:wp14="http://schemas.microsoft.com/office/word/2010/wordprocessingDrawing" xmlns:wp="http://schemas.openxmlformats.org/drawingml/2006/wordprocessingDrawing" xmlns:w10="urn:schemas-microsoft-com:office:word" xmlns:w="http://schemas.openxmlformats.org/wordprocessingml/2006/main" xmlns:w14="http://schemas.microsoft.com/office/word/2010/wordml" xmlns:wpg="http://schemas.microsoft.com/office/word/2010/wordprocessingGroup" xmlns:wpi="http://schemas.microsoft.com/office/word/2010/wordprocessingInk" xmlns:wne="http://schemas.microsoft.com/office/word/2006/wordml" xmlns:wps="http://schemas.microsoft.com/office/word/2010/wordprocessingShape" mc:Ignorable="w14 wp14">
   <w:endnote w:type="separator" w:id="-1">
     <w:p>
       <w:pPr>
@@ -7278,7 +6802,7 @@
 </file>
 
 <file path=word/footnotes.xml><?xml version="1.0" encoding="utf-8"?>
-<w:footnotes xmlns:wpc="http://schemas.microsoft.com/office/word/2010/wordprocessingCanvas" xmlns:cx="http://schemas.microsoft.com/office/drawing/2014/chartex" xmlns:cx1="http://schemas.microsoft.com/office/drawing/2015/9/8/chartex" xmlns:cx2="http://schemas.microsoft.com/office/drawing/2015/10/21/chartex" xmlns:cx3="http://schemas.microsoft.com/office/drawing/2016/5/9/chartex" xmlns:cx4="http://schemas.microsoft.com/office/drawing/2016/5/10/chartex" xmlns:cx5="http://schemas.microsoft.com/office/drawing/2016/5/11/chartex" xmlns:cx6="http://schemas.microsoft.com/office/drawing/2016/5/12/chartex" xmlns:cx7="http://schemas.microsoft.com/office/drawing/2016/5/13/chartex" xmlns:cx8="http://schemas.microsoft.com/office/drawing/2016/5/14/chartex" xmlns:mc="http://schemas.openxmlformats.org/markup-compatibility/2006" xmlns:aink="http://schemas.microsoft.com/office/drawing/2016/ink" xmlns:am3d="http://schemas.microsoft.com/office/drawing/2017/model3d" xmlns:o="urn:schemas-microsoft-com:office:office" xmlns:oel="http://schemas.microsoft.com/office/2019/extlst" xmlns:r="http://schemas.openxmlformats.org/officeDocument/2006/relationships" xmlns:m="http://schemas.openxmlformats.org/officeDocument/2006/math" xmlns:v="urn:schemas-microsoft-com:vml" xmlns:wp14="http://schemas.microsoft.com/office/word/2010/wordprocessingDrawing" xmlns:wp="http://schemas.openxmlformats.org/drawingml/2006/wordprocessingDrawing" xmlns:w10="urn:schemas-microsoft-com:office:word" xmlns:w="http://schemas.openxmlformats.org/wordprocessingml/2006/main" xmlns:w14="http://schemas.microsoft.com/office/word/2010/wordml" xmlns:w15="http://schemas.microsoft.com/office/word/2012/wordml" xmlns:w16cex="http://schemas.microsoft.com/office/word/2018/wordml/cex" xmlns:w16cid="http://schemas.microsoft.com/office/word/2016/wordml/cid" xmlns:w16="http://schemas.microsoft.com/office/word/2018/wordml" xmlns:w16du="http://schemas.microsoft.com/office/word/2023/wordml/word16du" xmlns:w16sdtdh="http://schemas.microsoft.com/office/word/2020/wordml/sdtdatahash" xmlns:w16sdtfl="http://schemas.microsoft.com/office/word/2024/wordml/sdtformatlock" xmlns:w16se="http://schemas.microsoft.com/office/word/2015/wordml/symex" xmlns:wpg="http://schemas.microsoft.com/office/word/2010/wordprocessingGroup" xmlns:wpi="http://schemas.microsoft.com/office/word/2010/wordprocessingInk" xmlns:wne="http://schemas.microsoft.com/office/word/2006/wordml" xmlns:wps="http://schemas.microsoft.com/office/word/2010/wordprocessingShape" mc:Ignorable="w14 w15 w16se w16cid w16 w16cex w16sdtdh w16sdtfl w16du wp14">
+<w:footnotes xmlns:wpc="http://schemas.microsoft.com/office/word/2010/wordprocessingCanvas" xmlns:mc="http://schemas.openxmlformats.org/markup-compatibility/2006" xmlns:o="urn:schemas-microsoft-com:office:office" xmlns:r="http://schemas.openxmlformats.org/officeDocument/2006/relationships" xmlns:m="http://schemas.openxmlformats.org/officeDocument/2006/math" xmlns:v="urn:schemas-microsoft-com:vml" xmlns:wp14="http://schemas.microsoft.com/office/word/2010/wordprocessingDrawing" xmlns:wp="http://schemas.openxmlformats.org/drawingml/2006/wordprocessingDrawing" xmlns:w10="urn:schemas-microsoft-com:office:word" xmlns:w="http://schemas.openxmlformats.org/wordprocessingml/2006/main" xmlns:w14="http://schemas.microsoft.com/office/word/2010/wordml" xmlns:wpg="http://schemas.microsoft.com/office/word/2010/wordprocessingGroup" xmlns:wpi="http://schemas.microsoft.com/office/word/2010/wordprocessingInk" xmlns:wne="http://schemas.microsoft.com/office/word/2006/wordml" xmlns:wps="http://schemas.microsoft.com/office/word/2010/wordprocessingShape" mc:Ignorable="w14 wp14">
   <w:footnote w:type="separator" w:id="-1">
     <w:p>
       <w:pPr>
@@ -7303,7 +6827,7 @@
 </file>
 
 <file path=word/styles.xml><?xml version="1.0" encoding="utf-8"?>
-<w:styles xmlns:mc="http://schemas.openxmlformats.org/markup-compatibility/2006" xmlns:r="http://schemas.openxmlformats.org/officeDocument/2006/relationships" xmlns:w="http://schemas.openxmlformats.org/wordprocessingml/2006/main" xmlns:w14="http://schemas.microsoft.com/office/word/2010/wordml" xmlns:w15="http://schemas.microsoft.com/office/word/2012/wordml" xmlns:w16cex="http://schemas.microsoft.com/office/word/2018/wordml/cex" xmlns:w16cid="http://schemas.microsoft.com/office/word/2016/wordml/cid" xmlns:w16="http://schemas.microsoft.com/office/word/2018/wordml" xmlns:w16du="http://schemas.microsoft.com/office/word/2023/wordml/word16du" xmlns:w16sdtdh="http://schemas.microsoft.com/office/word/2020/wordml/sdtdatahash" xmlns:w16sdtfl="http://schemas.microsoft.com/office/word/2024/wordml/sdtformatlock" xmlns:w16se="http://schemas.microsoft.com/office/word/2015/wordml/symex" mc:Ignorable="w14 w15 w16se w16cid w16 w16cex w16sdtdh w16sdtfl w16du">
+<w:styles xmlns:mc="http://schemas.openxmlformats.org/markup-compatibility/2006" xmlns:r="http://schemas.openxmlformats.org/officeDocument/2006/relationships" xmlns:w="http://schemas.openxmlformats.org/wordprocessingml/2006/main" xmlns:w14="http://schemas.microsoft.com/office/word/2010/wordml" mc:Ignorable="w14">
   <w:docDefaults>
     <w:rPrDefault>
       <w:rPr>
@@ -7321,383 +6845,144 @@
       </w:pPr>
     </w:pPrDefault>
   </w:docDefaults>
-  <w:latentStyles w:defLockedState="0" w:defUIPriority="99" w:defSemiHidden="0" w:defUnhideWhenUsed="0" w:defQFormat="0" w:count="376">
-    <w:lsdException w:name="Normal" w:uiPriority="0" w:qFormat="1"/>
-    <w:lsdException w:name="heading 1" w:uiPriority="9" w:qFormat="1"/>
-    <w:lsdException w:name="heading 2" w:semiHidden="1" w:uiPriority="9" w:unhideWhenUsed="1" w:qFormat="1"/>
-    <w:lsdException w:name="heading 3" w:semiHidden="1" w:uiPriority="9" w:unhideWhenUsed="1" w:qFormat="1"/>
-    <w:lsdException w:name="heading 4" w:semiHidden="1" w:uiPriority="9" w:unhideWhenUsed="1" w:qFormat="1"/>
-    <w:lsdException w:name="heading 5" w:semiHidden="1" w:uiPriority="9" w:unhideWhenUsed="1" w:qFormat="1"/>
-    <w:lsdException w:name="heading 6" w:semiHidden="1" w:uiPriority="9" w:unhideWhenUsed="1" w:qFormat="1"/>
-    <w:lsdException w:name="heading 7" w:semiHidden="1" w:uiPriority="9" w:unhideWhenUsed="1" w:qFormat="1"/>
-    <w:lsdException w:name="heading 8" w:semiHidden="1" w:uiPriority="9" w:unhideWhenUsed="1" w:qFormat="1"/>
-    <w:lsdException w:name="heading 9" w:semiHidden="1" w:uiPriority="9" w:unhideWhenUsed="1" w:qFormat="1"/>
-    <w:lsdException w:name="index 1" w:semiHidden="1" w:unhideWhenUsed="1"/>
-    <w:lsdException w:name="index 2" w:semiHidden="1" w:unhideWhenUsed="1"/>
-    <w:lsdException w:name="index 3" w:semiHidden="1" w:unhideWhenUsed="1"/>
-    <w:lsdException w:name="index 4" w:semiHidden="1" w:unhideWhenUsed="1"/>
-    <w:lsdException w:name="index 5" w:semiHidden="1" w:unhideWhenUsed="1"/>
-    <w:lsdException w:name="index 6" w:semiHidden="1" w:unhideWhenUsed="1"/>
-    <w:lsdException w:name="index 7" w:semiHidden="1" w:unhideWhenUsed="1"/>
-    <w:lsdException w:name="index 8" w:semiHidden="1" w:unhideWhenUsed="1"/>
-    <w:lsdException w:name="index 9" w:semiHidden="1" w:unhideWhenUsed="1"/>
-    <w:lsdException w:name="toc 1" w:semiHidden="1" w:uiPriority="39" w:unhideWhenUsed="1"/>
-    <w:lsdException w:name="toc 2" w:semiHidden="1" w:uiPriority="39" w:unhideWhenUsed="1"/>
-    <w:lsdException w:name="toc 3" w:semiHidden="1" w:uiPriority="39" w:unhideWhenUsed="1"/>
-    <w:lsdException w:name="toc 4" w:semiHidden="1" w:uiPriority="39" w:unhideWhenUsed="1"/>
-    <w:lsdException w:name="toc 5" w:semiHidden="1" w:uiPriority="39" w:unhideWhenUsed="1"/>
-    <w:lsdException w:name="toc 6" w:semiHidden="1" w:uiPriority="39" w:unhideWhenUsed="1"/>
-    <w:lsdException w:name="toc 7" w:semiHidden="1" w:uiPriority="39" w:unhideWhenUsed="1"/>
-    <w:lsdException w:name="toc 8" w:semiHidden="1" w:uiPriority="39" w:unhideWhenUsed="1"/>
-    <w:lsdException w:name="toc 9" w:semiHidden="1" w:uiPriority="39" w:unhideWhenUsed="1"/>
-    <w:lsdException w:name="Normal Indent" w:semiHidden="1" w:unhideWhenUsed="1"/>
-    <w:lsdException w:name="footnote text" w:semiHidden="1" w:unhideWhenUsed="1"/>
-    <w:lsdException w:name="annotation text" w:semiHidden="1" w:unhideWhenUsed="1"/>
-    <w:lsdException w:name="header" w:semiHidden="1" w:unhideWhenUsed="1"/>
-    <w:lsdException w:name="footer" w:semiHidden="1" w:unhideWhenUsed="1"/>
-    <w:lsdException w:name="index heading" w:semiHidden="1" w:unhideWhenUsed="1"/>
-    <w:lsdException w:name="caption" w:semiHidden="1" w:uiPriority="35" w:unhideWhenUsed="1" w:qFormat="1"/>
-    <w:lsdException w:name="table of figures" w:semiHidden="1" w:unhideWhenUsed="1"/>
-    <w:lsdException w:name="envelope address" w:semiHidden="1" w:unhideWhenUsed="1"/>
-    <w:lsdException w:name="envelope return" w:semiHidden="1" w:unhideWhenUsed="1"/>
-    <w:lsdException w:name="footnote reference" w:semiHidden="1" w:unhideWhenUsed="1"/>
-    <w:lsdException w:name="annotation reference" w:semiHidden="1" w:unhideWhenUsed="1"/>
-    <w:lsdException w:name="line number" w:semiHidden="1" w:unhideWhenUsed="1"/>
-    <w:lsdException w:name="page number" w:semiHidden="1" w:unhideWhenUsed="1"/>
-    <w:lsdException w:name="endnote reference" w:semiHidden="1" w:unhideWhenUsed="1"/>
-    <w:lsdException w:name="endnote text" w:semiHidden="1" w:unhideWhenUsed="1"/>
-    <w:lsdException w:name="table of authorities" w:semiHidden="1" w:unhideWhenUsed="1"/>
-    <w:lsdException w:name="macro" w:semiHidden="1" w:unhideWhenUsed="1"/>
-    <w:lsdException w:name="toa heading" w:semiHidden="1" w:unhideWhenUsed="1"/>
-    <w:lsdException w:name="List" w:semiHidden="1" w:unhideWhenUsed="1"/>
-    <w:lsdException w:name="List Bullet" w:semiHidden="1" w:unhideWhenUsed="1"/>
-    <w:lsdException w:name="List Number" w:semiHidden="1" w:unhideWhenUsed="1"/>
-    <w:lsdException w:name="List 2" w:semiHidden="1" w:unhideWhenUsed="1"/>
-    <w:lsdException w:name="List 3" w:semiHidden="1" w:unhideWhenUsed="1"/>
-    <w:lsdException w:name="List 4" w:semiHidden="1" w:unhideWhenUsed="1"/>
-    <w:lsdException w:name="List 5" w:semiHidden="1" w:unhideWhenUsed="1"/>
-    <w:lsdException w:name="List Bullet 2" w:semiHidden="1" w:unhideWhenUsed="1"/>
-    <w:lsdException w:name="List Bullet 3" w:semiHidden="1" w:unhideWhenUsed="1"/>
-    <w:lsdException w:name="List Bullet 4" w:semiHidden="1" w:unhideWhenUsed="1"/>
-    <w:lsdException w:name="List Bullet 5" w:semiHidden="1" w:unhideWhenUsed="1"/>
-    <w:lsdException w:name="List Number 2" w:semiHidden="1" w:unhideWhenUsed="1"/>
-    <w:lsdException w:name="List Number 3" w:semiHidden="1" w:unhideWhenUsed="1"/>
-    <w:lsdException w:name="List Number 4" w:semiHidden="1" w:unhideWhenUsed="1"/>
-    <w:lsdException w:name="List Number 5" w:semiHidden="1" w:unhideWhenUsed="1"/>
-    <w:lsdException w:name="Title" w:uiPriority="10" w:qFormat="1"/>
-    <w:lsdException w:name="Closing" w:semiHidden="1" w:unhideWhenUsed="1"/>
-    <w:lsdException w:name="Signature" w:semiHidden="1" w:unhideWhenUsed="1"/>
-    <w:lsdException w:name="Default Paragraph Font" w:semiHidden="1" w:uiPriority="1" w:unhideWhenUsed="1"/>
-    <w:lsdException w:name="Body Text" w:semiHidden="1" w:unhideWhenUsed="1"/>
-    <w:lsdException w:name="Body Text Indent" w:semiHidden="1" w:unhideWhenUsed="1"/>
-    <w:lsdException w:name="List Continue" w:semiHidden="1" w:unhideWhenUsed="1"/>
-    <w:lsdException w:name="List Continue 2" w:semiHidden="1" w:unhideWhenUsed="1"/>
-    <w:lsdException w:name="List Continue 3" w:semiHidden="1" w:unhideWhenUsed="1"/>
-    <w:lsdException w:name="List Continue 4" w:semiHidden="1" w:unhideWhenUsed="1"/>
-    <w:lsdException w:name="List Continue 5" w:semiHidden="1" w:unhideWhenUsed="1"/>
-    <w:lsdException w:name="Message Header" w:semiHidden="1" w:unhideWhenUsed="1"/>
-    <w:lsdException w:name="Subtitle" w:uiPriority="11" w:qFormat="1"/>
-    <w:lsdException w:name="Salutation" w:semiHidden="1" w:unhideWhenUsed="1"/>
-    <w:lsdException w:name="Date" w:semiHidden="1" w:unhideWhenUsed="1"/>
-    <w:lsdException w:name="Body Text First Indent" w:semiHidden="1" w:unhideWhenUsed="1"/>
-    <w:lsdException w:name="Body Text First Indent 2" w:semiHidden="1" w:unhideWhenUsed="1"/>
-    <w:lsdException w:name="Note Heading" w:semiHidden="1" w:unhideWhenUsed="1"/>
-    <w:lsdException w:name="Body Text 2" w:semiHidden="1" w:unhideWhenUsed="1"/>
-    <w:lsdException w:name="Body Text 3" w:semiHidden="1" w:unhideWhenUsed="1"/>
-    <w:lsdException w:name="Body Text Indent 2" w:semiHidden="1" w:unhideWhenUsed="1"/>
-    <w:lsdException w:name="Body Text Indent 3" w:semiHidden="1" w:unhideWhenUsed="1"/>
-    <w:lsdException w:name="Block Text" w:semiHidden="1" w:unhideWhenUsed="1"/>
-    <w:lsdException w:name="Hyperlink" w:semiHidden="1" w:unhideWhenUsed="1"/>
-    <w:lsdException w:name="FollowedHyperlink" w:semiHidden="1" w:unhideWhenUsed="1"/>
-    <w:lsdException w:name="Strong" w:uiPriority="22" w:qFormat="1"/>
-    <w:lsdException w:name="Emphasis" w:uiPriority="20" w:qFormat="1"/>
-    <w:lsdException w:name="Document Map" w:semiHidden="1" w:unhideWhenUsed="1"/>
-    <w:lsdException w:name="Plain Text" w:semiHidden="1" w:unhideWhenUsed="1"/>
-    <w:lsdException w:name="E-mail Signature" w:semiHidden="1" w:unhideWhenUsed="1"/>
-    <w:lsdException w:name="HTML Top of Form" w:semiHidden="1" w:unhideWhenUsed="1"/>
-    <w:lsdException w:name="HTML Bottom of Form" w:semiHidden="1" w:unhideWhenUsed="1"/>
-    <w:lsdException w:name="Normal (Web)" w:semiHidden="1" w:unhideWhenUsed="1"/>
-    <w:lsdException w:name="HTML Acronym" w:semiHidden="1" w:unhideWhenUsed="1"/>
-    <w:lsdException w:name="HTML Address" w:semiHidden="1" w:unhideWhenUsed="1"/>
-    <w:lsdException w:name="HTML Cite" w:semiHidden="1" w:unhideWhenUsed="1"/>
-    <w:lsdException w:name="HTML Code" w:semiHidden="1" w:unhideWhenUsed="1"/>
-    <w:lsdException w:name="HTML Definition" w:semiHidden="1" w:unhideWhenUsed="1"/>
-    <w:lsdException w:name="HTML Keyboard" w:semiHidden="1" w:unhideWhenUsed="1"/>
-    <w:lsdException w:name="HTML Preformatted" w:semiHidden="1" w:unhideWhenUsed="1"/>
-    <w:lsdException w:name="HTML Sample" w:semiHidden="1" w:unhideWhenUsed="1"/>
-    <w:lsdException w:name="HTML Typewriter" w:semiHidden="1" w:unhideWhenUsed="1"/>
-    <w:lsdException w:name="HTML Variable" w:semiHidden="1" w:unhideWhenUsed="1"/>
-    <w:lsdException w:name="Normal Table" w:semiHidden="1" w:unhideWhenUsed="1"/>
-    <w:lsdException w:name="annotation subject" w:semiHidden="1" w:unhideWhenUsed="1"/>
-    <w:lsdException w:name="No List" w:semiHidden="1" w:unhideWhenUsed="1"/>
-    <w:lsdException w:name="Outline List 1" w:semiHidden="1" w:unhideWhenUsed="1"/>
-    <w:lsdException w:name="Outline List 2" w:semiHidden="1" w:unhideWhenUsed="1"/>
-    <w:lsdException w:name="Outline List 3" w:semiHidden="1" w:unhideWhenUsed="1"/>
-    <w:lsdException w:name="Table Simple 1" w:semiHidden="1" w:unhideWhenUsed="1"/>
-    <w:lsdException w:name="Table Simple 2" w:semiHidden="1" w:unhideWhenUsed="1"/>
-    <w:lsdException w:name="Table Simple 3" w:semiHidden="1" w:unhideWhenUsed="1"/>
-    <w:lsdException w:name="Table Classic 1" w:semiHidden="1" w:unhideWhenUsed="1"/>
-    <w:lsdException w:name="Table Classic 2" w:semiHidden="1" w:unhideWhenUsed="1"/>
-    <w:lsdException w:name="Table Classic 3" w:semiHidden="1" w:unhideWhenUsed="1"/>
-    <w:lsdException w:name="Table Classic 4" w:semiHidden="1" w:unhideWhenUsed="1"/>
-    <w:lsdException w:name="Table Colorful 1" w:semiHidden="1" w:unhideWhenUsed="1"/>
-    <w:lsdException w:name="Table Colorful 2" w:semiHidden="1" w:unhideWhenUsed="1"/>
-    <w:lsdException w:name="Table Colorful 3" w:semiHidden="1" w:unhideWhenUsed="1"/>
-    <w:lsdException w:name="Table Columns 1" w:semiHidden="1" w:unhideWhenUsed="1"/>
-    <w:lsdException w:name="Table Columns 2" w:semiHidden="1" w:unhideWhenUsed="1"/>
-    <w:lsdException w:name="Table Columns 3" w:semiHidden="1" w:unhideWhenUsed="1"/>
-    <w:lsdException w:name="Table Columns 4" w:semiHidden="1" w:unhideWhenUsed="1"/>
-    <w:lsdException w:name="Table Columns 5" w:semiHidden="1" w:unhideWhenUsed="1"/>
-    <w:lsdException w:name="Table Grid 1" w:semiHidden="1" w:unhideWhenUsed="1"/>
-    <w:lsdException w:name="Table Grid 2" w:semiHidden="1" w:unhideWhenUsed="1"/>
-    <w:lsdException w:name="Table Grid 3" w:semiHidden="1" w:unhideWhenUsed="1"/>
-    <w:lsdException w:name="Table Grid 4" w:semiHidden="1" w:unhideWhenUsed="1"/>
-    <w:lsdException w:name="Table Grid 5" w:semiHidden="1" w:unhideWhenUsed="1"/>
-    <w:lsdException w:name="Table Grid 6" w:semiHidden="1" w:unhideWhenUsed="1"/>
-    <w:lsdException w:name="Table Grid 7" w:semiHidden="1" w:unhideWhenUsed="1"/>
-    <w:lsdException w:name="Table Grid 8" w:semiHidden="1" w:unhideWhenUsed="1"/>
-    <w:lsdException w:name="Table List 1" w:semiHidden="1" w:unhideWhenUsed="1"/>
-    <w:lsdException w:name="Table List 2" w:semiHidden="1" w:unhideWhenUsed="1"/>
-    <w:lsdException w:name="Table List 3" w:semiHidden="1" w:unhideWhenUsed="1"/>
-    <w:lsdException w:name="Table List 4" w:semiHidden="1" w:unhideWhenUsed="1"/>
-    <w:lsdException w:name="Table List 5" w:semiHidden="1" w:unhideWhenUsed="1"/>
-    <w:lsdException w:name="Table List 6" w:semiHidden="1" w:unhideWhenUsed="1"/>
-    <w:lsdException w:name="Table List 7" w:semiHidden="1" w:unhideWhenUsed="1"/>
-    <w:lsdException w:name="Table List 8" w:semiHidden="1" w:unhideWhenUsed="1"/>
-    <w:lsdException w:name="Table 3D effects 1" w:semiHidden="1" w:unhideWhenUsed="1"/>
-    <w:lsdException w:name="Table 3D effects 2" w:semiHidden="1" w:unhideWhenUsed="1"/>
-    <w:lsdException w:name="Table 3D effects 3" w:semiHidden="1" w:unhideWhenUsed="1"/>
-    <w:lsdException w:name="Table Contemporary" w:semiHidden="1" w:unhideWhenUsed="1"/>
-    <w:lsdException w:name="Table Elegant" w:semiHidden="1" w:unhideWhenUsed="1"/>
-    <w:lsdException w:name="Table Professional" w:semiHidden="1" w:unhideWhenUsed="1"/>
-    <w:lsdException w:name="Table Subtle 1" w:semiHidden="1" w:unhideWhenUsed="1"/>
-    <w:lsdException w:name="Table Subtle 2" w:semiHidden="1" w:unhideWhenUsed="1"/>
-    <w:lsdException w:name="Table Web 1" w:semiHidden="1" w:unhideWhenUsed="1"/>
-    <w:lsdException w:name="Table Web 2" w:semiHidden="1" w:unhideWhenUsed="1"/>
-    <w:lsdException w:name="Table Web 3" w:semiHidden="1" w:unhideWhenUsed="1"/>
-    <w:lsdException w:name="Balloon Text" w:semiHidden="1" w:unhideWhenUsed="1"/>
-    <w:lsdException w:name="Table Grid" w:uiPriority="39"/>
-    <w:lsdException w:name="Table Theme" w:semiHidden="1" w:unhideWhenUsed="1"/>
-    <w:lsdException w:name="Placeholder Text" w:semiHidden="1"/>
-    <w:lsdException w:name="No Spacing" w:uiPriority="1" w:qFormat="1"/>
-    <w:lsdException w:name="Light Shading" w:uiPriority="60"/>
-    <w:lsdException w:name="Light List" w:uiPriority="61"/>
-    <w:lsdException w:name="Light Grid" w:uiPriority="62"/>
-    <w:lsdException w:name="Medium Shading 1" w:uiPriority="63"/>
-    <w:lsdException w:name="Medium Shading 2" w:uiPriority="64"/>
-    <w:lsdException w:name="Medium List 1" w:uiPriority="65"/>
-    <w:lsdException w:name="Medium List 2" w:uiPriority="66"/>
-    <w:lsdException w:name="Medium Grid 1" w:uiPriority="67"/>
-    <w:lsdException w:name="Medium Grid 2" w:uiPriority="68"/>
-    <w:lsdException w:name="Medium Grid 3" w:uiPriority="69"/>
-    <w:lsdException w:name="Dark List" w:uiPriority="70"/>
-    <w:lsdException w:name="Colorful Shading" w:uiPriority="71"/>
-    <w:lsdException w:name="Colorful List" w:uiPriority="72"/>
-    <w:lsdException w:name="Colorful Grid" w:uiPriority="73"/>
-    <w:lsdException w:name="Light Shading Accent 1" w:uiPriority="60"/>
-    <w:lsdException w:name="Light List Accent 1" w:uiPriority="61"/>
-    <w:lsdException w:name="Light Grid Accent 1" w:uiPriority="62"/>
-    <w:lsdException w:name="Medium Shading 1 Accent 1" w:uiPriority="63"/>
-    <w:lsdException w:name="Medium Shading 2 Accent 1" w:uiPriority="64"/>
-    <w:lsdException w:name="Medium List 1 Accent 1" w:uiPriority="65"/>
-    <w:lsdException w:name="Revision" w:semiHidden="1"/>
-    <w:lsdException w:name="List Paragraph" w:uiPriority="34" w:qFormat="1"/>
-    <w:lsdException w:name="Quote" w:uiPriority="29" w:qFormat="1"/>
-    <w:lsdException w:name="Intense Quote" w:uiPriority="30" w:qFormat="1"/>
-    <w:lsdException w:name="Medium List 2 Accent 1" w:uiPriority="66"/>
-    <w:lsdException w:name="Medium Grid 1 Accent 1" w:uiPriority="67"/>
-    <w:lsdException w:name="Medium Grid 2 Accent 1" w:uiPriority="68"/>
-    <w:lsdException w:name="Medium Grid 3 Accent 1" w:uiPriority="69"/>
-    <w:lsdException w:name="Dark List Accent 1" w:uiPriority="70"/>
-    <w:lsdException w:name="Colorful Shading Accent 1" w:uiPriority="71"/>
-    <w:lsdException w:name="Colorful List Accent 1" w:uiPriority="72"/>
-    <w:lsdException w:name="Colorful Grid Accent 1" w:uiPriority="73"/>
-    <w:lsdException w:name="Light Shading Accent 2" w:uiPriority="60"/>
-    <w:lsdException w:name="Light List Accent 2" w:uiPriority="61"/>
-    <w:lsdException w:name="Light Grid Accent 2" w:uiPriority="62"/>
-    <w:lsdException w:name="Medium Shading 1 Accent 2" w:uiPriority="63"/>
-    <w:lsdException w:name="Medium Shading 2 Accent 2" w:uiPriority="64"/>
-    <w:lsdException w:name="Medium List 1 Accent 2" w:uiPriority="65"/>
-    <w:lsdException w:name="Medium List 2 Accent 2" w:uiPriority="66"/>
-    <w:lsdException w:name="Medium Grid 1 Accent 2" w:uiPriority="67"/>
-    <w:lsdException w:name="Medium Grid 2 Accent 2" w:uiPriority="68"/>
-    <w:lsdException w:name="Medium Grid 3 Accent 2" w:uiPriority="69"/>
-    <w:lsdException w:name="Dark List Accent 2" w:uiPriority="70"/>
-    <w:lsdException w:name="Colorful Shading Accent 2" w:uiPriority="71"/>
-    <w:lsdException w:name="Colorful List Accent 2" w:uiPriority="72"/>
-    <w:lsdException w:name="Colorful Grid Accent 2" w:uiPriority="73"/>
-    <w:lsdException w:name="Light Shading Accent 3" w:uiPriority="60"/>
-    <w:lsdException w:name="Light List Accent 3" w:uiPriority="61"/>
-    <w:lsdException w:name="Light Grid Accent 3" w:uiPriority="62"/>
-    <w:lsdException w:name="Medium Shading 1 Accent 3" w:uiPriority="63"/>
-    <w:lsdException w:name="Medium Shading 2 Accent 3" w:uiPriority="64"/>
-    <w:lsdException w:name="Medium List 1 Accent 3" w:uiPriority="65"/>
-    <w:lsdException w:name="Medium List 2 Accent 3" w:uiPriority="66"/>
-    <w:lsdException w:name="Medium Grid 1 Accent 3" w:uiPriority="67"/>
-    <w:lsdException w:name="Medium Grid 2 Accent 3" w:uiPriority="68"/>
-    <w:lsdException w:name="Medium Grid 3 Accent 3" w:uiPriority="69"/>
-    <w:lsdException w:name="Dark List Accent 3" w:uiPriority="70"/>
-    <w:lsdException w:name="Colorful Shading Accent 3" w:uiPriority="71"/>
-    <w:lsdException w:name="Colorful List Accent 3" w:uiPriority="72"/>
-    <w:lsdException w:name="Colorful Grid Accent 3" w:uiPriority="73"/>
-    <w:lsdException w:name="Light Shading Accent 4" w:uiPriority="60"/>
-    <w:lsdException w:name="Light List Accent 4" w:uiPriority="61"/>
-    <w:lsdException w:name="Light Grid Accent 4" w:uiPriority="62"/>
-    <w:lsdException w:name="Medium Shading 1 Accent 4" w:uiPriority="63"/>
-    <w:lsdException w:name="Medium Shading 2 Accent 4" w:uiPriority="64"/>
-    <w:lsdException w:name="Medium List 1 Accent 4" w:uiPriority="65"/>
-    <w:lsdException w:name="Medium List 2 Accent 4" w:uiPriority="66"/>
-    <w:lsdException w:name="Medium Grid 1 Accent 4" w:uiPriority="67"/>
-    <w:lsdException w:name="Medium Grid 2 Accent 4" w:uiPriority="68"/>
-    <w:lsdException w:name="Medium Grid 3 Accent 4" w:uiPriority="69"/>
-    <w:lsdException w:name="Dark List Accent 4" w:uiPriority="70"/>
-    <w:lsdException w:name="Colorful Shading Accent 4" w:uiPriority="71"/>
-    <w:lsdException w:name="Colorful List Accent 4" w:uiPriority="72"/>
-    <w:lsdException w:name="Colorful Grid Accent 4" w:uiPriority="73"/>
-    <w:lsdException w:name="Light Shading Accent 5" w:uiPriority="60"/>
-    <w:lsdException w:name="Light List Accent 5" w:uiPriority="61"/>
-    <w:lsdException w:name="Light Grid Accent 5" w:uiPriority="62"/>
-    <w:lsdException w:name="Medium Shading 1 Accent 5" w:uiPriority="63"/>
-    <w:lsdException w:name="Medium Shading 2 Accent 5" w:uiPriority="64"/>
-    <w:lsdException w:name="Medium List 1 Accent 5" w:uiPriority="65"/>
-    <w:lsdException w:name="Medium List 2 Accent 5" w:uiPriority="66"/>
-    <w:lsdException w:name="Medium Grid 1 Accent 5" w:uiPriority="67"/>
-    <w:lsdException w:name="Medium Grid 2 Accent 5" w:uiPriority="68"/>
-    <w:lsdException w:name="Medium Grid 3 Accent 5" w:uiPriority="69"/>
-    <w:lsdException w:name="Dark List Accent 5" w:uiPriority="70"/>
-    <w:lsdException w:name="Colorful Shading Accent 5" w:uiPriority="71"/>
-    <w:lsdException w:name="Colorful List Accent 5" w:uiPriority="72"/>
-    <w:lsdException w:name="Colorful Grid Accent 5" w:uiPriority="73"/>
-    <w:lsdException w:name="Light Shading Accent 6" w:uiPriority="60"/>
-    <w:lsdException w:name="Light List Accent 6" w:uiPriority="61"/>
-    <w:lsdException w:name="Light Grid Accent 6" w:uiPriority="62"/>
-    <w:lsdException w:name="Medium Shading 1 Accent 6" w:uiPriority="63"/>
-    <w:lsdException w:name="Medium Shading 2 Accent 6" w:uiPriority="64"/>
-    <w:lsdException w:name="Medium List 1 Accent 6" w:uiPriority="65"/>
-    <w:lsdException w:name="Medium List 2 Accent 6" w:uiPriority="66"/>
-    <w:lsdException w:name="Medium Grid 1 Accent 6" w:uiPriority="67"/>
-    <w:lsdException w:name="Medium Grid 2 Accent 6" w:uiPriority="68"/>
-    <w:lsdException w:name="Medium Grid 3 Accent 6" w:uiPriority="69"/>
-    <w:lsdException w:name="Dark List Accent 6" w:uiPriority="70"/>
-    <w:lsdException w:name="Colorful Shading Accent 6" w:uiPriority="71"/>
-    <w:lsdException w:name="Colorful List Accent 6" w:uiPriority="72"/>
-    <w:lsdException w:name="Colorful Grid Accent 6" w:uiPriority="73"/>
-    <w:lsdException w:name="Subtle Emphasis" w:uiPriority="19" w:qFormat="1"/>
-    <w:lsdException w:name="Intense Emphasis" w:uiPriority="21" w:qFormat="1"/>
-    <w:lsdException w:name="Subtle Reference" w:uiPriority="31" w:qFormat="1"/>
-    <w:lsdException w:name="Intense Reference" w:uiPriority="32" w:qFormat="1"/>
-    <w:lsdException w:name="Book Title" w:uiPriority="33" w:qFormat="1"/>
-    <w:lsdException w:name="Bibliography" w:semiHidden="1" w:uiPriority="37" w:unhideWhenUsed="1"/>
-    <w:lsdException w:name="TOC Heading" w:semiHidden="1" w:uiPriority="39" w:unhideWhenUsed="1" w:qFormat="1"/>
-    <w:lsdException w:name="Plain Table 1" w:uiPriority="41"/>
-    <w:lsdException w:name="Plain Table 2" w:uiPriority="42"/>
-    <w:lsdException w:name="Plain Table 3" w:uiPriority="43"/>
-    <w:lsdException w:name="Plain Table 4" w:uiPriority="44"/>
-    <w:lsdException w:name="Plain Table 5" w:uiPriority="45"/>
-    <w:lsdException w:name="Grid Table Light" w:uiPriority="40"/>
-    <w:lsdException w:name="Grid Table 1 Light" w:uiPriority="46"/>
-    <w:lsdException w:name="Grid Table 2" w:uiPriority="47"/>
-    <w:lsdException w:name="Grid Table 3" w:uiPriority="48"/>
-    <w:lsdException w:name="Grid Table 4" w:uiPriority="49"/>
-    <w:lsdException w:name="Grid Table 5 Dark" w:uiPriority="50"/>
-    <w:lsdException w:name="Grid Table 6 Colorful" w:uiPriority="51"/>
-    <w:lsdException w:name="Grid Table 7 Colorful" w:uiPriority="52"/>
-    <w:lsdException w:name="Grid Table 1 Light Accent 1" w:uiPriority="46"/>
-    <w:lsdException w:name="Grid Table 2 Accent 1" w:uiPriority="47"/>
-    <w:lsdException w:name="Grid Table 3 Accent 1" w:uiPriority="48"/>
-    <w:lsdException w:name="Grid Table 4 Accent 1" w:uiPriority="49"/>
-    <w:lsdException w:name="Grid Table 5 Dark Accent 1" w:uiPriority="50"/>
-    <w:lsdException w:name="Grid Table 6 Colorful Accent 1" w:uiPriority="51"/>
-    <w:lsdException w:name="Grid Table 7 Colorful Accent 1" w:uiPriority="52"/>
-    <w:lsdException w:name="Grid Table 1 Light Accent 2" w:uiPriority="46"/>
-    <w:lsdException w:name="Grid Table 2 Accent 2" w:uiPriority="47"/>
-    <w:lsdException w:name="Grid Table 3 Accent 2" w:uiPriority="48"/>
-    <w:lsdException w:name="Grid Table 4 Accent 2" w:uiPriority="49"/>
-    <w:lsdException w:name="Grid Table 5 Dark Accent 2" w:uiPriority="50"/>
-    <w:lsdException w:name="Grid Table 6 Colorful Accent 2" w:uiPriority="51"/>
-    <w:lsdException w:name="Grid Table 7 Colorful Accent 2" w:uiPriority="52"/>
-    <w:lsdException w:name="Grid Table 1 Light Accent 3" w:uiPriority="46"/>
-    <w:lsdException w:name="Grid Table 2 Accent 3" w:uiPriority="47"/>
-    <w:lsdException w:name="Grid Table 3 Accent 3" w:uiPriority="48"/>
-    <w:lsdException w:name="Grid Table 4 Accent 3" w:uiPriority="49"/>
-    <w:lsdException w:name="Grid Table 5 Dark Accent 3" w:uiPriority="50"/>
-    <w:lsdException w:name="Grid Table 6 Colorful Accent 3" w:uiPriority="51"/>
-    <w:lsdException w:name="Grid Table 7 Colorful Accent 3" w:uiPriority="52"/>
-    <w:lsdException w:name="Grid Table 1 Light Accent 4" w:uiPriority="46"/>
-    <w:lsdException w:name="Grid Table 2 Accent 4" w:uiPriority="47"/>
-    <w:lsdException w:name="Grid Table 3 Accent 4" w:uiPriority="48"/>
-    <w:lsdException w:name="Grid Table 4 Accent 4" w:uiPriority="49"/>
-    <w:lsdException w:name="Grid Table 5 Dark Accent 4" w:uiPriority="50"/>
-    <w:lsdException w:name="Grid Table 6 Colorful Accent 4" w:uiPriority="51"/>
-    <w:lsdException w:name="Grid Table 7 Colorful Accent 4" w:uiPriority="52"/>
-    <w:lsdException w:name="Grid Table 1 Light Accent 5" w:uiPriority="46"/>
-    <w:lsdException w:name="Grid Table 2 Accent 5" w:uiPriority="47"/>
-    <w:lsdException w:name="Grid Table 3 Accent 5" w:uiPriority="48"/>
-    <w:lsdException w:name="Grid Table 4 Accent 5" w:uiPriority="49"/>
-    <w:lsdException w:name="Grid Table 5 Dark Accent 5" w:uiPriority="50"/>
-    <w:lsdException w:name="Grid Table 6 Colorful Accent 5" w:uiPriority="51"/>
-    <w:lsdException w:name="Grid Table 7 Colorful Accent 5" w:uiPriority="52"/>
-    <w:lsdException w:name="Grid Table 1 Light Accent 6" w:uiPriority="46"/>
-    <w:lsdException w:name="Grid Table 2 Accent 6" w:uiPriority="47"/>
-    <w:lsdException w:name="Grid Table 3 Accent 6" w:uiPriority="48"/>
-    <w:lsdException w:name="Grid Table 4 Accent 6" w:uiPriority="49"/>
-    <w:lsdException w:name="Grid Table 5 Dark Accent 6" w:uiPriority="50"/>
-    <w:lsdException w:name="Grid Table 6 Colorful Accent 6" w:uiPriority="51"/>
-    <w:lsdException w:name="Grid Table 7 Colorful Accent 6" w:uiPriority="52"/>
-    <w:lsdException w:name="List Table 1 Light" w:uiPriority="46"/>
-    <w:lsdException w:name="List Table 2" w:uiPriority="47"/>
-    <w:lsdException w:name="List Table 3" w:uiPriority="48"/>
-    <w:lsdException w:name="List Table 4" w:uiPriority="49"/>
-    <w:lsdException w:name="List Table 5 Dark" w:uiPriority="50"/>
-    <w:lsdException w:name="List Table 6 Colorful" w:uiPriority="51"/>
-    <w:lsdException w:name="List Table 7 Colorful" w:uiPriority="52"/>
-    <w:lsdException w:name="List Table 1 Light Accent 1" w:uiPriority="46"/>
-    <w:lsdException w:name="List Table 2 Accent 1" w:uiPriority="47"/>
-    <w:lsdException w:name="List Table 3 Accent 1" w:uiPriority="48"/>
-    <w:lsdException w:name="List Table 4 Accent 1" w:uiPriority="49"/>
-    <w:lsdException w:name="List Table 5 Dark Accent 1" w:uiPriority="50"/>
-    <w:lsdException w:name="List Table 6 Colorful Accent 1" w:uiPriority="51"/>
-    <w:lsdException w:name="List Table 7 Colorful Accent 1" w:uiPriority="52"/>
-    <w:lsdException w:name="List Table 1 Light Accent 2" w:uiPriority="46"/>
-    <w:lsdException w:name="List Table 2 Accent 2" w:uiPriority="47"/>
-    <w:lsdException w:name="List Table 3 Accent 2" w:uiPriority="48"/>
-    <w:lsdException w:name="List Table 4 Accent 2" w:uiPriority="49"/>
-    <w:lsdException w:name="List Table 5 Dark Accent 2" w:uiPriority="50"/>
-    <w:lsdException w:name="List Table 6 Colorful Accent 2" w:uiPriority="51"/>
-    <w:lsdException w:name="List Table 7 Colorful Accent 2" w:uiPriority="52"/>
-    <w:lsdException w:name="List Table 1 Light Accent 3" w:uiPriority="46"/>
-    <w:lsdException w:name="List Table 2 Accent 3" w:uiPriority="47"/>
-    <w:lsdException w:name="List Table 3 Accent 3" w:uiPriority="48"/>
-    <w:lsdException w:name="List Table 4 Accent 3" w:uiPriority="49"/>
-    <w:lsdException w:name="List Table 5 Dark Accent 3" w:uiPriority="50"/>
-    <w:lsdException w:name="List Table 6 Colorful Accent 3" w:uiPriority="51"/>
-    <w:lsdException w:name="List Table 7 Colorful Accent 3" w:uiPriority="52"/>
-    <w:lsdException w:name="List Table 1 Light Accent 4" w:uiPriority="46"/>
-    <w:lsdException w:name="List Table 2 Accent 4" w:uiPriority="47"/>
-    <w:lsdException w:name="List Table 3 Accent 4" w:uiPriority="48"/>
-    <w:lsdException w:name="List Table 4 Accent 4" w:uiPriority="49"/>
-    <w:lsdException w:name="List Table 5 Dark Accent 4" w:uiPriority="50"/>
-    <w:lsdException w:name="List Table 6 Colorful Accent 4" w:uiPriority="51"/>
-    <w:lsdException w:name="List Table 7 Colorful Accent 4" w:uiPriority="52"/>
-    <w:lsdException w:name="List Table 1 Light Accent 5" w:uiPriority="46"/>
-    <w:lsdException w:name="List Table 2 Accent 5" w:uiPriority="47"/>
-    <w:lsdException w:name="List Table 3 Accent 5" w:uiPriority="48"/>
-    <w:lsdException w:name="List Table 4 Accent 5" w:uiPriority="49"/>
-    <w:lsdException w:name="List Table 5 Dark Accent 5" w:uiPriority="50"/>
-    <w:lsdException w:name="List Table 6 Colorful Accent 5" w:uiPriority="51"/>
-    <w:lsdException w:name="List Table 7 Colorful Accent 5" w:uiPriority="52"/>
-    <w:lsdException w:name="List Table 1 Light Accent 6" w:uiPriority="46"/>
-    <w:lsdException w:name="List Table 2 Accent 6" w:uiPriority="47"/>
-    <w:lsdException w:name="List Table 3 Accent 6" w:uiPriority="48"/>
-    <w:lsdException w:name="List Table 4 Accent 6" w:uiPriority="49"/>
-    <w:lsdException w:name="List Table 5 Dark Accent 6" w:uiPriority="50"/>
-    <w:lsdException w:name="List Table 6 Colorful Accent 6" w:uiPriority="51"/>
-    <w:lsdException w:name="List Table 7 Colorful Accent 6" w:uiPriority="52"/>
-    <w:lsdException w:name="Mention" w:semiHidden="1" w:unhideWhenUsed="1"/>
-    <w:lsdException w:name="Smart Hyperlink" w:semiHidden="1" w:unhideWhenUsed="1"/>
-    <w:lsdException w:name="Hashtag" w:semiHidden="1" w:unhideWhenUsed="1"/>
-    <w:lsdException w:name="Unresolved Mention" w:semiHidden="1" w:unhideWhenUsed="1"/>
-    <w:lsdException w:name="Smart Link" w:semiHidden="1" w:unhideWhenUsed="1"/>
+  <w:latentStyles w:defLockedState="0" w:defUIPriority="99" w:defSemiHidden="1" w:defUnhideWhenUsed="1" w:defQFormat="0" w:count="267">
+    <w:lsdException w:name="Normal" w:semiHidden="0" w:uiPriority="0" w:unhideWhenUsed="0" w:qFormat="1"/>
+    <w:lsdException w:name="heading 1" w:semiHidden="0" w:uiPriority="9" w:unhideWhenUsed="0" w:qFormat="1"/>
+    <w:lsdException w:name="heading 2" w:uiPriority="9" w:qFormat="1"/>
+    <w:lsdException w:name="heading 3" w:uiPriority="9" w:qFormat="1"/>
+    <w:lsdException w:name="heading 4" w:uiPriority="9" w:qFormat="1"/>
+    <w:lsdException w:name="heading 5" w:uiPriority="9" w:qFormat="1"/>
+    <w:lsdException w:name="heading 6" w:uiPriority="9" w:qFormat="1"/>
+    <w:lsdException w:name="heading 7" w:uiPriority="9" w:qFormat="1"/>
+    <w:lsdException w:name="heading 8" w:uiPriority="9" w:qFormat="1"/>
+    <w:lsdException w:name="heading 9" w:uiPriority="9" w:qFormat="1"/>
+    <w:lsdException w:name="toc 1" w:uiPriority="39"/>
+    <w:lsdException w:name="toc 2" w:uiPriority="39"/>
+    <w:lsdException w:name="toc 3" w:uiPriority="39"/>
+    <w:lsdException w:name="toc 4" w:uiPriority="39"/>
+    <w:lsdException w:name="toc 5" w:uiPriority="39"/>
+    <w:lsdException w:name="toc 6" w:uiPriority="39"/>
+    <w:lsdException w:name="toc 7" w:uiPriority="39"/>
+    <w:lsdException w:name="toc 8" w:uiPriority="39"/>
+    <w:lsdException w:name="toc 9" w:uiPriority="39"/>
+    <w:lsdException w:name="caption" w:uiPriority="35" w:qFormat="1"/>
+    <w:lsdException w:name="Title" w:semiHidden="0" w:uiPriority="10" w:unhideWhenUsed="0" w:qFormat="1"/>
+    <w:lsdException w:name="Default Paragraph Font" w:uiPriority="1"/>
+    <w:lsdException w:name="Subtitle" w:semiHidden="0" w:uiPriority="11" w:unhideWhenUsed="0" w:qFormat="1"/>
+    <w:lsdException w:name="Strong" w:semiHidden="0" w:uiPriority="22" w:unhideWhenUsed="0" w:qFormat="1"/>
+    <w:lsdException w:name="Emphasis" w:semiHidden="0" w:uiPriority="20" w:unhideWhenUsed="0" w:qFormat="1"/>
+    <w:lsdException w:name="Table Grid" w:semiHidden="0" w:uiPriority="39" w:unhideWhenUsed="0"/>
+    <w:lsdException w:name="Placeholder Text" w:unhideWhenUsed="0"/>
+    <w:lsdException w:name="No Spacing" w:semiHidden="0" w:uiPriority="1" w:unhideWhenUsed="0" w:qFormat="1"/>
+    <w:lsdException w:name="Light Shading" w:semiHidden="0" w:uiPriority="60" w:unhideWhenUsed="0"/>
+    <w:lsdException w:name="Light List" w:semiHidden="0" w:uiPriority="61" w:unhideWhenUsed="0"/>
+    <w:lsdException w:name="Light Grid" w:semiHidden="0" w:uiPriority="62" w:unhideWhenUsed="0"/>
+    <w:lsdException w:name="Medium Shading 1" w:semiHidden="0" w:uiPriority="63" w:unhideWhenUsed="0"/>
+    <w:lsdException w:name="Medium Shading 2" w:semiHidden="0" w:uiPriority="64" w:unhideWhenUsed="0"/>
+    <w:lsdException w:name="Medium List 1" w:semiHidden="0" w:uiPriority="65" w:unhideWhenUsed="0"/>
+    <w:lsdException w:name="Medium List 2" w:semiHidden="0" w:uiPriority="66" w:unhideWhenUsed="0"/>
+    <w:lsdException w:name="Medium Grid 1" w:semiHidden="0" w:uiPriority="67" w:unhideWhenUsed="0"/>
+    <w:lsdException w:name="Medium Grid 2" w:semiHidden="0" w:uiPriority="68" w:unhideWhenUsed="0"/>
+    <w:lsdException w:name="Medium Grid 3" w:semiHidden="0" w:uiPriority="69" w:unhideWhenUsed="0"/>
+    <w:lsdException w:name="Dark List" w:semiHidden="0" w:uiPriority="70" w:unhideWhenUsed="0"/>
+    <w:lsdException w:name="Colorful Shading" w:semiHidden="0" w:uiPriority="71" w:unhideWhenUsed="0"/>
+    <w:lsdException w:name="Colorful List" w:semiHidden="0" w:uiPriority="72" w:unhideWhenUsed="0"/>
+    <w:lsdException w:name="Colorful Grid" w:semiHidden="0" w:uiPriority="73" w:unhideWhenUsed="0"/>
+    <w:lsdException w:name="Light Shading Accent 1" w:semiHidden="0" w:uiPriority="60" w:unhideWhenUsed="0"/>
+    <w:lsdException w:name="Light List Accent 1" w:semiHidden="0" w:uiPriority="61" w:unhideWhenUsed="0"/>
+    <w:lsdException w:name="Light Grid Accent 1" w:semiHidden="0" w:uiPriority="62" w:unhideWhenUsed="0"/>
+    <w:lsdException w:name="Medium Shading 1 Accent 1" w:semiHidden="0" w:uiPriority="63" w:unhideWhenUsed="0"/>
+    <w:lsdException w:name="Medium Shading 2 Accent 1" w:semiHidden="0" w:uiPriority="64" w:unhideWhenUsed="0"/>
+    <w:lsdException w:name="Medium List 1 Accent 1" w:semiHidden="0" w:uiPriority="65" w:unhideWhenUsed="0"/>
+    <w:lsdException w:name="Revision" w:unhideWhenUsed="0"/>
+    <w:lsdException w:name="List Paragraph" w:semiHidden="0" w:uiPriority="34" w:unhideWhenUsed="0" w:qFormat="1"/>
+    <w:lsdException w:name="Quote" w:semiHidden="0" w:uiPriority="29" w:unhideWhenUsed="0" w:qFormat="1"/>
+    <w:lsdException w:name="Intense Quote" w:semiHidden="0" w:uiPriority="30" w:unhideWhenUsed="0" w:qFormat="1"/>
+    <w:lsdException w:name="Medium List 2 Accent 1" w:semiHidden="0" w:uiPriority="66" w:unhideWhenUsed="0"/>
+    <w:lsdException w:name="Medium Grid 1 Accent 1" w:semiHidden="0" w:uiPriority="67" w:unhideWhenUsed="0"/>
+    <w:lsdException w:name="Medium Grid 2 Accent 1" w:semiHidden="0" w:uiPriority="68" w:unhideWhenUsed="0"/>
+    <w:lsdException w:name="Medium Grid 3 Accent 1" w:semiHidden="0" w:uiPriority="69" w:unhideWhenUsed="0"/>
+    <w:lsdException w:name="Dark List Accent 1" w:semiHidden="0" w:uiPriority="70" w:unhideWhenUsed="0"/>
+    <w:lsdException w:name="Colorful Shading Accent 1" w:semiHidden="0" w:uiPriority="71" w:unhideWhenUsed="0"/>
+    <w:lsdException w:name="Colorful List Accent 1" w:semiHidden="0" w:uiPriority="72" w:unhideWhenUsed="0"/>
+    <w:lsdException w:name="Colorful Grid Accent 1" w:semiHidden="0" w:uiPriority="73" w:unhideWhenUsed="0"/>
+    <w:lsdException w:name="Light Shading Accent 2" w:semiHidden="0" w:uiPriority="60" w:unhideWhenUsed="0"/>
+    <w:lsdException w:name="Light List Accent 2" w:semiHidden="0" w:uiPriority="61" w:unhideWhenUsed="0"/>
+    <w:lsdException w:name="Light Grid Accent 2" w:semiHidden="0" w:uiPriority="62" w:unhideWhenUsed="0"/>
+    <w:lsdException w:name="Medium Shading 1 Accent 2" w:semiHidden="0" w:uiPriority="63" w:unhideWhenUsed="0"/>
+    <w:lsdException w:name="Medium Shading 2 Accent 2" w:semiHidden="0" w:uiPriority="64" w:unhideWhenUsed="0"/>
+    <w:lsdException w:name="Medium List 1 Accent 2" w:semiHidden="0" w:uiPriority="65" w:unhideWhenUsed="0"/>
+    <w:lsdException w:name="Medium List 2 Accent 2" w:semiHidden="0" w:uiPriority="66" w:unhideWhenUsed="0"/>
+    <w:lsdException w:name="Medium Grid 1 Accent 2" w:semiHidden="0" w:uiPriority="67" w:unhideWhenUsed="0"/>
+    <w:lsdException w:name="Medium Grid 2 Accent 2" w:semiHidden="0" w:uiPriority="68" w:unhideWhenUsed="0"/>
+    <w:lsdException w:name="Medium Grid 3 Accent 2" w:semiHidden="0" w:uiPriority="69" w:unhideWhenUsed="0"/>
+    <w:lsdException w:name="Dark List Accent 2" w:semiHidden="0" w:uiPriority="70" w:unhideWhenUsed="0"/>
+    <w:lsdException w:name="Colorful Shading Accent 2" w:semiHidden="0" w:uiPriority="71" w:unhideWhenUsed="0"/>
+    <w:lsdException w:name="Colorful List Accent 2" w:semiHidden="0" w:uiPriority="72" w:unhideWhenUsed="0"/>
+    <w:lsdException w:name="Colorful Grid Accent 2" w:semiHidden="0" w:uiPriority="73" w:unhideWhenUsed="0"/>
+    <w:lsdException w:name="Light Shading Accent 3" w:semiHidden="0" w:uiPriority="60" w:unhideWhenUsed="0"/>
+    <w:lsdException w:name="Light List Accent 3" w:semiHidden="0" w:uiPriority="61" w:unhideWhenUsed="0"/>
+    <w:lsdException w:name="Light Grid Accent 3" w:semiHidden="0" w:uiPriority="62" w:unhideWhenUsed="0"/>
+    <w:lsdException w:name="Medium Shading 1 Accent 3" w:semiHidden="0" w:uiPriority="63" w:unhideWhenUsed="0"/>
+    <w:lsdException w:name="Medium Shading 2 Accent 3" w:semiHidden="0" w:uiPriority="64" w:unhideWhenUsed="0"/>
+    <w:lsdException w:name="Medium List 1 Accent 3" w:semiHidden="0" w:uiPriority="65" w:unhideWhenUsed="0"/>
+    <w:lsdException w:name="Medium List 2 Accent 3" w:semiHidden="0" w:uiPriority="66" w:unhideWhenUsed="0"/>
+    <w:lsdException w:name="Medium Grid 1 Accent 3" w:semiHidden="0" w:uiPriority="67" w:unhideWhenUsed="0"/>
+    <w:lsdException w:name="Medium Grid 2 Accent 3" w:semiHidden="0" w:uiPriority="68" w:unhideWhenUsed="0"/>
+    <w:lsdException w:name="Medium Grid 3 Accent 3" w:semiHidden="0" w:uiPriority="69" w:unhideWhenUsed="0"/>
+    <w:lsdException w:name="Dark List Accent 3" w:semiHidden="0" w:uiPriority="70" w:unhideWhenUsed="0"/>
+    <w:lsdException w:name="Colorful Shading Accent 3" w:semiHidden="0" w:uiPriority="71" w:unhideWhenUsed="0"/>
+    <w:lsdException w:name="Colorful List Accent 3" w:semiHidden="0" w:uiPriority="72" w:unhideWhenUsed="0"/>
+    <w:lsdException w:name="Colorful Grid Accent 3" w:semiHidden="0" w:uiPriority="73" w:unhideWhenUsed="0"/>
+    <w:lsdException w:name="Light Shading Accent 4" w:semiHidden="0" w:uiPriority="60" w:unhideWhenUsed="0"/>
+    <w:lsdException w:name="Light List Accent 4" w:semiHidden="0" w:uiPriority="61" w:unhideWhenUsed="0"/>
+    <w:lsdException w:name="Light Grid Accent 4" w:semiHidden="0" w:uiPriority="62" w:unhideWhenUsed="0"/>
+    <w:lsdException w:name="Medium Shading 1 Accent 4" w:semiHidden="0" w:uiPriority="63" w:unhideWhenUsed="0"/>
+    <w:lsdException w:name="Medium Shading 2 Accent 4" w:semiHidden="0" w:uiPriority="64" w:unhideWhenUsed="0"/>
+    <w:lsdException w:name="Medium List 1 Accent 4" w:semiHidden="0" w:uiPriority="65" w:unhideWhenUsed="0"/>
+    <w:lsdException w:name="Medium List 2 Accent 4" w:semiHidden="0" w:uiPriority="66" w:unhideWhenUsed="0"/>
+    <w:lsdException w:name="Medium Grid 1 Accent 4" w:semiHidden="0" w:uiPriority="67" w:unhideWhenUsed="0"/>
+    <w:lsdException w:name="Medium Grid 2 Accent 4" w:semiHidden="0" w:uiPriority="68" w:unhideWhenUsed="0"/>
+    <w:lsdException w:name="Medium Grid 3 Accent 4" w:semiHidden="0" w:uiPriority="69" w:unhideWhenUsed="0"/>
+    <w:lsdException w:name="Dark List Accent 4" w:semiHidden="0" w:uiPriority="70" w:unhideWhenUsed="0"/>
+    <w:lsdException w:name="Colorful Shading Accent 4" w:semiHidden="0" w:uiPriority="71" w:unhideWhenUsed="0"/>
+    <w:lsdException w:name="Colorful List Accent 4" w:semiHidden="0" w:uiPriority="72" w:unhideWhenUsed="0"/>
+    <w:lsdException w:name="Colorful Grid Accent 4" w:semiHidden="0" w:uiPriority="73" w:unhideWhenUsed="0"/>
+    <w:lsdException w:name="Light Shading Accent 5" w:semiHidden="0" w:uiPriority="60" w:unhideWhenUsed="0"/>
+    <w:lsdException w:name="Light List Accent 5" w:semiHidden="0" w:uiPriority="61" w:unhideWhenUsed="0"/>
+    <w:lsdException w:name="Light Grid Accent 5" w:semiHidden="0" w:uiPriority="62" w:unhideWhenUsed="0"/>
+    <w:lsdException w:name="Medium Shading 1 Accent 5" w:semiHidden="0" w:uiPriority="63" w:unhideWhenUsed="0"/>
+    <w:lsdException w:name="Medium Shading 2 Accent 5" w:semiHidden="0" w:uiPriority="64" w:unhideWhenUsed="0"/>
+    <w:lsdException w:name="Medium List 1 Accent 5" w:semiHidden="0" w:uiPriority="65" w:unhideWhenUsed="0"/>
+    <w:lsdException w:name="Medium List 2 Accent 5" w:semiHidden="0" w:uiPriority="66" w:unhideWhenUsed="0"/>
+    <w:lsdException w:name="Medium Grid 1 Accent 5" w:semiHidden="0" w:uiPriority="67" w:unhideWhenUsed="0"/>
+    <w:lsdException w:name="Medium Grid 2 Accent 5" w:semiHidden="0" w:uiPriority="68" w:unhideWhenUsed="0"/>
+    <w:lsdException w:name="Medium Grid 3 Accent 5" w:semiHidden="0" w:uiPriority="69" w:unhideWhenUsed="0"/>
+    <w:lsdException w:name="Dark List Accent 5" w:semiHidden="0" w:uiPriority="70" w:unhideWhenUsed="0"/>
+    <w:lsdException w:name="Colorful Shading Accent 5" w:semiHidden="0" w:uiPriority="71" w:unhideWhenUsed="0"/>
+    <w:lsdException w:name="Colorful List Accent 5" w:semiHidden="0" w:uiPriority="72" w:unhideWhenUsed="0"/>
+    <w:lsdException w:name="Colorful Grid Accent 5" w:semiHidden="0" w:uiPriority="73" w:unhideWhenUsed="0"/>
+    <w:lsdException w:name="Light Shading Accent 6" w:semiHidden="0" w:uiPriority="60" w:unhideWhenUsed="0"/>
+    <w:lsdException w:name="Light List Accent 6" w:semiHidden="0" w:uiPriority="61" w:unhideWhenUsed="0"/>
+    <w:lsdException w:name="Light Grid Accent 6" w:semiHidden="0" w:uiPriority="62" w:unhideWhenUsed="0"/>
+    <w:lsdException w:name="Medium Shading 1 Accent 6" w:semiHidden="0" w:uiPriority="63" w:unhideWhenUsed="0"/>
+    <w:lsdException w:name="Medium Shading 2 Accent 6" w:semiHidden="0" w:uiPriority="64" w:unhideWhenUsed="0"/>
+    <w:lsdException w:name="Medium List 1 Accent 6" w:semiHidden="0" w:uiPriority="65" w:unhideWhenUsed="0"/>
+    <w:lsdException w:name="Medium List 2 Accent 6" w:semiHidden="0" w:uiPriority="66" w:unhideWhenUsed="0"/>
+    <w:lsdException w:name="Medium Grid 1 Accent 6" w:semiHidden="0" w:uiPriority="67" w:unhideWhenUsed="0"/>
+    <w:lsdException w:name="Medium Grid 2 Accent 6" w:semiHidden="0" w:uiPriority="68" w:unhideWhenUsed="0"/>
+    <w:lsdException w:name="Medium Grid 3 Accent 6" w:semiHidden="0" w:uiPriority="69" w:unhideWhenUsed="0"/>
+    <w:lsdException w:name="Dark List Accent 6" w:semiHidden="0" w:uiPriority="70" w:unhideWhenUsed="0"/>
+    <w:lsdException w:name="Colorful Shading Accent 6" w:semiHidden="0" w:uiPriority="71" w:unhideWhenUsed="0"/>
+    <w:lsdException w:name="Colorful List Accent 6" w:semiHidden="0" w:uiPriority="72" w:unhideWhenUsed="0"/>
+    <w:lsdException w:name="Colorful Grid Accent 6" w:semiHidden="0" w:uiPriority="73" w:unhideWhenUsed="0"/>
+    <w:lsdException w:name="Subtle Emphasis" w:semiHidden="0" w:uiPriority="19" w:unhideWhenUsed="0" w:qFormat="1"/>
+    <w:lsdException w:name="Intense Emphasis" w:semiHidden="0" w:uiPriority="21" w:unhideWhenUsed="0" w:qFormat="1"/>
+    <w:lsdException w:name="Subtle Reference" w:semiHidden="0" w:uiPriority="31" w:unhideWhenUsed="0" w:qFormat="1"/>
+    <w:lsdException w:name="Intense Reference" w:semiHidden="0" w:uiPriority="32" w:unhideWhenUsed="0" w:qFormat="1"/>
+    <w:lsdException w:name="Book Title" w:semiHidden="0" w:uiPriority="33" w:unhideWhenUsed="0" w:qFormat="1"/>
+    <w:lsdException w:name="Bibliography" w:uiPriority="37"/>
+    <w:lsdException w:name="TOC Heading" w:uiPriority="39" w:qFormat="1"/>
   </w:latentStyles>
   <w:style w:type="paragraph" w:default="1" w:styleId="Normal">
     <w:name w:val="Normal"/>
@@ -8229,6 +7514,7 @@
       <w:spacing w:after="0" w:line="240" w:lineRule="auto"/>
     </w:pPr>
     <w:tblPr>
+      <w:tblInd w:w="0" w:type="dxa"/>
       <w:tblBorders>
         <w:top w:val="single" w:sz="4" w:space="0" w:color="auto"/>
         <w:left w:val="single" w:sz="4" w:space="0" w:color="auto"/>
@@ -8237,6 +7523,12 @@
         <w:insideH w:val="single" w:sz="4" w:space="0" w:color="auto"/>
         <w:insideV w:val="single" w:sz="4" w:space="0" w:color="auto"/>
       </w:tblBorders>
+      <w:tblCellMar>
+        <w:top w:w="0" w:type="dxa"/>
+        <w:left w:w="108" w:type="dxa"/>
+        <w:bottom w:w="0" w:type="dxa"/>
+        <w:right w:w="108" w:type="dxa"/>
+      </w:tblCellMar>
     </w:tblPr>
   </w:style>
   <w:style w:type="paragraph" w:styleId="HTMLPreformatted">
@@ -8313,6 +7605,848 @@
     <w:uiPriority w:val="99"/>
     <w:rsid w:val="006D06F8"/>
   </w:style>
+  <w:style w:type="paragraph" w:styleId="BalloonText">
+    <w:name w:val="Balloon Text"/>
+    <w:basedOn w:val="Normal"/>
+    <w:link w:val="BalloonTextChar"/>
+    <w:uiPriority w:val="99"/>
+    <w:semiHidden/>
+    <w:unhideWhenUsed/>
+    <w:rsid w:val="003B4726"/>
+    <w:pPr>
+      <w:spacing w:after="0" w:line="240" w:lineRule="auto"/>
+    </w:pPr>
+    <w:rPr>
+      <w:rFonts w:ascii="Tahoma" w:hAnsi="Tahoma" w:cs="Tahoma"/>
+      <w:sz w:val="16"/>
+      <w:szCs w:val="16"/>
+    </w:rPr>
+  </w:style>
+  <w:style w:type="character" w:customStyle="1" w:styleId="BalloonTextChar">
+    <w:name w:val="Balloon Text Char"/>
+    <w:basedOn w:val="DefaultParagraphFont"/>
+    <w:link w:val="BalloonText"/>
+    <w:uiPriority w:val="99"/>
+    <w:semiHidden/>
+    <w:rsid w:val="003B4726"/>
+    <w:rPr>
+      <w:rFonts w:ascii="Tahoma" w:hAnsi="Tahoma" w:cs="Tahoma"/>
+      <w:sz w:val="16"/>
+      <w:szCs w:val="16"/>
+    </w:rPr>
+  </w:style>
+</w:styles>
+</file>
+
+<file path=word/stylesWithEffects.xml><?xml version="1.0" encoding="utf-8"?>
+<w:styles xmlns:wpc="http://schemas.microsoft.com/office/word/2010/wordprocessingCanvas" xmlns:mc="http://schemas.openxmlformats.org/markup-compatibility/2006" xmlns:o="urn:schemas-microsoft-com:office:office" xmlns:r="http://schemas.openxmlformats.org/officeDocument/2006/relationships" xmlns:m="http://schemas.openxmlformats.org/officeDocument/2006/math" xmlns:v="urn:schemas-microsoft-com:vml" xmlns:wp14="http://schemas.microsoft.com/office/word/2010/wordprocessingDrawing" xmlns:wp="http://schemas.openxmlformats.org/drawingml/2006/wordprocessingDrawing" xmlns:w10="urn:schemas-microsoft-com:office:word" xmlns:w="http://schemas.openxmlformats.org/wordprocessingml/2006/main" xmlns:w14="http://schemas.microsoft.com/office/word/2010/wordml" xmlns:wpg="http://schemas.microsoft.com/office/word/2010/wordprocessingGroup" xmlns:wpi="http://schemas.microsoft.com/office/word/2010/wordprocessingInk" xmlns:wne="http://schemas.microsoft.com/office/word/2006/wordml" xmlns:wps="http://schemas.microsoft.com/office/word/2010/wordprocessingShape" mc:Ignorable="w14 wp14">
+  <w:docDefaults>
+    <w:rPrDefault>
+      <w:rPr>
+        <w:rFonts w:asciiTheme="minorHAnsi" w:eastAsiaTheme="minorEastAsia" w:hAnsiTheme="minorHAnsi" w:cstheme="minorBidi"/>
+        <w:kern w:val="2"/>
+        <w:sz w:val="24"/>
+        <w:szCs w:val="24"/>
+        <w:lang w:val="en-US" w:eastAsia="zh-TW" w:bidi="ar-SA"/>
+        <w14:ligatures w14:val="standardContextual"/>
+      </w:rPr>
+    </w:rPrDefault>
+    <w:pPrDefault>
+      <w:pPr>
+        <w:spacing w:after="160" w:line="278" w:lineRule="auto"/>
+      </w:pPr>
+    </w:pPrDefault>
+  </w:docDefaults>
+  <w:latentStyles w:defLockedState="0" w:defUIPriority="99" w:defSemiHidden="1" w:defUnhideWhenUsed="1" w:defQFormat="0" w:count="267">
+    <w:lsdException w:name="Normal" w:semiHidden="0" w:uiPriority="0" w:unhideWhenUsed="0" w:qFormat="1"/>
+    <w:lsdException w:name="heading 1" w:semiHidden="0" w:uiPriority="9" w:unhideWhenUsed="0" w:qFormat="1"/>
+    <w:lsdException w:name="heading 2" w:uiPriority="9" w:qFormat="1"/>
+    <w:lsdException w:name="heading 3" w:uiPriority="9" w:qFormat="1"/>
+    <w:lsdException w:name="heading 4" w:uiPriority="9" w:qFormat="1"/>
+    <w:lsdException w:name="heading 5" w:uiPriority="9" w:qFormat="1"/>
+    <w:lsdException w:name="heading 6" w:uiPriority="9" w:qFormat="1"/>
+    <w:lsdException w:name="heading 7" w:uiPriority="9" w:qFormat="1"/>
+    <w:lsdException w:name="heading 8" w:uiPriority="9" w:qFormat="1"/>
+    <w:lsdException w:name="heading 9" w:uiPriority="9" w:qFormat="1"/>
+    <w:lsdException w:name="toc 1" w:uiPriority="39"/>
+    <w:lsdException w:name="toc 2" w:uiPriority="39"/>
+    <w:lsdException w:name="toc 3" w:uiPriority="39"/>
+    <w:lsdException w:name="toc 4" w:uiPriority="39"/>
+    <w:lsdException w:name="toc 5" w:uiPriority="39"/>
+    <w:lsdException w:name="toc 6" w:uiPriority="39"/>
+    <w:lsdException w:name="toc 7" w:uiPriority="39"/>
+    <w:lsdException w:name="toc 8" w:uiPriority="39"/>
+    <w:lsdException w:name="toc 9" w:uiPriority="39"/>
+    <w:lsdException w:name="caption" w:uiPriority="35" w:qFormat="1"/>
+    <w:lsdException w:name="Title" w:semiHidden="0" w:uiPriority="10" w:unhideWhenUsed="0" w:qFormat="1"/>
+    <w:lsdException w:name="Default Paragraph Font" w:uiPriority="1"/>
+    <w:lsdException w:name="Subtitle" w:semiHidden="0" w:uiPriority="11" w:unhideWhenUsed="0" w:qFormat="1"/>
+    <w:lsdException w:name="Strong" w:semiHidden="0" w:uiPriority="22" w:unhideWhenUsed="0" w:qFormat="1"/>
+    <w:lsdException w:name="Emphasis" w:semiHidden="0" w:uiPriority="20" w:unhideWhenUsed="0" w:qFormat="1"/>
+    <w:lsdException w:name="Table Grid" w:semiHidden="0" w:uiPriority="39" w:unhideWhenUsed="0"/>
+    <w:lsdException w:name="Placeholder Text" w:unhideWhenUsed="0"/>
+    <w:lsdException w:name="No Spacing" w:semiHidden="0" w:uiPriority="1" w:unhideWhenUsed="0" w:qFormat="1"/>
+    <w:lsdException w:name="Light Shading" w:semiHidden="0" w:uiPriority="60" w:unhideWhenUsed="0"/>
+    <w:lsdException w:name="Light List" w:semiHidden="0" w:uiPriority="61" w:unhideWhenUsed="0"/>
+    <w:lsdException w:name="Light Grid" w:semiHidden="0" w:uiPriority="62" w:unhideWhenUsed="0"/>
+    <w:lsdException w:name="Medium Shading 1" w:semiHidden="0" w:uiPriority="63" w:unhideWhenUsed="0"/>
+    <w:lsdException w:name="Medium Shading 2" w:semiHidden="0" w:uiPriority="64" w:unhideWhenUsed="0"/>
+    <w:lsdException w:name="Medium List 1" w:semiHidden="0" w:uiPriority="65" w:unhideWhenUsed="0"/>
+    <w:lsdException w:name="Medium List 2" w:semiHidden="0" w:uiPriority="66" w:unhideWhenUsed="0"/>
+    <w:lsdException w:name="Medium Grid 1" w:semiHidden="0" w:uiPriority="67" w:unhideWhenUsed="0"/>
+    <w:lsdException w:name="Medium Grid 2" w:semiHidden="0" w:uiPriority="68" w:unhideWhenUsed="0"/>
+    <w:lsdException w:name="Medium Grid 3" w:semiHidden="0" w:uiPriority="69" w:unhideWhenUsed="0"/>
+    <w:lsdException w:name="Dark List" w:semiHidden="0" w:uiPriority="70" w:unhideWhenUsed="0"/>
+    <w:lsdException w:name="Colorful Shading" w:semiHidden="0" w:uiPriority="71" w:unhideWhenUsed="0"/>
+    <w:lsdException w:name="Colorful List" w:semiHidden="0" w:uiPriority="72" w:unhideWhenUsed="0"/>
+    <w:lsdException w:name="Colorful Grid" w:semiHidden="0" w:uiPriority="73" w:unhideWhenUsed="0"/>
+    <w:lsdException w:name="Light Shading Accent 1" w:semiHidden="0" w:uiPriority="60" w:unhideWhenUsed="0"/>
+    <w:lsdException w:name="Light List Accent 1" w:semiHidden="0" w:uiPriority="61" w:unhideWhenUsed="0"/>
+    <w:lsdException w:name="Light Grid Accent 1" w:semiHidden="0" w:uiPriority="62" w:unhideWhenUsed="0"/>
+    <w:lsdException w:name="Medium Shading 1 Accent 1" w:semiHidden="0" w:uiPriority="63" w:unhideWhenUsed="0"/>
+    <w:lsdException w:name="Medium Shading 2 Accent 1" w:semiHidden="0" w:uiPriority="64" w:unhideWhenUsed="0"/>
+    <w:lsdException w:name="Medium List 1 Accent 1" w:semiHidden="0" w:uiPriority="65" w:unhideWhenUsed="0"/>
+    <w:lsdException w:name="Revision" w:unhideWhenUsed="0"/>
+    <w:lsdException w:name="List Paragraph" w:semiHidden="0" w:uiPriority="34" w:unhideWhenUsed="0" w:qFormat="1"/>
+    <w:lsdException w:name="Quote" w:semiHidden="0" w:uiPriority="29" w:unhideWhenUsed="0" w:qFormat="1"/>
+    <w:lsdException w:name="Intense Quote" w:semiHidden="0" w:uiPriority="30" w:unhideWhenUsed="0" w:qFormat="1"/>
+    <w:lsdException w:name="Medium List 2 Accent 1" w:semiHidden="0" w:uiPriority="66" w:unhideWhenUsed="0"/>
+    <w:lsdException w:name="Medium Grid 1 Accent 1" w:semiHidden="0" w:uiPriority="67" w:unhideWhenUsed="0"/>
+    <w:lsdException w:name="Medium Grid 2 Accent 1" w:semiHidden="0" w:uiPriority="68" w:unhideWhenUsed="0"/>
+    <w:lsdException w:name="Medium Grid 3 Accent 1" w:semiHidden="0" w:uiPriority="69" w:unhideWhenUsed="0"/>
+    <w:lsdException w:name="Dark List Accent 1" w:semiHidden="0" w:uiPriority="70" w:unhideWhenUsed="0"/>
+    <w:lsdException w:name="Colorful Shading Accent 1" w:semiHidden="0" w:uiPriority="71" w:unhideWhenUsed="0"/>
+    <w:lsdException w:name="Colorful List Accent 1" w:semiHidden="0" w:uiPriority="72" w:unhideWhenUsed="0"/>
+    <w:lsdException w:name="Colorful Grid Accent 1" w:semiHidden="0" w:uiPriority="73" w:unhideWhenUsed="0"/>
+    <w:lsdException w:name="Light Shading Accent 2" w:semiHidden="0" w:uiPriority="60" w:unhideWhenUsed="0"/>
+    <w:lsdException w:name="Light List Accent 2" w:semiHidden="0" w:uiPriority="61" w:unhideWhenUsed="0"/>
+    <w:lsdException w:name="Light Grid Accent 2" w:semiHidden="0" w:uiPriority="62" w:unhideWhenUsed="0"/>
+    <w:lsdException w:name="Medium Shading 1 Accent 2" w:semiHidden="0" w:uiPriority="63" w:unhideWhenUsed="0"/>
+    <w:lsdException w:name="Medium Shading 2 Accent 2" w:semiHidden="0" w:uiPriority="64" w:unhideWhenUsed="0"/>
+    <w:lsdException w:name="Medium List 1 Accent 2" w:semiHidden="0" w:uiPriority="65" w:unhideWhenUsed="0"/>
+    <w:lsdException w:name="Medium List 2 Accent 2" w:semiHidden="0" w:uiPriority="66" w:unhideWhenUsed="0"/>
+    <w:lsdException w:name="Medium Grid 1 Accent 2" w:semiHidden="0" w:uiPriority="67" w:unhideWhenUsed="0"/>
+    <w:lsdException w:name="Medium Grid 2 Accent 2" w:semiHidden="0" w:uiPriority="68" w:unhideWhenUsed="0"/>
+    <w:lsdException w:name="Medium Grid 3 Accent 2" w:semiHidden="0" w:uiPriority="69" w:unhideWhenUsed="0"/>
+    <w:lsdException w:name="Dark List Accent 2" w:semiHidden="0" w:uiPriority="70" w:unhideWhenUsed="0"/>
+    <w:lsdException w:name="Colorful Shading Accent 2" w:semiHidden="0" w:uiPriority="71" w:unhideWhenUsed="0"/>
+    <w:lsdException w:name="Colorful List Accent 2" w:semiHidden="0" w:uiPriority="72" w:unhideWhenUsed="0"/>
+    <w:lsdException w:name="Colorful Grid Accent 2" w:semiHidden="0" w:uiPriority="73" w:unhideWhenUsed="0"/>
+    <w:lsdException w:name="Light Shading Accent 3" w:semiHidden="0" w:uiPriority="60" w:unhideWhenUsed="0"/>
+    <w:lsdException w:name="Light List Accent 3" w:semiHidden="0" w:uiPriority="61" w:unhideWhenUsed="0"/>
+    <w:lsdException w:name="Light Grid Accent 3" w:semiHidden="0" w:uiPriority="62" w:unhideWhenUsed="0"/>
+    <w:lsdException w:name="Medium Shading 1 Accent 3" w:semiHidden="0" w:uiPriority="63" w:unhideWhenUsed="0"/>
+    <w:lsdException w:name="Medium Shading 2 Accent 3" w:semiHidden="0" w:uiPriority="64" w:unhideWhenUsed="0"/>
+    <w:lsdException w:name="Medium List 1 Accent 3" w:semiHidden="0" w:uiPriority="65" w:unhideWhenUsed="0"/>
+    <w:lsdException w:name="Medium List 2 Accent 3" w:semiHidden="0" w:uiPriority="66" w:unhideWhenUsed="0"/>
+    <w:lsdException w:name="Medium Grid 1 Accent 3" w:semiHidden="0" w:uiPriority="67" w:unhideWhenUsed="0"/>
+    <w:lsdException w:name="Medium Grid 2 Accent 3" w:semiHidden="0" w:uiPriority="68" w:unhideWhenUsed="0"/>
+    <w:lsdException w:name="Medium Grid 3 Accent 3" w:semiHidden="0" w:uiPriority="69" w:unhideWhenUsed="0"/>
+    <w:lsdException w:name="Dark List Accent 3" w:semiHidden="0" w:uiPriority="70" w:unhideWhenUsed="0"/>
+    <w:lsdException w:name="Colorful Shading Accent 3" w:semiHidden="0" w:uiPriority="71" w:unhideWhenUsed="0"/>
+    <w:lsdException w:name="Colorful List Accent 3" w:semiHidden="0" w:uiPriority="72" w:unhideWhenUsed="0"/>
+    <w:lsdException w:name="Colorful Grid Accent 3" w:semiHidden="0" w:uiPriority="73" w:unhideWhenUsed="0"/>
+    <w:lsdException w:name="Light Shading Accent 4" w:semiHidden="0" w:uiPriority="60" w:unhideWhenUsed="0"/>
+    <w:lsdException w:name="Light List Accent 4" w:semiHidden="0" w:uiPriority="61" w:unhideWhenUsed="0"/>
+    <w:lsdException w:name="Light Grid Accent 4" w:semiHidden="0" w:uiPriority="62" w:unhideWhenUsed="0"/>
+    <w:lsdException w:name="Medium Shading 1 Accent 4" w:semiHidden="0" w:uiPriority="63" w:unhideWhenUsed="0"/>
+    <w:lsdException w:name="Medium Shading 2 Accent 4" w:semiHidden="0" w:uiPriority="64" w:unhideWhenUsed="0"/>
+    <w:lsdException w:name="Medium List 1 Accent 4" w:semiHidden="0" w:uiPriority="65" w:unhideWhenUsed="0"/>
+    <w:lsdException w:name="Medium List 2 Accent 4" w:semiHidden="0" w:uiPriority="66" w:unhideWhenUsed="0"/>
+    <w:lsdException w:name="Medium Grid 1 Accent 4" w:semiHidden="0" w:uiPriority="67" w:unhideWhenUsed="0"/>
+    <w:lsdException w:name="Medium Grid 2 Accent 4" w:semiHidden="0" w:uiPriority="68" w:unhideWhenUsed="0"/>
+    <w:lsdException w:name="Medium Grid 3 Accent 4" w:semiHidden="0" w:uiPriority="69" w:unhideWhenUsed="0"/>
+    <w:lsdException w:name="Dark List Accent 4" w:semiHidden="0" w:uiPriority="70" w:unhideWhenUsed="0"/>
+    <w:lsdException w:name="Colorful Shading Accent 4" w:semiHidden="0" w:uiPriority="71" w:unhideWhenUsed="0"/>
+    <w:lsdException w:name="Colorful List Accent 4" w:semiHidden="0" w:uiPriority="72" w:unhideWhenUsed="0"/>
+    <w:lsdException w:name="Colorful Grid Accent 4" w:semiHidden="0" w:uiPriority="73" w:unhideWhenUsed="0"/>
+    <w:lsdException w:name="Light Shading Accent 5" w:semiHidden="0" w:uiPriority="60" w:unhideWhenUsed="0"/>
+    <w:lsdException w:name="Light List Accent 5" w:semiHidden="0" w:uiPriority="61" w:unhideWhenUsed="0"/>
+    <w:lsdException w:name="Light Grid Accent 5" w:semiHidden="0" w:uiPriority="62" w:unhideWhenUsed="0"/>
+    <w:lsdException w:name="Medium Shading 1 Accent 5" w:semiHidden="0" w:uiPriority="63" w:unhideWhenUsed="0"/>
+    <w:lsdException w:name="Medium Shading 2 Accent 5" w:semiHidden="0" w:uiPriority="64" w:unhideWhenUsed="0"/>
+    <w:lsdException w:name="Medium List 1 Accent 5" w:semiHidden="0" w:uiPriority="65" w:unhideWhenUsed="0"/>
+    <w:lsdException w:name="Medium List 2 Accent 5" w:semiHidden="0" w:uiPriority="66" w:unhideWhenUsed="0"/>
+    <w:lsdException w:name="Medium Grid 1 Accent 5" w:semiHidden="0" w:uiPriority="67" w:unhideWhenUsed="0"/>
+    <w:lsdException w:name="Medium Grid 2 Accent 5" w:semiHidden="0" w:uiPriority="68" w:unhideWhenUsed="0"/>
+    <w:lsdException w:name="Medium Grid 3 Accent 5" w:semiHidden="0" w:uiPriority="69" w:unhideWhenUsed="0"/>
+    <w:lsdException w:name="Dark List Accent 5" w:semiHidden="0" w:uiPriority="70" w:unhideWhenUsed="0"/>
+    <w:lsdException w:name="Colorful Shading Accent 5" w:semiHidden="0" w:uiPriority="71" w:unhideWhenUsed="0"/>
+    <w:lsdException w:name="Colorful List Accent 5" w:semiHidden="0" w:uiPriority="72" w:unhideWhenUsed="0"/>
+    <w:lsdException w:name="Colorful Grid Accent 5" w:semiHidden="0" w:uiPriority="73" w:unhideWhenUsed="0"/>
+    <w:lsdException w:name="Light Shading Accent 6" w:semiHidden="0" w:uiPriority="60" w:unhideWhenUsed="0"/>
+    <w:lsdException w:name="Light List Accent 6" w:semiHidden="0" w:uiPriority="61" w:unhideWhenUsed="0"/>
+    <w:lsdException w:name="Light Grid Accent 6" w:semiHidden="0" w:uiPriority="62" w:unhideWhenUsed="0"/>
+    <w:lsdException w:name="Medium Shading 1 Accent 6" w:semiHidden="0" w:uiPriority="63" w:unhideWhenUsed="0"/>
+    <w:lsdException w:name="Medium Shading 2 Accent 6" w:semiHidden="0" w:uiPriority="64" w:unhideWhenUsed="0"/>
+    <w:lsdException w:name="Medium List 1 Accent 6" w:semiHidden="0" w:uiPriority="65" w:unhideWhenUsed="0"/>
+    <w:lsdException w:name="Medium List 2 Accent 6" w:semiHidden="0" w:uiPriority="66" w:unhideWhenUsed="0"/>
+    <w:lsdException w:name="Medium Grid 1 Accent 6" w:semiHidden="0" w:uiPriority="67" w:unhideWhenUsed="0"/>
+    <w:lsdException w:name="Medium Grid 2 Accent 6" w:semiHidden="0" w:uiPriority="68" w:unhideWhenUsed="0"/>
+    <w:lsdException w:name="Medium Grid 3 Accent 6" w:semiHidden="0" w:uiPriority="69" w:unhideWhenUsed="0"/>
+    <w:lsdException w:name="Dark List Accent 6" w:semiHidden="0" w:uiPriority="70" w:unhideWhenUsed="0"/>
+    <w:lsdException w:name="Colorful Shading Accent 6" w:semiHidden="0" w:uiPriority="71" w:unhideWhenUsed="0"/>
+    <w:lsdException w:name="Colorful List Accent 6" w:semiHidden="0" w:uiPriority="72" w:unhideWhenUsed="0"/>
+    <w:lsdException w:name="Colorful Grid Accent 6" w:semiHidden="0" w:uiPriority="73" w:unhideWhenUsed="0"/>
+    <w:lsdException w:name="Subtle Emphasis" w:semiHidden="0" w:uiPriority="19" w:unhideWhenUsed="0" w:qFormat="1"/>
+    <w:lsdException w:name="Intense Emphasis" w:semiHidden="0" w:uiPriority="21" w:unhideWhenUsed="0" w:qFormat="1"/>
+    <w:lsdException w:name="Subtle Reference" w:semiHidden="0" w:uiPriority="31" w:unhideWhenUsed="0" w:qFormat="1"/>
+    <w:lsdException w:name="Intense Reference" w:semiHidden="0" w:uiPriority="32" w:unhideWhenUsed="0" w:qFormat="1"/>
+    <w:lsdException w:name="Book Title" w:semiHidden="0" w:uiPriority="33" w:unhideWhenUsed="0" w:qFormat="1"/>
+    <w:lsdException w:name="Bibliography" w:uiPriority="37"/>
+    <w:lsdException w:name="TOC Heading" w:uiPriority="39" w:qFormat="1"/>
+  </w:latentStyles>
+  <w:style w:type="paragraph" w:default="1" w:styleId="Normal">
+    <w:name w:val="Normal"/>
+    <w:qFormat/>
+    <w:rsid w:val="004B6C64"/>
+  </w:style>
+  <w:style w:type="paragraph" w:styleId="Heading1">
+    <w:name w:val="heading 1"/>
+    <w:basedOn w:val="Normal"/>
+    <w:next w:val="Normal"/>
+    <w:link w:val="Heading1Char"/>
+    <w:uiPriority w:val="9"/>
+    <w:qFormat/>
+    <w:rsid w:val="003C1AB2"/>
+    <w:pPr>
+      <w:keepNext/>
+      <w:keepLines/>
+      <w:spacing w:before="360" w:after="80"/>
+      <w:outlineLvl w:val="0"/>
+    </w:pPr>
+    <w:rPr>
+      <w:rFonts w:asciiTheme="majorHAnsi" w:eastAsiaTheme="majorEastAsia" w:hAnsiTheme="majorHAnsi" w:cstheme="majorBidi"/>
+      <w:color w:val="0F4761" w:themeColor="accent1" w:themeShade="BF"/>
+      <w:sz w:val="40"/>
+      <w:szCs w:val="40"/>
+    </w:rPr>
+  </w:style>
+  <w:style w:type="paragraph" w:styleId="Heading2">
+    <w:name w:val="heading 2"/>
+    <w:basedOn w:val="Normal"/>
+    <w:next w:val="Normal"/>
+    <w:link w:val="Heading2Char"/>
+    <w:uiPriority w:val="9"/>
+    <w:semiHidden/>
+    <w:unhideWhenUsed/>
+    <w:qFormat/>
+    <w:rsid w:val="003C1AB2"/>
+    <w:pPr>
+      <w:keepNext/>
+      <w:keepLines/>
+      <w:spacing w:before="160" w:after="80"/>
+      <w:outlineLvl w:val="1"/>
+    </w:pPr>
+    <w:rPr>
+      <w:rFonts w:asciiTheme="majorHAnsi" w:eastAsiaTheme="majorEastAsia" w:hAnsiTheme="majorHAnsi" w:cstheme="majorBidi"/>
+      <w:color w:val="0F4761" w:themeColor="accent1" w:themeShade="BF"/>
+      <w:sz w:val="32"/>
+      <w:szCs w:val="32"/>
+    </w:rPr>
+  </w:style>
+  <w:style w:type="paragraph" w:styleId="Heading3">
+    <w:name w:val="heading 3"/>
+    <w:basedOn w:val="Normal"/>
+    <w:next w:val="Normal"/>
+    <w:link w:val="Heading3Char"/>
+    <w:uiPriority w:val="9"/>
+    <w:semiHidden/>
+    <w:unhideWhenUsed/>
+    <w:qFormat/>
+    <w:rsid w:val="003C1AB2"/>
+    <w:pPr>
+      <w:keepNext/>
+      <w:keepLines/>
+      <w:spacing w:before="160" w:after="80"/>
+      <w:outlineLvl w:val="2"/>
+    </w:pPr>
+    <w:rPr>
+      <w:rFonts w:eastAsiaTheme="majorEastAsia" w:cstheme="majorBidi"/>
+      <w:color w:val="0F4761" w:themeColor="accent1" w:themeShade="BF"/>
+      <w:sz w:val="28"/>
+      <w:szCs w:val="28"/>
+    </w:rPr>
+  </w:style>
+  <w:style w:type="paragraph" w:styleId="Heading4">
+    <w:name w:val="heading 4"/>
+    <w:basedOn w:val="Normal"/>
+    <w:next w:val="Normal"/>
+    <w:link w:val="Heading4Char"/>
+    <w:uiPriority w:val="9"/>
+    <w:semiHidden/>
+    <w:unhideWhenUsed/>
+    <w:qFormat/>
+    <w:rsid w:val="003C1AB2"/>
+    <w:pPr>
+      <w:keepNext/>
+      <w:keepLines/>
+      <w:spacing w:before="80" w:after="40"/>
+      <w:outlineLvl w:val="3"/>
+    </w:pPr>
+    <w:rPr>
+      <w:rFonts w:eastAsiaTheme="majorEastAsia" w:cstheme="majorBidi"/>
+      <w:i/>
+      <w:iCs/>
+      <w:color w:val="0F4761" w:themeColor="accent1" w:themeShade="BF"/>
+    </w:rPr>
+  </w:style>
+  <w:style w:type="paragraph" w:styleId="Heading5">
+    <w:name w:val="heading 5"/>
+    <w:basedOn w:val="Normal"/>
+    <w:next w:val="Normal"/>
+    <w:link w:val="Heading5Char"/>
+    <w:uiPriority w:val="9"/>
+    <w:semiHidden/>
+    <w:unhideWhenUsed/>
+    <w:qFormat/>
+    <w:rsid w:val="003C1AB2"/>
+    <w:pPr>
+      <w:keepNext/>
+      <w:keepLines/>
+      <w:spacing w:before="80" w:after="40"/>
+      <w:outlineLvl w:val="4"/>
+    </w:pPr>
+    <w:rPr>
+      <w:rFonts w:eastAsiaTheme="majorEastAsia" w:cstheme="majorBidi"/>
+      <w:color w:val="0F4761" w:themeColor="accent1" w:themeShade="BF"/>
+    </w:rPr>
+  </w:style>
+  <w:style w:type="paragraph" w:styleId="Heading6">
+    <w:name w:val="heading 6"/>
+    <w:basedOn w:val="Normal"/>
+    <w:next w:val="Normal"/>
+    <w:link w:val="Heading6Char"/>
+    <w:uiPriority w:val="9"/>
+    <w:semiHidden/>
+    <w:unhideWhenUsed/>
+    <w:qFormat/>
+    <w:rsid w:val="003C1AB2"/>
+    <w:pPr>
+      <w:keepNext/>
+      <w:keepLines/>
+      <w:spacing w:before="40" w:after="0"/>
+      <w:outlineLvl w:val="5"/>
+    </w:pPr>
+    <w:rPr>
+      <w:rFonts w:eastAsiaTheme="majorEastAsia" w:cstheme="majorBidi"/>
+      <w:i/>
+      <w:iCs/>
+      <w:color w:val="595959" w:themeColor="text1" w:themeTint="A6"/>
+    </w:rPr>
+  </w:style>
+  <w:style w:type="paragraph" w:styleId="Heading7">
+    <w:name w:val="heading 7"/>
+    <w:basedOn w:val="Normal"/>
+    <w:next w:val="Normal"/>
+    <w:link w:val="Heading7Char"/>
+    <w:uiPriority w:val="9"/>
+    <w:semiHidden/>
+    <w:unhideWhenUsed/>
+    <w:qFormat/>
+    <w:rsid w:val="003C1AB2"/>
+    <w:pPr>
+      <w:keepNext/>
+      <w:keepLines/>
+      <w:spacing w:before="40" w:after="0"/>
+      <w:outlineLvl w:val="6"/>
+    </w:pPr>
+    <w:rPr>
+      <w:rFonts w:eastAsiaTheme="majorEastAsia" w:cstheme="majorBidi"/>
+      <w:color w:val="595959" w:themeColor="text1" w:themeTint="A6"/>
+    </w:rPr>
+  </w:style>
+  <w:style w:type="paragraph" w:styleId="Heading8">
+    <w:name w:val="heading 8"/>
+    <w:basedOn w:val="Normal"/>
+    <w:next w:val="Normal"/>
+    <w:link w:val="Heading8Char"/>
+    <w:uiPriority w:val="9"/>
+    <w:semiHidden/>
+    <w:unhideWhenUsed/>
+    <w:qFormat/>
+    <w:rsid w:val="003C1AB2"/>
+    <w:pPr>
+      <w:keepNext/>
+      <w:keepLines/>
+      <w:spacing w:after="0"/>
+      <w:outlineLvl w:val="7"/>
+    </w:pPr>
+    <w:rPr>
+      <w:rFonts w:eastAsiaTheme="majorEastAsia" w:cstheme="majorBidi"/>
+      <w:i/>
+      <w:iCs/>
+      <w:color w:val="272727" w:themeColor="text1" w:themeTint="D8"/>
+    </w:rPr>
+  </w:style>
+  <w:style w:type="paragraph" w:styleId="Heading9">
+    <w:name w:val="heading 9"/>
+    <w:basedOn w:val="Normal"/>
+    <w:next w:val="Normal"/>
+    <w:link w:val="Heading9Char"/>
+    <w:uiPriority w:val="9"/>
+    <w:semiHidden/>
+    <w:unhideWhenUsed/>
+    <w:qFormat/>
+    <w:rsid w:val="003C1AB2"/>
+    <w:pPr>
+      <w:keepNext/>
+      <w:keepLines/>
+      <w:spacing w:after="0"/>
+      <w:outlineLvl w:val="8"/>
+    </w:pPr>
+    <w:rPr>
+      <w:rFonts w:eastAsiaTheme="majorEastAsia" w:cstheme="majorBidi"/>
+      <w:color w:val="272727" w:themeColor="text1" w:themeTint="D8"/>
+    </w:rPr>
+  </w:style>
+  <w:style w:type="character" w:default="1" w:styleId="DefaultParagraphFont">
+    <w:name w:val="Default Paragraph Font"/>
+    <w:uiPriority w:val="1"/>
+    <w:semiHidden/>
+    <w:unhideWhenUsed/>
+  </w:style>
+  <w:style w:type="table" w:default="1" w:styleId="TableNormal">
+    <w:name w:val="Normal Table"/>
+    <w:uiPriority w:val="99"/>
+    <w:semiHidden/>
+    <w:unhideWhenUsed/>
+    <w:tblPr>
+      <w:tblInd w:w="0" w:type="dxa"/>
+      <w:tblCellMar>
+        <w:top w:w="0" w:type="dxa"/>
+        <w:left w:w="108" w:type="dxa"/>
+        <w:bottom w:w="0" w:type="dxa"/>
+        <w:right w:w="108" w:type="dxa"/>
+      </w:tblCellMar>
+    </w:tblPr>
+  </w:style>
+  <w:style w:type="numbering" w:default="1" w:styleId="NoList">
+    <w:name w:val="No List"/>
+    <w:uiPriority w:val="99"/>
+    <w:semiHidden/>
+    <w:unhideWhenUsed/>
+  </w:style>
+  <w:style w:type="character" w:customStyle="1" w:styleId="Heading1Char">
+    <w:name w:val="Heading 1 Char"/>
+    <w:basedOn w:val="DefaultParagraphFont"/>
+    <w:link w:val="Heading1"/>
+    <w:uiPriority w:val="9"/>
+    <w:rsid w:val="003C1AB2"/>
+    <w:rPr>
+      <w:rFonts w:asciiTheme="majorHAnsi" w:eastAsiaTheme="majorEastAsia" w:hAnsiTheme="majorHAnsi" w:cstheme="majorBidi"/>
+      <w:color w:val="0F4761" w:themeColor="accent1" w:themeShade="BF"/>
+      <w:sz w:val="40"/>
+      <w:szCs w:val="40"/>
+    </w:rPr>
+  </w:style>
+  <w:style w:type="character" w:customStyle="1" w:styleId="Heading2Char">
+    <w:name w:val="Heading 2 Char"/>
+    <w:basedOn w:val="DefaultParagraphFont"/>
+    <w:link w:val="Heading2"/>
+    <w:uiPriority w:val="9"/>
+    <w:semiHidden/>
+    <w:rsid w:val="003C1AB2"/>
+    <w:rPr>
+      <w:rFonts w:asciiTheme="majorHAnsi" w:eastAsiaTheme="majorEastAsia" w:hAnsiTheme="majorHAnsi" w:cstheme="majorBidi"/>
+      <w:color w:val="0F4761" w:themeColor="accent1" w:themeShade="BF"/>
+      <w:sz w:val="32"/>
+      <w:szCs w:val="32"/>
+    </w:rPr>
+  </w:style>
+  <w:style w:type="character" w:customStyle="1" w:styleId="Heading3Char">
+    <w:name w:val="Heading 3 Char"/>
+    <w:basedOn w:val="DefaultParagraphFont"/>
+    <w:link w:val="Heading3"/>
+    <w:uiPriority w:val="9"/>
+    <w:semiHidden/>
+    <w:rsid w:val="003C1AB2"/>
+    <w:rPr>
+      <w:rFonts w:eastAsiaTheme="majorEastAsia" w:cstheme="majorBidi"/>
+      <w:color w:val="0F4761" w:themeColor="accent1" w:themeShade="BF"/>
+      <w:sz w:val="28"/>
+      <w:szCs w:val="28"/>
+    </w:rPr>
+  </w:style>
+  <w:style w:type="character" w:customStyle="1" w:styleId="Heading4Char">
+    <w:name w:val="Heading 4 Char"/>
+    <w:basedOn w:val="DefaultParagraphFont"/>
+    <w:link w:val="Heading4"/>
+    <w:uiPriority w:val="9"/>
+    <w:semiHidden/>
+    <w:rsid w:val="003C1AB2"/>
+    <w:rPr>
+      <w:rFonts w:eastAsiaTheme="majorEastAsia" w:cstheme="majorBidi"/>
+      <w:i/>
+      <w:iCs/>
+      <w:color w:val="0F4761" w:themeColor="accent1" w:themeShade="BF"/>
+    </w:rPr>
+  </w:style>
+  <w:style w:type="character" w:customStyle="1" w:styleId="Heading5Char">
+    <w:name w:val="Heading 5 Char"/>
+    <w:basedOn w:val="DefaultParagraphFont"/>
+    <w:link w:val="Heading5"/>
+    <w:uiPriority w:val="9"/>
+    <w:semiHidden/>
+    <w:rsid w:val="003C1AB2"/>
+    <w:rPr>
+      <w:rFonts w:eastAsiaTheme="majorEastAsia" w:cstheme="majorBidi"/>
+      <w:color w:val="0F4761" w:themeColor="accent1" w:themeShade="BF"/>
+    </w:rPr>
+  </w:style>
+  <w:style w:type="character" w:customStyle="1" w:styleId="Heading6Char">
+    <w:name w:val="Heading 6 Char"/>
+    <w:basedOn w:val="DefaultParagraphFont"/>
+    <w:link w:val="Heading6"/>
+    <w:uiPriority w:val="9"/>
+    <w:semiHidden/>
+    <w:rsid w:val="003C1AB2"/>
+    <w:rPr>
+      <w:rFonts w:eastAsiaTheme="majorEastAsia" w:cstheme="majorBidi"/>
+      <w:i/>
+      <w:iCs/>
+      <w:color w:val="595959" w:themeColor="text1" w:themeTint="A6"/>
+    </w:rPr>
+  </w:style>
+  <w:style w:type="character" w:customStyle="1" w:styleId="Heading7Char">
+    <w:name w:val="Heading 7 Char"/>
+    <w:basedOn w:val="DefaultParagraphFont"/>
+    <w:link w:val="Heading7"/>
+    <w:uiPriority w:val="9"/>
+    <w:semiHidden/>
+    <w:rsid w:val="003C1AB2"/>
+    <w:rPr>
+      <w:rFonts w:eastAsiaTheme="majorEastAsia" w:cstheme="majorBidi"/>
+      <w:color w:val="595959" w:themeColor="text1" w:themeTint="A6"/>
+    </w:rPr>
+  </w:style>
+  <w:style w:type="character" w:customStyle="1" w:styleId="Heading8Char">
+    <w:name w:val="Heading 8 Char"/>
+    <w:basedOn w:val="DefaultParagraphFont"/>
+    <w:link w:val="Heading8"/>
+    <w:uiPriority w:val="9"/>
+    <w:semiHidden/>
+    <w:rsid w:val="003C1AB2"/>
+    <w:rPr>
+      <w:rFonts w:eastAsiaTheme="majorEastAsia" w:cstheme="majorBidi"/>
+      <w:i/>
+      <w:iCs/>
+      <w:color w:val="272727" w:themeColor="text1" w:themeTint="D8"/>
+    </w:rPr>
+  </w:style>
+  <w:style w:type="character" w:customStyle="1" w:styleId="Heading9Char">
+    <w:name w:val="Heading 9 Char"/>
+    <w:basedOn w:val="DefaultParagraphFont"/>
+    <w:link w:val="Heading9"/>
+    <w:uiPriority w:val="9"/>
+    <w:semiHidden/>
+    <w:rsid w:val="003C1AB2"/>
+    <w:rPr>
+      <w:rFonts w:eastAsiaTheme="majorEastAsia" w:cstheme="majorBidi"/>
+      <w:color w:val="272727" w:themeColor="text1" w:themeTint="D8"/>
+    </w:rPr>
+  </w:style>
+  <w:style w:type="paragraph" w:styleId="Title">
+    <w:name w:val="Title"/>
+    <w:basedOn w:val="Normal"/>
+    <w:next w:val="Normal"/>
+    <w:link w:val="TitleChar"/>
+    <w:uiPriority w:val="10"/>
+    <w:qFormat/>
+    <w:rsid w:val="003C1AB2"/>
+    <w:pPr>
+      <w:spacing w:after="80" w:line="240" w:lineRule="auto"/>
+      <w:contextualSpacing/>
+    </w:pPr>
+    <w:rPr>
+      <w:rFonts w:asciiTheme="majorHAnsi" w:eastAsiaTheme="majorEastAsia" w:hAnsiTheme="majorHAnsi" w:cstheme="majorBidi"/>
+      <w:spacing w:val="-10"/>
+      <w:kern w:val="28"/>
+      <w:sz w:val="56"/>
+      <w:szCs w:val="56"/>
+    </w:rPr>
+  </w:style>
+  <w:style w:type="character" w:customStyle="1" w:styleId="TitleChar">
+    <w:name w:val="Title Char"/>
+    <w:basedOn w:val="DefaultParagraphFont"/>
+    <w:link w:val="Title"/>
+    <w:uiPriority w:val="10"/>
+    <w:rsid w:val="003C1AB2"/>
+    <w:rPr>
+      <w:rFonts w:asciiTheme="majorHAnsi" w:eastAsiaTheme="majorEastAsia" w:hAnsiTheme="majorHAnsi" w:cstheme="majorBidi"/>
+      <w:spacing w:val="-10"/>
+      <w:kern w:val="28"/>
+      <w:sz w:val="56"/>
+      <w:szCs w:val="56"/>
+    </w:rPr>
+  </w:style>
+  <w:style w:type="paragraph" w:styleId="Subtitle">
+    <w:name w:val="Subtitle"/>
+    <w:basedOn w:val="Normal"/>
+    <w:next w:val="Normal"/>
+    <w:link w:val="SubtitleChar"/>
+    <w:uiPriority w:val="11"/>
+    <w:qFormat/>
+    <w:rsid w:val="003C1AB2"/>
+    <w:pPr>
+      <w:numPr>
+        <w:ilvl w:val="1"/>
+      </w:numPr>
+    </w:pPr>
+    <w:rPr>
+      <w:rFonts w:eastAsiaTheme="majorEastAsia" w:cstheme="majorBidi"/>
+      <w:color w:val="595959" w:themeColor="text1" w:themeTint="A6"/>
+      <w:spacing w:val="15"/>
+      <w:sz w:val="28"/>
+      <w:szCs w:val="28"/>
+    </w:rPr>
+  </w:style>
+  <w:style w:type="character" w:customStyle="1" w:styleId="SubtitleChar">
+    <w:name w:val="Subtitle Char"/>
+    <w:basedOn w:val="DefaultParagraphFont"/>
+    <w:link w:val="Subtitle"/>
+    <w:uiPriority w:val="11"/>
+    <w:rsid w:val="003C1AB2"/>
+    <w:rPr>
+      <w:rFonts w:eastAsiaTheme="majorEastAsia" w:cstheme="majorBidi"/>
+      <w:color w:val="595959" w:themeColor="text1" w:themeTint="A6"/>
+      <w:spacing w:val="15"/>
+      <w:sz w:val="28"/>
+      <w:szCs w:val="28"/>
+    </w:rPr>
+  </w:style>
+  <w:style w:type="paragraph" w:styleId="Quote">
+    <w:name w:val="Quote"/>
+    <w:basedOn w:val="Normal"/>
+    <w:next w:val="Normal"/>
+    <w:link w:val="QuoteChar"/>
+    <w:uiPriority w:val="29"/>
+    <w:qFormat/>
+    <w:rsid w:val="003C1AB2"/>
+    <w:pPr>
+      <w:spacing w:before="160"/>
+      <w:jc w:val="center"/>
+    </w:pPr>
+    <w:rPr>
+      <w:i/>
+      <w:iCs/>
+      <w:color w:val="404040" w:themeColor="text1" w:themeTint="BF"/>
+    </w:rPr>
+  </w:style>
+  <w:style w:type="character" w:customStyle="1" w:styleId="QuoteChar">
+    <w:name w:val="Quote Char"/>
+    <w:basedOn w:val="DefaultParagraphFont"/>
+    <w:link w:val="Quote"/>
+    <w:uiPriority w:val="29"/>
+    <w:rsid w:val="003C1AB2"/>
+    <w:rPr>
+      <w:i/>
+      <w:iCs/>
+      <w:color w:val="404040" w:themeColor="text1" w:themeTint="BF"/>
+    </w:rPr>
+  </w:style>
+  <w:style w:type="paragraph" w:styleId="ListParagraph">
+    <w:name w:val="List Paragraph"/>
+    <w:basedOn w:val="Normal"/>
+    <w:uiPriority w:val="34"/>
+    <w:qFormat/>
+    <w:rsid w:val="003C1AB2"/>
+    <w:pPr>
+      <w:ind w:left="720"/>
+      <w:contextualSpacing/>
+    </w:pPr>
+  </w:style>
+  <w:style w:type="character" w:styleId="IntenseEmphasis">
+    <w:name w:val="Intense Emphasis"/>
+    <w:basedOn w:val="DefaultParagraphFont"/>
+    <w:uiPriority w:val="21"/>
+    <w:qFormat/>
+    <w:rsid w:val="003C1AB2"/>
+    <w:rPr>
+      <w:i/>
+      <w:iCs/>
+      <w:color w:val="0F4761" w:themeColor="accent1" w:themeShade="BF"/>
+    </w:rPr>
+  </w:style>
+  <w:style w:type="paragraph" w:styleId="IntenseQuote">
+    <w:name w:val="Intense Quote"/>
+    <w:basedOn w:val="Normal"/>
+    <w:next w:val="Normal"/>
+    <w:link w:val="IntenseQuoteChar"/>
+    <w:uiPriority w:val="30"/>
+    <w:qFormat/>
+    <w:rsid w:val="003C1AB2"/>
+    <w:pPr>
+      <w:pBdr>
+        <w:top w:val="single" w:sz="4" w:space="10" w:color="0F4761" w:themeColor="accent1" w:themeShade="BF"/>
+        <w:bottom w:val="single" w:sz="4" w:space="10" w:color="0F4761" w:themeColor="accent1" w:themeShade="BF"/>
+      </w:pBdr>
+      <w:spacing w:before="360" w:after="360"/>
+      <w:ind w:left="864" w:right="864"/>
+      <w:jc w:val="center"/>
+    </w:pPr>
+    <w:rPr>
+      <w:i/>
+      <w:iCs/>
+      <w:color w:val="0F4761" w:themeColor="accent1" w:themeShade="BF"/>
+    </w:rPr>
+  </w:style>
+  <w:style w:type="character" w:customStyle="1" w:styleId="IntenseQuoteChar">
+    <w:name w:val="Intense Quote Char"/>
+    <w:basedOn w:val="DefaultParagraphFont"/>
+    <w:link w:val="IntenseQuote"/>
+    <w:uiPriority w:val="30"/>
+    <w:rsid w:val="003C1AB2"/>
+    <w:rPr>
+      <w:i/>
+      <w:iCs/>
+      <w:color w:val="0F4761" w:themeColor="accent1" w:themeShade="BF"/>
+    </w:rPr>
+  </w:style>
+  <w:style w:type="character" w:styleId="IntenseReference">
+    <w:name w:val="Intense Reference"/>
+    <w:basedOn w:val="DefaultParagraphFont"/>
+    <w:uiPriority w:val="32"/>
+    <w:qFormat/>
+    <w:rsid w:val="003C1AB2"/>
+    <w:rPr>
+      <w:b/>
+      <w:bCs/>
+      <w:smallCaps/>
+      <w:color w:val="0F4761" w:themeColor="accent1" w:themeShade="BF"/>
+      <w:spacing w:val="5"/>
+    </w:rPr>
+  </w:style>
+  <w:style w:type="table" w:styleId="TableGrid">
+    <w:name w:val="Table Grid"/>
+    <w:basedOn w:val="TableNormal"/>
+    <w:uiPriority w:val="39"/>
+    <w:rsid w:val="003C1AB2"/>
+    <w:pPr>
+      <w:spacing w:after="0" w:line="240" w:lineRule="auto"/>
+    </w:pPr>
+    <w:tblPr>
+      <w:tblInd w:w="0" w:type="dxa"/>
+      <w:tblBorders>
+        <w:top w:val="single" w:sz="4" w:space="0" w:color="auto"/>
+        <w:left w:val="single" w:sz="4" w:space="0" w:color="auto"/>
+        <w:bottom w:val="single" w:sz="4" w:space="0" w:color="auto"/>
+        <w:right w:val="single" w:sz="4" w:space="0" w:color="auto"/>
+        <w:insideH w:val="single" w:sz="4" w:space="0" w:color="auto"/>
+        <w:insideV w:val="single" w:sz="4" w:space="0" w:color="auto"/>
+      </w:tblBorders>
+      <w:tblCellMar>
+        <w:top w:w="0" w:type="dxa"/>
+        <w:left w:w="108" w:type="dxa"/>
+        <w:bottom w:w="0" w:type="dxa"/>
+        <w:right w:w="108" w:type="dxa"/>
+      </w:tblCellMar>
+    </w:tblPr>
+  </w:style>
+  <w:style w:type="paragraph" w:styleId="HTMLPreformatted">
+    <w:name w:val="HTML Preformatted"/>
+    <w:basedOn w:val="Normal"/>
+    <w:link w:val="HTMLPreformattedChar"/>
+    <w:uiPriority w:val="99"/>
+    <w:semiHidden/>
+    <w:unhideWhenUsed/>
+    <w:rsid w:val="0099152D"/>
+    <w:pPr>
+      <w:spacing w:after="0" w:line="240" w:lineRule="auto"/>
+    </w:pPr>
+    <w:rPr>
+      <w:rFonts w:ascii="Consolas" w:hAnsi="Consolas"/>
+      <w:sz w:val="20"/>
+      <w:szCs w:val="20"/>
+    </w:rPr>
+  </w:style>
+  <w:style w:type="character" w:customStyle="1" w:styleId="HTMLPreformattedChar">
+    <w:name w:val="HTML Preformatted Char"/>
+    <w:basedOn w:val="DefaultParagraphFont"/>
+    <w:link w:val="HTMLPreformatted"/>
+    <w:uiPriority w:val="99"/>
+    <w:semiHidden/>
+    <w:rsid w:val="0099152D"/>
+    <w:rPr>
+      <w:rFonts w:ascii="Consolas" w:hAnsi="Consolas"/>
+      <w:sz w:val="20"/>
+      <w:szCs w:val="20"/>
+    </w:rPr>
+  </w:style>
+  <w:style w:type="paragraph" w:styleId="Header">
+    <w:name w:val="header"/>
+    <w:basedOn w:val="Normal"/>
+    <w:link w:val="HeaderChar"/>
+    <w:uiPriority w:val="99"/>
+    <w:unhideWhenUsed/>
+    <w:rsid w:val="006D06F8"/>
+    <w:pPr>
+      <w:tabs>
+        <w:tab w:val="center" w:pos="4680"/>
+        <w:tab w:val="right" w:pos="9360"/>
+      </w:tabs>
+      <w:spacing w:after="0" w:line="240" w:lineRule="auto"/>
+    </w:pPr>
+  </w:style>
+  <w:style w:type="character" w:customStyle="1" w:styleId="HeaderChar">
+    <w:name w:val="Header Char"/>
+    <w:basedOn w:val="DefaultParagraphFont"/>
+    <w:link w:val="Header"/>
+    <w:uiPriority w:val="99"/>
+    <w:rsid w:val="006D06F8"/>
+  </w:style>
+  <w:style w:type="paragraph" w:styleId="Footer">
+    <w:name w:val="footer"/>
+    <w:basedOn w:val="Normal"/>
+    <w:link w:val="FooterChar"/>
+    <w:uiPriority w:val="99"/>
+    <w:unhideWhenUsed/>
+    <w:rsid w:val="006D06F8"/>
+    <w:pPr>
+      <w:tabs>
+        <w:tab w:val="center" w:pos="4680"/>
+        <w:tab w:val="right" w:pos="9360"/>
+      </w:tabs>
+      <w:spacing w:after="0" w:line="240" w:lineRule="auto"/>
+    </w:pPr>
+  </w:style>
+  <w:style w:type="character" w:customStyle="1" w:styleId="FooterChar">
+    <w:name w:val="Footer Char"/>
+    <w:basedOn w:val="DefaultParagraphFont"/>
+    <w:link w:val="Footer"/>
+    <w:uiPriority w:val="99"/>
+    <w:rsid w:val="006D06F8"/>
+  </w:style>
+  <w:style w:type="paragraph" w:styleId="BalloonText">
+    <w:name w:val="Balloon Text"/>
+    <w:basedOn w:val="Normal"/>
+    <w:link w:val="BalloonTextChar"/>
+    <w:uiPriority w:val="99"/>
+    <w:semiHidden/>
+    <w:unhideWhenUsed/>
+    <w:rsid w:val="003B4726"/>
+    <w:pPr>
+      <w:spacing w:after="0" w:line="240" w:lineRule="auto"/>
+    </w:pPr>
+    <w:rPr>
+      <w:rFonts w:ascii="Tahoma" w:hAnsi="Tahoma" w:cs="Tahoma"/>
+      <w:sz w:val="16"/>
+      <w:szCs w:val="16"/>
+    </w:rPr>
+  </w:style>
+  <w:style w:type="character" w:customStyle="1" w:styleId="BalloonTextChar">
+    <w:name w:val="Balloon Text Char"/>
+    <w:basedOn w:val="DefaultParagraphFont"/>
+    <w:link w:val="BalloonText"/>
+    <w:uiPriority w:val="99"/>
+    <w:semiHidden/>
+    <w:rsid w:val="003B4726"/>
+    <w:rPr>
+      <w:rFonts w:ascii="Tahoma" w:hAnsi="Tahoma" w:cs="Tahoma"/>
+      <w:sz w:val="16"/>
+      <w:szCs w:val="16"/>
+    </w:rPr>
+  </w:style>
 </w:styles>
 </file>
 
@@ -8359,7 +8493,7 @@
     </a:clrScheme>
     <a:fontScheme name="Office">
       <a:majorFont>
-        <a:latin typeface="Aptos Display" panose="02110004020202020204"/>
+        <a:latin typeface="Aptos Display"/>
         <a:ea typeface=""/>
         <a:cs typeface=""/>
         <a:font script="Jpan" typeface="游ゴシック Light"/>
@@ -8411,7 +8545,7 @@
         <a:font script="Tfng" typeface="Ebrima"/>
       </a:majorFont>
       <a:minorFont>
-        <a:latin typeface="Aptos" panose="02110004020202020204"/>
+        <a:latin typeface="Aptos"/>
         <a:ea typeface=""/>
         <a:cs typeface=""/>
         <a:font script="Jpan" typeface="游明朝"/>
@@ -8625,7 +8759,7 @@
   <a:extraClrSchemeLst/>
   <a:extLst>
     <a:ext uri="{05A4C25C-085E-4340-85A3-A5531E510DB2}">
-      <thm15:themeFamily xmlns:thm15="http://schemas.microsoft.com/office/thememl/2012/main" name="Office Theme" id="{2E142A2C-CD16-42D6-873A-C26D2A0506FA}" vid="{1BDDFF52-6CD6-40A5-AB3C-68EB2F1E4D0A}"/>
+      <thm15:themeFamily xmlns="" xmlns:thm15="http://schemas.microsoft.com/office/thememl/2012/main" name="Office Theme" id="{2E142A2C-CD16-42D6-873A-C26D2A0506FA}" vid="{1BDDFF52-6CD6-40A5-AB3C-68EB2F1E4D0A}"/>
     </a:ext>
   </a:extLst>
 </a:theme>

</xml_diff>